<commit_message>
-Modificación del texto de mensaje y botón de la clase programa.formulario.cargaMasiva.php
-Realización de prueba 01 - Inicial al CU Realizar Carga Masiva de Programas.

-Realización y completado del documento: Caso de Prueba - Realizar Carga Masiva de Programas.docx

-Realización del documento: Caso de Prueba - Generar Programa PDF.docx

-Actualización de los documentos: Pruebas Iniciales.docx y Seguimiento Pruebas CU.docx
</commit_message>
<xml_diff>
--- a/Construcción/Documentación Pruebas/Planificación de Pruebas Preliminares.docx
+++ b/Construcción/Documentación Pruebas/Planificación de Pruebas Preliminares.docx
@@ -331,7 +331,7 @@
                         <a:blip r:embed="rId9" cstate="print">
                           <a:extLst>
                             <a:ext uri="{28A0092B-C50C-407E-A947-70E740481C1C}">
-                              <a14:useLocalDpi xmlns:a14="http://schemas.microsoft.com/office/drawing/2010/main" xmlns:wps="http://schemas.microsoft.com/office/word/2010/wordprocessingShape" xmlns:wpi="http://schemas.microsoft.com/office/word/2010/wordprocessingInk" xmlns:wpg="http://schemas.microsoft.com/office/word/2010/wordprocessingGroup" xmlns:w16se="http://schemas.microsoft.com/office/word/2015/wordml/symex" xmlns:w15="http://schemas.microsoft.com/office/word/2012/wordml" xmlns:w14="http://schemas.microsoft.com/office/word/2010/wordml" xmlns:w="http://schemas.openxmlformats.org/wordprocessingml/2006/main" xmlns:w10="urn:schemas-microsoft-com:office:word" xmlns:wp14="http://schemas.microsoft.com/office/word/2010/wordprocessingDrawing" xmlns:v="urn:schemas-microsoft-com:vml" xmlns:o="urn:schemas-microsoft-com:office:office" xmlns:mc="http://schemas.openxmlformats.org/markup-compatibility/2006" xmlns:cx1="http://schemas.microsoft.com/office/drawing/2015/9/8/chartex" xmlns:cx="http://schemas.microsoft.com/office/drawing/2014/chartex" xmlns:wpc="http://schemas.microsoft.com/office/word/2010/wordprocessingCanvas" xmlns="" val="0"/>
+                              <a14:useLocalDpi xmlns="" xmlns:wpc="http://schemas.microsoft.com/office/word/2010/wordprocessingCanvas" xmlns:cx="http://schemas.microsoft.com/office/drawing/2014/chartex" xmlns:cx1="http://schemas.microsoft.com/office/drawing/2015/9/8/chartex" xmlns:mc="http://schemas.openxmlformats.org/markup-compatibility/2006" xmlns:o="urn:schemas-microsoft-com:office:office" xmlns:v="urn:schemas-microsoft-com:vml" xmlns:wp14="http://schemas.microsoft.com/office/word/2010/wordprocessingDrawing" xmlns:w10="urn:schemas-microsoft-com:office:word" xmlns:w="http://schemas.openxmlformats.org/wordprocessingml/2006/main" xmlns:w14="http://schemas.microsoft.com/office/word/2010/wordml" xmlns:w15="http://schemas.microsoft.com/office/word/2012/wordml" xmlns:w16se="http://schemas.microsoft.com/office/word/2015/wordml/symex" xmlns:wpg="http://schemas.microsoft.com/office/word/2010/wordprocessingGroup" xmlns:wpi="http://schemas.microsoft.com/office/word/2010/wordprocessingInk" xmlns:wps="http://schemas.microsoft.com/office/word/2010/wordprocessingShape" xmlns:a14="http://schemas.microsoft.com/office/drawing/2010/main" val="0"/>
                             </a:ext>
                           </a:extLst>
                         </a:blip>
@@ -474,7 +474,7 @@
                     <a:blip r:embed="rId9" cstate="print">
                       <a:extLst>
                         <a:ext uri="{28A0092B-C50C-407E-A947-70E740481C1C}">
-                          <a14:useLocalDpi xmlns:a14="http://schemas.microsoft.com/office/drawing/2010/main" xmlns:wps="http://schemas.microsoft.com/office/word/2010/wordprocessingShape" xmlns:wpi="http://schemas.microsoft.com/office/word/2010/wordprocessingInk" xmlns:wpg="http://schemas.microsoft.com/office/word/2010/wordprocessingGroup" xmlns:w16se="http://schemas.microsoft.com/office/word/2015/wordml/symex" xmlns:w15="http://schemas.microsoft.com/office/word/2012/wordml" xmlns:w14="http://schemas.microsoft.com/office/word/2010/wordml" xmlns:w="http://schemas.openxmlformats.org/wordprocessingml/2006/main" xmlns:w10="urn:schemas-microsoft-com:office:word" xmlns:wp14="http://schemas.microsoft.com/office/word/2010/wordprocessingDrawing" xmlns:v="urn:schemas-microsoft-com:vml" xmlns:o="urn:schemas-microsoft-com:office:office" xmlns:mc="http://schemas.openxmlformats.org/markup-compatibility/2006" xmlns:cx1="http://schemas.microsoft.com/office/drawing/2015/9/8/chartex" xmlns:cx="http://schemas.microsoft.com/office/drawing/2014/chartex" xmlns:wpc="http://schemas.microsoft.com/office/word/2010/wordprocessingCanvas" xmlns="" val="0"/>
+                          <a14:useLocalDpi xmlns="" xmlns:wpc="http://schemas.microsoft.com/office/word/2010/wordprocessingCanvas" xmlns:cx="http://schemas.microsoft.com/office/drawing/2014/chartex" xmlns:cx1="http://schemas.microsoft.com/office/drawing/2015/9/8/chartex" xmlns:mc="http://schemas.openxmlformats.org/markup-compatibility/2006" xmlns:o="urn:schemas-microsoft-com:office:office" xmlns:v="urn:schemas-microsoft-com:vml" xmlns:wp14="http://schemas.microsoft.com/office/word/2010/wordprocessingDrawing" xmlns:w10="urn:schemas-microsoft-com:office:word" xmlns:w="http://schemas.openxmlformats.org/wordprocessingml/2006/main" xmlns:w14="http://schemas.microsoft.com/office/word/2010/wordml" xmlns:w15="http://schemas.microsoft.com/office/word/2012/wordml" xmlns:w16se="http://schemas.microsoft.com/office/word/2015/wordml/symex" xmlns:wpg="http://schemas.microsoft.com/office/word/2010/wordprocessingGroup" xmlns:wpi="http://schemas.microsoft.com/office/word/2010/wordprocessingInk" xmlns:wps="http://schemas.microsoft.com/office/word/2010/wordprocessingShape" xmlns:a14="http://schemas.microsoft.com/office/drawing/2010/main" val="0"/>
                         </a:ext>
                       </a:extLst>
                     </a:blip>
@@ -558,7 +558,7 @@
           <w:r>
             <w:fldChar w:fldCharType="separate"/>
           </w:r>
-          <w:hyperlink w:anchor="_Toc28093637" w:history="1">
+          <w:hyperlink w:anchor="_Toc32329987" w:history="1">
             <w:r>
               <w:rPr>
                 <w:rStyle w:val="Hipervnculo"/>
@@ -585,7 +585,7 @@
                 <w:noProof/>
                 <w:webHidden/>
               </w:rPr>
-              <w:instrText xml:space="preserve"> PAGEREF _Toc28093637 \h </w:instrText>
+              <w:instrText xml:space="preserve"> PAGEREF _Toc32329987 \h </w:instrText>
             </w:r>
             <w:r>
               <w:rPr>
@@ -629,7 +629,7 @@
               <w:lang w:val="es-AR" w:eastAsia="es-AR"/>
             </w:rPr>
           </w:pPr>
-          <w:hyperlink w:anchor="_Toc28093638" w:history="1">
+          <w:hyperlink w:anchor="_Toc32329988" w:history="1">
             <w:r>
               <w:rPr>
                 <w:rStyle w:val="Hipervnculo"/>
@@ -656,7 +656,7 @@
                 <w:noProof/>
                 <w:webHidden/>
               </w:rPr>
-              <w:instrText xml:space="preserve"> PAGEREF _Toc28093638 \h </w:instrText>
+              <w:instrText xml:space="preserve"> PAGEREF _Toc32329988 \h </w:instrText>
             </w:r>
             <w:r>
               <w:rPr>
@@ -700,7 +700,7 @@
               <w:lang w:val="es-AR" w:eastAsia="es-AR"/>
             </w:rPr>
           </w:pPr>
-          <w:hyperlink w:anchor="_Toc28093639" w:history="1">
+          <w:hyperlink w:anchor="_Toc32329989" w:history="1">
             <w:r>
               <w:rPr>
                 <w:rStyle w:val="Hipervnculo"/>
@@ -727,7 +727,7 @@
                 <w:noProof/>
                 <w:webHidden/>
               </w:rPr>
-              <w:instrText xml:space="preserve"> PAGEREF _Toc28093639 \h </w:instrText>
+              <w:instrText xml:space="preserve"> PAGEREF _Toc32329989 \h </w:instrText>
             </w:r>
             <w:r>
               <w:rPr>
@@ -771,7 +771,7 @@
               <w:lang w:val="es-AR" w:eastAsia="es-AR"/>
             </w:rPr>
           </w:pPr>
-          <w:hyperlink w:anchor="_Toc28093640" w:history="1">
+          <w:hyperlink w:anchor="_Toc32329990" w:history="1">
             <w:r>
               <w:rPr>
                 <w:rStyle w:val="Hipervnculo"/>
@@ -798,7 +798,7 @@
                 <w:noProof/>
                 <w:webHidden/>
               </w:rPr>
-              <w:instrText xml:space="preserve"> PAGEREF _Toc28093640 \h </w:instrText>
+              <w:instrText xml:space="preserve"> PAGEREF _Toc32329990 \h </w:instrText>
             </w:r>
             <w:r>
               <w:rPr>
@@ -842,7 +842,7 @@
               <w:lang w:val="es-AR" w:eastAsia="es-AR"/>
             </w:rPr>
           </w:pPr>
-          <w:hyperlink w:anchor="_Toc28093641" w:history="1">
+          <w:hyperlink w:anchor="_Toc32329991" w:history="1">
             <w:r>
               <w:rPr>
                 <w:rStyle w:val="Hipervnculo"/>
@@ -869,7 +869,7 @@
                 <w:noProof/>
                 <w:webHidden/>
               </w:rPr>
-              <w:instrText xml:space="preserve"> PAGEREF _Toc28093641 \h </w:instrText>
+              <w:instrText xml:space="preserve"> PAGEREF _Toc32329991 \h </w:instrText>
             </w:r>
             <w:r>
               <w:rPr>
@@ -913,7 +913,7 @@
               <w:lang w:val="es-AR" w:eastAsia="es-AR"/>
             </w:rPr>
           </w:pPr>
-          <w:hyperlink w:anchor="_Toc28093642" w:history="1">
+          <w:hyperlink w:anchor="_Toc32329992" w:history="1">
             <w:r>
               <w:rPr>
                 <w:rStyle w:val="Hipervnculo"/>
@@ -940,7 +940,7 @@
                 <w:noProof/>
                 <w:webHidden/>
               </w:rPr>
-              <w:instrText xml:space="preserve"> PAGEREF _Toc28093642 \h </w:instrText>
+              <w:instrText xml:space="preserve"> PAGEREF _Toc32329992 \h </w:instrText>
             </w:r>
             <w:r>
               <w:rPr>
@@ -984,7 +984,7 @@
               <w:lang w:val="es-AR" w:eastAsia="es-AR"/>
             </w:rPr>
           </w:pPr>
-          <w:hyperlink w:anchor="_Toc28093643" w:history="1">
+          <w:hyperlink w:anchor="_Toc32329993" w:history="1">
             <w:r>
               <w:rPr>
                 <w:rStyle w:val="Hipervnculo"/>
@@ -1011,7 +1011,7 @@
                 <w:noProof/>
                 <w:webHidden/>
               </w:rPr>
-              <w:instrText xml:space="preserve"> PAGEREF _Toc28093643 \h </w:instrText>
+              <w:instrText xml:space="preserve"> PAGEREF _Toc32329993 \h </w:instrText>
             </w:r>
             <w:r>
               <w:rPr>
@@ -1055,7 +1055,7 @@
               <w:lang w:val="es-AR" w:eastAsia="es-AR"/>
             </w:rPr>
           </w:pPr>
-          <w:hyperlink w:anchor="_Toc28093644" w:history="1">
+          <w:hyperlink w:anchor="_Toc32329994" w:history="1">
             <w:r>
               <w:rPr>
                 <w:rStyle w:val="Hipervnculo"/>
@@ -1082,7 +1082,7 @@
                 <w:noProof/>
                 <w:webHidden/>
               </w:rPr>
-              <w:instrText xml:space="preserve"> PAGEREF _Toc28093644 \h </w:instrText>
+              <w:instrText xml:space="preserve"> PAGEREF _Toc32329994 \h </w:instrText>
             </w:r>
             <w:r>
               <w:rPr>
@@ -1126,7 +1126,7 @@
               <w:lang w:val="es-AR" w:eastAsia="es-AR"/>
             </w:rPr>
           </w:pPr>
-          <w:hyperlink w:anchor="_Toc28093645" w:history="1">
+          <w:hyperlink w:anchor="_Toc32329995" w:history="1">
             <w:r>
               <w:rPr>
                 <w:rStyle w:val="Hipervnculo"/>
@@ -1153,7 +1153,7 @@
                 <w:noProof/>
                 <w:webHidden/>
               </w:rPr>
-              <w:instrText xml:space="preserve"> PAGEREF _Toc28093645 \h </w:instrText>
+              <w:instrText xml:space="preserve"> PAGEREF _Toc32329995 \h </w:instrText>
             </w:r>
             <w:r>
               <w:rPr>
@@ -1197,7 +1197,7 @@
               <w:lang w:val="es-AR" w:eastAsia="es-AR"/>
             </w:rPr>
           </w:pPr>
-          <w:hyperlink w:anchor="_Toc28093646" w:history="1">
+          <w:hyperlink w:anchor="_Toc32329996" w:history="1">
             <w:r>
               <w:rPr>
                 <w:rStyle w:val="Hipervnculo"/>
@@ -1224,7 +1224,7 @@
                 <w:noProof/>
                 <w:webHidden/>
               </w:rPr>
-              <w:instrText xml:space="preserve"> PAGEREF _Toc28093646 \h </w:instrText>
+              <w:instrText xml:space="preserve"> PAGEREF _Toc32329996 \h </w:instrText>
             </w:r>
             <w:r>
               <w:rPr>
@@ -1268,7 +1268,7 @@
               <w:lang w:val="es-AR" w:eastAsia="es-AR"/>
             </w:rPr>
           </w:pPr>
-          <w:hyperlink w:anchor="_Toc28093647" w:history="1">
+          <w:hyperlink w:anchor="_Toc32329997" w:history="1">
             <w:r>
               <w:rPr>
                 <w:rStyle w:val="Hipervnculo"/>
@@ -1295,7 +1295,7 @@
                 <w:noProof/>
                 <w:webHidden/>
               </w:rPr>
-              <w:instrText xml:space="preserve"> PAGEREF _Toc28093647 \h </w:instrText>
+              <w:instrText xml:space="preserve"> PAGEREF _Toc32329997 \h </w:instrText>
             </w:r>
             <w:r>
               <w:rPr>
@@ -1339,7 +1339,7 @@
               <w:lang w:val="es-AR" w:eastAsia="es-AR"/>
             </w:rPr>
           </w:pPr>
-          <w:hyperlink w:anchor="_Toc28093648" w:history="1">
+          <w:hyperlink w:anchor="_Toc32329998" w:history="1">
             <w:r>
               <w:rPr>
                 <w:rStyle w:val="Hipervnculo"/>
@@ -1366,7 +1366,7 @@
                 <w:noProof/>
                 <w:webHidden/>
               </w:rPr>
-              <w:instrText xml:space="preserve"> PAGEREF _Toc28093648 \h </w:instrText>
+              <w:instrText xml:space="preserve"> PAGEREF _Toc32329998 \h </w:instrText>
             </w:r>
             <w:r>
               <w:rPr>
@@ -1410,13 +1410,13 @@
               <w:lang w:val="es-AR" w:eastAsia="es-AR"/>
             </w:rPr>
           </w:pPr>
-          <w:hyperlink w:anchor="_Toc28093649" w:history="1">
+          <w:hyperlink w:anchor="_Toc32329999" w:history="1">
             <w:r>
               <w:rPr>
                 <w:rStyle w:val="Hipervnculo"/>
                 <w:noProof/>
               </w:rPr>
-              <w:t>CU Obtener Asignaturas Pendientes:</w:t>
+              <w:t>CU Revisar Programa:</w:t>
             </w:r>
             <w:r>
               <w:rPr>
@@ -1437,7 +1437,7 @@
                 <w:noProof/>
                 <w:webHidden/>
               </w:rPr>
-              <w:instrText xml:space="preserve"> PAGEREF _Toc28093649 \h </w:instrText>
+              <w:instrText xml:space="preserve"> PAGEREF _Toc32329999 \h </w:instrText>
             </w:r>
             <w:r>
               <w:rPr>
@@ -1481,13 +1481,13 @@
               <w:lang w:val="es-AR" w:eastAsia="es-AR"/>
             </w:rPr>
           </w:pPr>
-          <w:hyperlink w:anchor="_Toc28093650" w:history="1">
+          <w:hyperlink w:anchor="_Toc32330000" w:history="1">
             <w:r>
               <w:rPr>
                 <w:rStyle w:val="Hipervnculo"/>
                 <w:noProof/>
               </w:rPr>
-              <w:t>CU Revisar Programa:</w:t>
+              <w:t>CU Seguir Programa:</w:t>
             </w:r>
             <w:r>
               <w:rPr>
@@ -1508,7 +1508,7 @@
                 <w:noProof/>
                 <w:webHidden/>
               </w:rPr>
-              <w:instrText xml:space="preserve"> PAGEREF _Toc28093650 \h </w:instrText>
+              <w:instrText xml:space="preserve"> PAGEREF _Toc32330000 \h </w:instrText>
             </w:r>
             <w:r>
               <w:rPr>
@@ -1552,13 +1552,13 @@
               <w:lang w:val="es-AR" w:eastAsia="es-AR"/>
             </w:rPr>
           </w:pPr>
-          <w:hyperlink w:anchor="_Toc28093651" w:history="1">
+          <w:hyperlink w:anchor="_Toc32330001" w:history="1">
             <w:r>
               <w:rPr>
                 <w:rStyle w:val="Hipervnculo"/>
                 <w:noProof/>
               </w:rPr>
-              <w:t>CU Seguir Programa:</w:t>
+              <w:t>CU Subir Plan:</w:t>
             </w:r>
             <w:r>
               <w:rPr>
@@ -1579,7 +1579,7 @@
                 <w:noProof/>
                 <w:webHidden/>
               </w:rPr>
-              <w:instrText xml:space="preserve"> PAGEREF _Toc28093651 \h </w:instrText>
+              <w:instrText xml:space="preserve"> PAGEREF _Toc32330001 \h </w:instrText>
             </w:r>
             <w:r>
               <w:rPr>
@@ -1623,13 +1623,13 @@
               <w:lang w:val="es-AR" w:eastAsia="es-AR"/>
             </w:rPr>
           </w:pPr>
-          <w:hyperlink w:anchor="_Toc28093652" w:history="1">
+          <w:hyperlink w:anchor="_Toc32330002" w:history="1">
             <w:r>
               <w:rPr>
                 <w:rStyle w:val="Hipervnculo"/>
                 <w:noProof/>
               </w:rPr>
-              <w:t>CU Subir Plan:</w:t>
+              <w:t>CU Subir Programa Firmado:</w:t>
             </w:r>
             <w:r>
               <w:rPr>
@@ -1650,7 +1650,7 @@
                 <w:noProof/>
                 <w:webHidden/>
               </w:rPr>
-              <w:instrText xml:space="preserve"> PAGEREF _Toc28093652 \h </w:instrText>
+              <w:instrText xml:space="preserve"> PAGEREF _Toc32330002 \h </w:instrText>
             </w:r>
             <w:r>
               <w:rPr>
@@ -1694,13 +1694,13 @@
               <w:lang w:val="es-AR" w:eastAsia="es-AR"/>
             </w:rPr>
           </w:pPr>
-          <w:hyperlink w:anchor="_Toc28093653" w:history="1">
+          <w:hyperlink w:anchor="_Toc32330003" w:history="1">
             <w:r>
               <w:rPr>
                 <w:rStyle w:val="Hipervnculo"/>
                 <w:noProof/>
               </w:rPr>
-              <w:t>CU Subir Programa Firmado:</w:t>
+              <w:t>CU Ver Información Asignatura:</w:t>
             </w:r>
             <w:r>
               <w:rPr>
@@ -1721,7 +1721,7 @@
                 <w:noProof/>
                 <w:webHidden/>
               </w:rPr>
-              <w:instrText xml:space="preserve"> PAGEREF _Toc28093653 \h </w:instrText>
+              <w:instrText xml:space="preserve"> PAGEREF _Toc32330003 \h </w:instrText>
             </w:r>
             <w:r>
               <w:rPr>
@@ -1765,13 +1765,13 @@
               <w:lang w:val="es-AR" w:eastAsia="es-AR"/>
             </w:rPr>
           </w:pPr>
-          <w:hyperlink w:anchor="_Toc28093654" w:history="1">
+          <w:hyperlink w:anchor="_Toc32330004" w:history="1">
             <w:r>
               <w:rPr>
                 <w:rStyle w:val="Hipervnculo"/>
                 <w:noProof/>
               </w:rPr>
-              <w:t>CU Ver Información Asignatura:</w:t>
+              <w:t>CU Visualizar Plan:</w:t>
             </w:r>
             <w:r>
               <w:rPr>
@@ -1792,7 +1792,7 @@
                 <w:noProof/>
                 <w:webHidden/>
               </w:rPr>
-              <w:instrText xml:space="preserve"> PAGEREF _Toc28093654 \h </w:instrText>
+              <w:instrText xml:space="preserve"> PAGEREF _Toc32330004 \h </w:instrText>
             </w:r>
             <w:r>
               <w:rPr>
@@ -1836,13 +1836,13 @@
               <w:lang w:val="es-AR" w:eastAsia="es-AR"/>
             </w:rPr>
           </w:pPr>
-          <w:hyperlink w:anchor="_Toc28093655" w:history="1">
+          <w:hyperlink w:anchor="_Toc32330005" w:history="1">
             <w:r>
               <w:rPr>
                 <w:rStyle w:val="Hipervnculo"/>
                 <w:noProof/>
               </w:rPr>
-              <w:t>CU Visualizar Plan:</w:t>
+              <w:t>CU Visualizar Programa:</w:t>
             </w:r>
             <w:r>
               <w:rPr>
@@ -1863,7 +1863,7 @@
                 <w:noProof/>
                 <w:webHidden/>
               </w:rPr>
-              <w:instrText xml:space="preserve"> PAGEREF _Toc28093655 \h </w:instrText>
+              <w:instrText xml:space="preserve"> PAGEREF _Toc32330005 \h </w:instrText>
             </w:r>
             <w:r>
               <w:rPr>
@@ -1883,7 +1883,7 @@
                 <w:noProof/>
                 <w:webHidden/>
               </w:rPr>
-              <w:t>19</w:t>
+              <w:t>18</w:t>
             </w:r>
             <w:r>
               <w:rPr>
@@ -1907,13 +1907,13 @@
               <w:lang w:val="es-AR" w:eastAsia="es-AR"/>
             </w:rPr>
           </w:pPr>
-          <w:hyperlink w:anchor="_Toc28093656" w:history="1">
+          <w:hyperlink w:anchor="_Toc32330006" w:history="1">
             <w:r>
               <w:rPr>
                 <w:rStyle w:val="Hipervnculo"/>
                 <w:noProof/>
               </w:rPr>
-              <w:t>CU Visualizar Programa:</w:t>
+              <w:t>CU Generar Informe Gerencial:</w:t>
             </w:r>
             <w:r>
               <w:rPr>
@@ -1934,7 +1934,7 @@
                 <w:noProof/>
                 <w:webHidden/>
               </w:rPr>
-              <w:instrText xml:space="preserve"> PAGEREF _Toc28093656 \h </w:instrText>
+              <w:instrText xml:space="preserve"> PAGEREF _Toc32330006 \h </w:instrText>
             </w:r>
             <w:r>
               <w:rPr>
@@ -1978,13 +1978,13 @@
               <w:lang w:val="es-AR" w:eastAsia="es-AR"/>
             </w:rPr>
           </w:pPr>
-          <w:hyperlink w:anchor="_Toc28093657" w:history="1">
+          <w:hyperlink w:anchor="_Toc32330007" w:history="1">
             <w:r>
               <w:rPr>
                 <w:rStyle w:val="Hipervnculo"/>
                 <w:noProof/>
               </w:rPr>
-              <w:t>Informe Gerencial:</w:t>
+              <w:t>CU Realizar Carga Masiva de Programas:</w:t>
             </w:r>
             <w:r>
               <w:rPr>
@@ -2005,7 +2005,7 @@
                 <w:noProof/>
                 <w:webHidden/>
               </w:rPr>
-              <w:instrText xml:space="preserve"> PAGEREF _Toc28093657 \h </w:instrText>
+              <w:instrText xml:space="preserve"> PAGEREF _Toc32330007 \h </w:instrText>
             </w:r>
             <w:r>
               <w:rPr>
@@ -2026,148 +2026,6 @@
                 <w:webHidden/>
               </w:rPr>
               <w:t>20</w:t>
-            </w:r>
-            <w:r>
-              <w:rPr>
-                <w:noProof/>
-                <w:webHidden/>
-              </w:rPr>
-              <w:fldChar w:fldCharType="end"/>
-            </w:r>
-          </w:hyperlink>
-        </w:p>
-        <w:p>
-          <w:pPr>
-            <w:pStyle w:val="TDC2"/>
-            <w:rPr>
-              <w:rFonts w:eastAsiaTheme="minorEastAsia"/>
-              <w:i w:val="0"/>
-              <w:iCs w:val="0"/>
-              <w:noProof/>
-              <w:sz w:val="22"/>
-              <w:szCs w:val="22"/>
-              <w:lang w:val="es-AR" w:eastAsia="es-AR"/>
-            </w:rPr>
-          </w:pPr>
-          <w:hyperlink w:anchor="_Toc28093658" w:history="1">
-            <w:r>
-              <w:rPr>
-                <w:rStyle w:val="Hipervnculo"/>
-                <w:noProof/>
-              </w:rPr>
-              <w:t>Carga masiva:</w:t>
-            </w:r>
-            <w:r>
-              <w:rPr>
-                <w:noProof/>
-                <w:webHidden/>
-              </w:rPr>
-              <w:tab/>
-            </w:r>
-            <w:r>
-              <w:rPr>
-                <w:noProof/>
-                <w:webHidden/>
-              </w:rPr>
-              <w:fldChar w:fldCharType="begin"/>
-            </w:r>
-            <w:r>
-              <w:rPr>
-                <w:noProof/>
-                <w:webHidden/>
-              </w:rPr>
-              <w:instrText xml:space="preserve"> PAGEREF _Toc28093658 \h </w:instrText>
-            </w:r>
-            <w:r>
-              <w:rPr>
-                <w:noProof/>
-                <w:webHidden/>
-              </w:rPr>
-            </w:r>
-            <w:r>
-              <w:rPr>
-                <w:noProof/>
-                <w:webHidden/>
-              </w:rPr>
-              <w:fldChar w:fldCharType="separate"/>
-            </w:r>
-            <w:r>
-              <w:rPr>
-                <w:noProof/>
-                <w:webHidden/>
-              </w:rPr>
-              <w:t>20</w:t>
-            </w:r>
-            <w:r>
-              <w:rPr>
-                <w:noProof/>
-                <w:webHidden/>
-              </w:rPr>
-              <w:fldChar w:fldCharType="end"/>
-            </w:r>
-          </w:hyperlink>
-        </w:p>
-        <w:p>
-          <w:pPr>
-            <w:pStyle w:val="TDC2"/>
-            <w:rPr>
-              <w:rFonts w:eastAsiaTheme="minorEastAsia"/>
-              <w:i w:val="0"/>
-              <w:iCs w:val="0"/>
-              <w:noProof/>
-              <w:sz w:val="22"/>
-              <w:szCs w:val="22"/>
-              <w:lang w:val="es-AR" w:eastAsia="es-AR"/>
-            </w:rPr>
-          </w:pPr>
-          <w:hyperlink w:anchor="_Toc28093659" w:history="1">
-            <w:r>
-              <w:rPr>
-                <w:rStyle w:val="Hipervnculo"/>
-                <w:noProof/>
-              </w:rPr>
-              <w:t>Gestión de vigencia de programa:</w:t>
-            </w:r>
-            <w:r>
-              <w:rPr>
-                <w:noProof/>
-                <w:webHidden/>
-              </w:rPr>
-              <w:tab/>
-            </w:r>
-            <w:r>
-              <w:rPr>
-                <w:noProof/>
-                <w:webHidden/>
-              </w:rPr>
-              <w:fldChar w:fldCharType="begin"/>
-            </w:r>
-            <w:r>
-              <w:rPr>
-                <w:noProof/>
-                <w:webHidden/>
-              </w:rPr>
-              <w:instrText xml:space="preserve"> PAGEREF _Toc28093659 \h </w:instrText>
-            </w:r>
-            <w:r>
-              <w:rPr>
-                <w:noProof/>
-                <w:webHidden/>
-              </w:rPr>
-            </w:r>
-            <w:r>
-              <w:rPr>
-                <w:noProof/>
-                <w:webHidden/>
-              </w:rPr>
-              <w:fldChar w:fldCharType="separate"/>
-            </w:r>
-            <w:r>
-              <w:rPr>
-                <w:noProof/>
-                <w:webHidden/>
-              </w:rPr>
-              <w:t>21</w:t>
             </w:r>
             <w:r>
               <w:rPr>
@@ -2226,7 +2084,7 @@
         <w:pStyle w:val="PSI-Ttulo1"/>
       </w:pPr>
       <w:bookmarkStart w:id="0" w:name="_Toc524289893"/>
-      <w:bookmarkStart w:id="1" w:name="_Toc28093637"/>
+      <w:bookmarkStart w:id="1" w:name="_Toc32329987"/>
       <w:r>
         <w:t>Introducción</w:t>
       </w:r>
@@ -2238,7 +2096,7 @@
         <w:pStyle w:val="PSI-Ttulo2"/>
       </w:pPr>
       <w:bookmarkStart w:id="2" w:name="_Toc524289894"/>
-      <w:bookmarkStart w:id="3" w:name="_Toc28093638"/>
+      <w:bookmarkStart w:id="3" w:name="_Toc32329988"/>
       <w:r>
         <w:t>Propósito</w:t>
       </w:r>
@@ -2268,7 +2126,7 @@
       <w:pPr>
         <w:pStyle w:val="PSI-Ttulo1"/>
       </w:pPr>
-      <w:bookmarkStart w:id="4" w:name="_Toc28093639"/>
+      <w:bookmarkStart w:id="4" w:name="_Toc32329989"/>
       <w:r>
         <w:t>Listado de Pruebas</w:t>
       </w:r>
@@ -2286,7 +2144,7 @@
       <w:pPr>
         <w:pStyle w:val="PSI-Ttulo2"/>
       </w:pPr>
-      <w:bookmarkStart w:id="5" w:name="_Toc28093640"/>
+      <w:bookmarkStart w:id="5" w:name="_Toc32329990"/>
       <w:r>
         <w:t>CU Enviar Notificación:</w:t>
       </w:r>
@@ -2407,7 +2265,7 @@
       <w:pPr>
         <w:pStyle w:val="PSI-Ttulo2"/>
       </w:pPr>
-      <w:bookmarkStart w:id="6" w:name="_Toc28093641"/>
+      <w:bookmarkStart w:id="6" w:name="_Toc32329991"/>
       <w:r>
         <w:lastRenderedPageBreak/>
         <w:t>CU Generar Programa PDF:</w:t>
@@ -2541,7 +2399,7 @@
       <w:pPr>
         <w:pStyle w:val="PSI-Ttulo2"/>
       </w:pPr>
-      <w:bookmarkStart w:id="7" w:name="_Toc28093642"/>
+      <w:bookmarkStart w:id="7" w:name="_Toc32329992"/>
       <w:r>
         <w:t>CU Gestionar Asignatura:</w:t>
       </w:r>
@@ -2982,7 +2840,7 @@
       <w:pPr>
         <w:pStyle w:val="PSI-Ttulo2"/>
       </w:pPr>
-      <w:bookmarkStart w:id="8" w:name="_Toc28093643"/>
+      <w:bookmarkStart w:id="8" w:name="_Toc32329993"/>
       <w:r>
         <w:t>CU Gestionar Bibliografía:</w:t>
       </w:r>
@@ -3391,7 +3249,7 @@
       <w:pPr>
         <w:pStyle w:val="PSI-Ttulo2"/>
       </w:pPr>
-      <w:bookmarkStart w:id="9" w:name="_Toc28093644"/>
+      <w:bookmarkStart w:id="9" w:name="_Toc32329994"/>
       <w:r>
         <w:t>CU Gestionar Carrera:</w:t>
       </w:r>
@@ -3813,7 +3671,7 @@
       <w:pPr>
         <w:pStyle w:val="PSI-Ttulo2"/>
       </w:pPr>
-      <w:bookmarkStart w:id="10" w:name="_Toc28093645"/>
+      <w:bookmarkStart w:id="10" w:name="_Toc32329995"/>
       <w:r>
         <w:lastRenderedPageBreak/>
         <w:t>CU Gestionar Plan:</w:t>
@@ -4275,7 +4133,7 @@
       <w:pPr>
         <w:pStyle w:val="PSI-Ttulo2"/>
       </w:pPr>
-      <w:bookmarkStart w:id="11" w:name="_Toc28093646"/>
+      <w:bookmarkStart w:id="11" w:name="_Toc32329996"/>
       <w:r>
         <w:lastRenderedPageBreak/>
         <w:t>CU Gestionar Profesor:</w:t>
@@ -4676,7 +4534,7 @@
       <w:pPr>
         <w:pStyle w:val="PSI-Ttulo2"/>
       </w:pPr>
-      <w:bookmarkStart w:id="12" w:name="_Toc28093647"/>
+      <w:bookmarkStart w:id="12" w:name="_Toc32329997"/>
       <w:r>
         <w:t>CU Gestionar Programa:</w:t>
       </w:r>
@@ -4967,7 +4825,7 @@
       <w:pPr>
         <w:pStyle w:val="PSI-Ttulo2"/>
       </w:pPr>
-      <w:bookmarkStart w:id="13" w:name="_Toc28093648"/>
+      <w:bookmarkStart w:id="13" w:name="_Toc32329998"/>
       <w:r>
         <w:lastRenderedPageBreak/>
         <w:t>CU Ingresar al Sistema:</w:t>
@@ -5083,9 +4941,9 @@
       <w:pPr>
         <w:pStyle w:val="PSI-Ttulo2"/>
       </w:pPr>
-      <w:bookmarkStart w:id="14" w:name="_Toc28093649"/>
-      <w:r>
-        <w:t>CU Obtener Asignaturas Pendientes:</w:t>
+      <w:bookmarkStart w:id="14" w:name="_Toc32329999"/>
+      <w:r>
+        <w:t>CU Revisar Programa:</w:t>
       </w:r>
       <w:bookmarkEnd w:id="14"/>
     </w:p>
@@ -5094,91 +4952,67 @@
         <w:pStyle w:val="PSI-Normal"/>
         <w:numPr>
           <w:ilvl w:val="0"/>
-          <w:numId w:val="23"/>
-        </w:numPr>
-      </w:pPr>
-      <w:r>
-        <w:t>Verificar la correcta escritura del texto mostrado y la correcta representación de símbolos especiales de la pantalla Asignaturas Pendientes.</w:t>
-      </w:r>
-    </w:p>
-    <w:p>
-      <w:pPr>
-        <w:pStyle w:val="PSI-Normal"/>
-        <w:numPr>
-          <w:ilvl w:val="0"/>
-          <w:numId w:val="23"/>
-        </w:numPr>
-      </w:pPr>
-      <w:r>
-        <w:t xml:space="preserve">Verificar que se muestren las asignaturas que tengan programas pendientes de acuerdo a una determinada carrera y año. </w:t>
-      </w:r>
-    </w:p>
-    <w:p>
-      <w:pPr>
-        <w:pStyle w:val="PSI-Normal"/>
-        <w:numPr>
-          <w:ilvl w:val="0"/>
-          <w:numId w:val="23"/>
-        </w:numPr>
-      </w:pPr>
-      <w:r>
-        <w:t>Verificar que no se muestren las asignaturas de otras carreras.</w:t>
-      </w:r>
-    </w:p>
-    <w:p>
-      <w:pPr>
-        <w:pStyle w:val="PSI-Normal"/>
-        <w:numPr>
-          <w:ilvl w:val="0"/>
-          <w:numId w:val="23"/>
-        </w:numPr>
-      </w:pPr>
-      <w:r>
-        <w:t>Verificar que no se muestren las asignaturas de otros años.</w:t>
-      </w:r>
-    </w:p>
-    <w:p>
-      <w:pPr>
-        <w:pStyle w:val="PSI-Normal"/>
-        <w:numPr>
-          <w:ilvl w:val="0"/>
-          <w:numId w:val="23"/>
-        </w:numPr>
-      </w:pPr>
-      <w:r>
-        <w:t xml:space="preserve">Verificar que no se muestren las asignaturas que ya cuenten con su programa correspondiente de una determinada carrera. </w:t>
-      </w:r>
-    </w:p>
-    <w:p>
-      <w:pPr>
-        <w:pStyle w:val="PSI-Normal"/>
-        <w:numPr>
-          <w:ilvl w:val="0"/>
-          <w:numId w:val="23"/>
-        </w:numPr>
-      </w:pPr>
-      <w:r>
-        <w:t xml:space="preserve">Verificar que si una carrera no posee asignaturas con programas pendientes no muestre ningún listado (solo un mensaje de aviso). </w:t>
-      </w:r>
-    </w:p>
-    <w:p>
-      <w:pPr>
-        <w:pStyle w:val="PSI-Normal"/>
-        <w:numPr>
-          <w:ilvl w:val="0"/>
-          <w:numId w:val="23"/>
-        </w:numPr>
-      </w:pPr>
-      <w:r>
-        <w:t xml:space="preserve">Verificar que el sistema permita obtener otras asignaturas pendientes nuevamente. </w:t>
-      </w:r>
-    </w:p>
-    <w:p>
-      <w:pPr>
-        <w:pStyle w:val="PSI-Normal"/>
-        <w:numPr>
-          <w:ilvl w:val="0"/>
-          <w:numId w:val="23"/>
+          <w:numId w:val="24"/>
+        </w:numPr>
+      </w:pPr>
+      <w:r>
+        <w:t>Verificar la correcta escritura del texto mostrado y la correcta representación de símbolos especiales de la pantalla Revisar formulario Programa.</w:t>
+      </w:r>
+    </w:p>
+    <w:p>
+      <w:pPr>
+        <w:pStyle w:val="PSI-Normal"/>
+        <w:numPr>
+          <w:ilvl w:val="0"/>
+          <w:numId w:val="24"/>
+        </w:numPr>
+      </w:pPr>
+      <w:r>
+        <w:t xml:space="preserve">Verificar que se muestren los formularios de los programas correspondientes a revisar. </w:t>
+      </w:r>
+    </w:p>
+    <w:p>
+      <w:pPr>
+        <w:pStyle w:val="PSI-Normal"/>
+        <w:numPr>
+          <w:ilvl w:val="0"/>
+          <w:numId w:val="24"/>
+        </w:numPr>
+      </w:pPr>
+      <w:r>
+        <w:t>Verificar que el empleado de Secretaría Académica y/o el Jefe de Departamento puedan realizar las observaciones correspondientes en el campo "observaciones".</w:t>
+      </w:r>
+    </w:p>
+    <w:p>
+      <w:pPr>
+        <w:pStyle w:val="PSI-Normal"/>
+        <w:numPr>
+          <w:ilvl w:val="0"/>
+          <w:numId w:val="24"/>
+        </w:numPr>
+      </w:pPr>
+      <w:r>
+        <w:t xml:space="preserve">Verificar que las observaciones realizadas (en caso de haber) sean enviadas al profesor correspondiente. </w:t>
+      </w:r>
+    </w:p>
+    <w:p>
+      <w:pPr>
+        <w:pStyle w:val="PSI-Normal"/>
+        <w:numPr>
+          <w:ilvl w:val="0"/>
+          <w:numId w:val="24"/>
+        </w:numPr>
+      </w:pPr>
+      <w:r>
+        <w:t>Verificar que el sistema permita revisar otro formulario de un programa nuevamente.</w:t>
+      </w:r>
+    </w:p>
+    <w:p>
+      <w:pPr>
+        <w:pStyle w:val="PSI-Normal"/>
+        <w:numPr>
+          <w:ilvl w:val="0"/>
+          <w:numId w:val="24"/>
         </w:numPr>
       </w:pPr>
       <w:r>
@@ -5187,81 +5021,428 @@
     </w:p>
     <w:p>
       <w:pPr>
+        <w:pStyle w:val="PSI-Normal"/>
+        <w:ind w:left="720" w:hanging="360"/>
+      </w:pPr>
+    </w:p>
+    <w:p>
+      <w:pPr>
+        <w:pStyle w:val="PSI-Normal"/>
+        <w:ind w:left="720" w:hanging="360"/>
+      </w:pPr>
+    </w:p>
+    <w:p>
+      <w:pPr>
+        <w:pStyle w:val="PSI-Normal"/>
+        <w:ind w:left="720" w:hanging="360"/>
+      </w:pPr>
+    </w:p>
+    <w:p>
+      <w:pPr>
         <w:pStyle w:val="PSI-Ttulo2"/>
       </w:pPr>
-      <w:bookmarkStart w:id="15" w:name="_Toc28093650"/>
+      <w:bookmarkStart w:id="15" w:name="_Toc32330000"/>
+      <w:r>
+        <w:t>CU Seguir Programa:</w:t>
+      </w:r>
+      <w:bookmarkEnd w:id="15"/>
+    </w:p>
+    <w:p>
+      <w:pPr>
+        <w:pStyle w:val="PSI-Normal"/>
+        <w:numPr>
+          <w:ilvl w:val="0"/>
+          <w:numId w:val="25"/>
+        </w:numPr>
+      </w:pPr>
+      <w:r>
+        <w:t>Verificar la correcta escritura del texto mostrado y la correcta representación de símbolos especiales de la pantalla Seguir Programa.</w:t>
+      </w:r>
+    </w:p>
+    <w:p>
+      <w:pPr>
+        <w:pStyle w:val="PSI-Normal"/>
+        <w:numPr>
+          <w:ilvl w:val="0"/>
+          <w:numId w:val="25"/>
+        </w:numPr>
+      </w:pPr>
+      <w:r>
+        <w:t xml:space="preserve">Verificar que se pueda filtrar por el código de asignatura. </w:t>
+      </w:r>
+    </w:p>
+    <w:p>
+      <w:pPr>
+        <w:pStyle w:val="PSI-Normal"/>
+        <w:numPr>
+          <w:ilvl w:val="0"/>
+          <w:numId w:val="25"/>
+        </w:numPr>
+      </w:pPr>
+      <w:r>
+        <w:t>Verificar que se muestre la ubicación física de donde se encuentra el programa impreso aprobado para ser firmado.</w:t>
+      </w:r>
+    </w:p>
+    <w:p>
+      <w:pPr>
+        <w:pStyle w:val="PSI-Normal"/>
+        <w:numPr>
+          <w:ilvl w:val="0"/>
+          <w:numId w:val="25"/>
+        </w:numPr>
+      </w:pPr>
+      <w:r>
+        <w:t>Verificar que se pueda "marcar" la ubicación de un programa.</w:t>
+      </w:r>
+    </w:p>
+    <w:p>
+      <w:pPr>
+        <w:pStyle w:val="PSI-Normal"/>
+        <w:numPr>
+          <w:ilvl w:val="0"/>
+          <w:numId w:val="25"/>
+        </w:numPr>
+      </w:pPr>
+      <w:r>
+        <w:t>Verificar que se pueda modificar la ubicación de un programa a medida que va transitando el circuito de firmas.</w:t>
+      </w:r>
+    </w:p>
+    <w:p>
+      <w:pPr>
+        <w:pStyle w:val="PSI-Normal"/>
+        <w:numPr>
+          <w:ilvl w:val="0"/>
+          <w:numId w:val="25"/>
+        </w:numPr>
+      </w:pPr>
+      <w:r>
+        <w:t>Verificar que se pueda finalizar el seguimiento de un programa una vez que finalizó el circuito de firmas.</w:t>
+      </w:r>
+    </w:p>
+    <w:p>
+      <w:pPr>
+        <w:pStyle w:val="PSI-Normal"/>
+        <w:numPr>
+          <w:ilvl w:val="0"/>
+          <w:numId w:val="25"/>
+        </w:numPr>
+      </w:pPr>
+      <w:r>
+        <w:t>Verificar que el sistema permita seguir otro programa nuevamente.</w:t>
+      </w:r>
+    </w:p>
+    <w:p>
+      <w:pPr>
+        <w:pStyle w:val="PSI-Normal"/>
+        <w:numPr>
+          <w:ilvl w:val="0"/>
+          <w:numId w:val="25"/>
+        </w:numPr>
+      </w:pPr>
+      <w:r>
+        <w:t>Verificar que el sistema permita cancelar la operación.</w:t>
+      </w:r>
+    </w:p>
+    <w:p>
+      <w:pPr>
+        <w:pStyle w:val="PSI-Normal"/>
+      </w:pPr>
+    </w:p>
+    <w:p>
+      <w:pPr>
+        <w:pStyle w:val="PSI-Ttulo2"/>
+      </w:pPr>
+      <w:bookmarkStart w:id="16" w:name="_Toc32330001"/>
+      <w:r>
+        <w:t>CU Subir Plan:</w:t>
+      </w:r>
+      <w:bookmarkEnd w:id="16"/>
+    </w:p>
+    <w:p>
+      <w:pPr>
+        <w:pStyle w:val="PSI-Normal"/>
+        <w:numPr>
+          <w:ilvl w:val="0"/>
+          <w:numId w:val="26"/>
+        </w:numPr>
+      </w:pPr>
+      <w:r>
+        <w:t>Verificar la correcta escritura del texto mostrado y la correcta representación de símbolos especiales de la pantalla Subir Plan.</w:t>
+      </w:r>
+    </w:p>
+    <w:p>
+      <w:pPr>
+        <w:pStyle w:val="PSI-Normal"/>
+        <w:numPr>
+          <w:ilvl w:val="0"/>
+          <w:numId w:val="26"/>
+        </w:numPr>
+      </w:pPr>
+      <w:r>
+        <w:t>Verificar que se permita seleccionar una carrera.</w:t>
+      </w:r>
+    </w:p>
+    <w:p>
+      <w:pPr>
+        <w:pStyle w:val="PSI-Normal"/>
+        <w:numPr>
+          <w:ilvl w:val="0"/>
+          <w:numId w:val="26"/>
+        </w:numPr>
+      </w:pPr>
+      <w:r>
+        <w:t>Verificar que se permita seleccionar un código de Plan.</w:t>
+      </w:r>
+    </w:p>
+    <w:p>
+      <w:pPr>
+        <w:pStyle w:val="PSI-Normal"/>
+        <w:numPr>
+          <w:ilvl w:val="0"/>
+          <w:numId w:val="26"/>
+        </w:numPr>
+      </w:pPr>
+      <w:r>
+        <w:t>Verificar que se cargue un Plan impreso escaneado luego de haber completado los campos carrera y código de Plan.</w:t>
+      </w:r>
+    </w:p>
+    <w:p>
+      <w:pPr>
+        <w:pStyle w:val="PSI-Normal"/>
+        <w:numPr>
+          <w:ilvl w:val="0"/>
+          <w:numId w:val="26"/>
+        </w:numPr>
+      </w:pPr>
+      <w:r>
+        <w:t xml:space="preserve">Verificar que el sistema emita un mensaje de aviso exitoso ante la carga del plan correspondiente. </w:t>
+      </w:r>
+    </w:p>
+    <w:p>
+      <w:pPr>
+        <w:pStyle w:val="PSI-Normal"/>
+        <w:numPr>
+          <w:ilvl w:val="0"/>
+          <w:numId w:val="26"/>
+        </w:numPr>
+      </w:pPr>
+      <w:r>
+        <w:t xml:space="preserve">Verificar que el sistema emita un mensaje de aviso informando sobre un error a la hora de cargar el plan correspondiente (campo incompleto, repetido, </w:t>
+      </w:r>
+      <w:proofErr w:type="spellStart"/>
+      <w:r>
+        <w:t>etc</w:t>
+      </w:r>
+      <w:proofErr w:type="spellEnd"/>
+      <w:r>
+        <w:t xml:space="preserve">). </w:t>
+      </w:r>
+    </w:p>
+    <w:p>
+      <w:pPr>
+        <w:pStyle w:val="PSI-Normal"/>
+        <w:numPr>
+          <w:ilvl w:val="0"/>
+          <w:numId w:val="26"/>
+        </w:numPr>
+      </w:pPr>
+      <w:r>
+        <w:t>Verificar que no se cargue en el sistema un plan que se ha cargado previamente con los campos iguales al actual.</w:t>
+      </w:r>
+    </w:p>
+    <w:p>
+      <w:pPr>
+        <w:pStyle w:val="PSI-Normal"/>
+        <w:numPr>
+          <w:ilvl w:val="0"/>
+          <w:numId w:val="26"/>
+        </w:numPr>
+      </w:pPr>
+      <w:r>
+        <w:t>Verificar que el sistema permita subir otro plan nuevamente.</w:t>
+      </w:r>
+    </w:p>
+    <w:p>
+      <w:pPr>
+        <w:pStyle w:val="PSI-Normal"/>
+        <w:numPr>
+          <w:ilvl w:val="0"/>
+          <w:numId w:val="26"/>
+        </w:numPr>
+      </w:pPr>
+      <w:r>
+        <w:t>Verificar que el sistema permita cancelar la operación.</w:t>
+      </w:r>
+    </w:p>
+    <w:p>
+      <w:pPr>
+        <w:pStyle w:val="PSI-Normal"/>
+        <w:numPr>
+          <w:ilvl w:val="0"/>
+          <w:numId w:val="26"/>
+        </w:numPr>
+      </w:pPr>
       <w:r>
         <w:lastRenderedPageBreak/>
-        <w:t>CU Revisar Programa:</w:t>
-      </w:r>
-      <w:bookmarkEnd w:id="15"/>
-    </w:p>
-    <w:p>
-      <w:pPr>
-        <w:pStyle w:val="PSI-Normal"/>
-        <w:numPr>
-          <w:ilvl w:val="0"/>
-          <w:numId w:val="24"/>
-        </w:numPr>
-      </w:pPr>
-      <w:r>
-        <w:t>Verificar la correcta escritura del texto mostrado y la correcta representación de símbolos especiales de la pantalla Revisar formulario Programa.</w:t>
-      </w:r>
-    </w:p>
-    <w:p>
-      <w:pPr>
-        <w:pStyle w:val="PSI-Normal"/>
-        <w:numPr>
-          <w:ilvl w:val="0"/>
-          <w:numId w:val="24"/>
-        </w:numPr>
-      </w:pPr>
-      <w:r>
-        <w:t xml:space="preserve">Verificar que se muestren los formularios de los programas correspondientes a revisar. </w:t>
-      </w:r>
-    </w:p>
-    <w:p>
-      <w:pPr>
-        <w:pStyle w:val="PSI-Normal"/>
-        <w:numPr>
-          <w:ilvl w:val="0"/>
-          <w:numId w:val="24"/>
-        </w:numPr>
-      </w:pPr>
-      <w:r>
-        <w:t>Verificar que el empleado de Secretaría Académica y/o el Jefe de Departamento puedan realizar las observaciones correspondientes en el campo "observaciones".</w:t>
-      </w:r>
-    </w:p>
-    <w:p>
-      <w:pPr>
-        <w:pStyle w:val="PSI-Normal"/>
-        <w:numPr>
-          <w:ilvl w:val="0"/>
-          <w:numId w:val="24"/>
-        </w:numPr>
-      </w:pPr>
-      <w:r>
-        <w:t xml:space="preserve">Verificar que las observaciones realizadas (en caso de haber) sean enviadas al profesor correspondiente. </w:t>
-      </w:r>
-    </w:p>
-    <w:p>
-      <w:pPr>
-        <w:pStyle w:val="PSI-Normal"/>
-        <w:numPr>
-          <w:ilvl w:val="0"/>
-          <w:numId w:val="24"/>
-        </w:numPr>
-      </w:pPr>
-      <w:r>
-        <w:t>Verificar que el sistema permita revisar otro formulario de un programa nuevamente.</w:t>
-      </w:r>
-    </w:p>
-    <w:p>
-      <w:pPr>
-        <w:pStyle w:val="PSI-Normal"/>
-        <w:numPr>
-          <w:ilvl w:val="0"/>
-          <w:numId w:val="24"/>
+        <w:t>Verificar que el sistema solo admita cargar archivos con extensión .PDF original.</w:t>
+      </w:r>
+    </w:p>
+    <w:p>
+      <w:pPr>
+        <w:pStyle w:val="PSI-Normal"/>
+        <w:numPr>
+          <w:ilvl w:val="0"/>
+          <w:numId w:val="26"/>
+        </w:numPr>
+      </w:pPr>
+      <w:r>
+        <w:t>Verificar que el sistema no admita la carga de archivos con extensión distinta de .PDF original.</w:t>
+      </w:r>
+    </w:p>
+    <w:p>
+      <w:pPr>
+        <w:pStyle w:val="PSI-Normal"/>
+        <w:ind w:left="720" w:hanging="360"/>
+      </w:pPr>
+    </w:p>
+    <w:p>
+      <w:pPr>
+        <w:pStyle w:val="PSI-Normal"/>
+        <w:ind w:left="720" w:hanging="360"/>
+      </w:pPr>
+    </w:p>
+    <w:p>
+      <w:pPr>
+        <w:pStyle w:val="PSI-Ttulo2"/>
+      </w:pPr>
+      <w:bookmarkStart w:id="17" w:name="_Toc32330002"/>
+      <w:r>
+        <w:t>CU Subir Programa Firmado:</w:t>
+      </w:r>
+      <w:bookmarkEnd w:id="17"/>
+    </w:p>
+    <w:p>
+      <w:pPr>
+        <w:pStyle w:val="PSI-Normal"/>
+        <w:numPr>
+          <w:ilvl w:val="0"/>
+          <w:numId w:val="27"/>
+        </w:numPr>
+      </w:pPr>
+      <w:r>
+        <w:t>Verificar la correcta escritura del texto mostrado y la correcta representación de símbolos especiales de la pantalla Subir Programa.</w:t>
+      </w:r>
+    </w:p>
+    <w:p>
+      <w:pPr>
+        <w:pStyle w:val="PSI-Normal"/>
+        <w:numPr>
+          <w:ilvl w:val="0"/>
+          <w:numId w:val="27"/>
+        </w:numPr>
+      </w:pPr>
+      <w:r>
+        <w:t>Verificar que se permita seleccionar un año.</w:t>
+      </w:r>
+    </w:p>
+    <w:p>
+      <w:pPr>
+        <w:pStyle w:val="PSI-Normal"/>
+        <w:numPr>
+          <w:ilvl w:val="0"/>
+          <w:numId w:val="27"/>
+        </w:numPr>
+      </w:pPr>
+      <w:r>
+        <w:t>Verificar que se permita seleccionar una carrera.</w:t>
+      </w:r>
+    </w:p>
+    <w:p>
+      <w:pPr>
+        <w:pStyle w:val="PSI-Normal"/>
+        <w:numPr>
+          <w:ilvl w:val="0"/>
+          <w:numId w:val="27"/>
+        </w:numPr>
+      </w:pPr>
+      <w:r>
+        <w:t>Verificar que se permita seleccionar una asignatura.</w:t>
+      </w:r>
+    </w:p>
+    <w:p>
+      <w:pPr>
+        <w:pStyle w:val="PSI-Normal"/>
+        <w:numPr>
+          <w:ilvl w:val="0"/>
+          <w:numId w:val="27"/>
+        </w:numPr>
+      </w:pPr>
+      <w:r>
+        <w:t>Verificar que se cargue un Programa impreso escaneado luego de haber completado los campos año, carrera y asignatura.</w:t>
+      </w:r>
+    </w:p>
+    <w:p>
+      <w:pPr>
+        <w:pStyle w:val="PSI-Normal"/>
+        <w:numPr>
+          <w:ilvl w:val="0"/>
+          <w:numId w:val="27"/>
+        </w:numPr>
+      </w:pPr>
+      <w:r>
+        <w:t xml:space="preserve">Verificar que el sistema emita un mensaje de aviso exitoso ante la carga del programa correspondiente. </w:t>
+      </w:r>
+    </w:p>
+    <w:p>
+      <w:pPr>
+        <w:pStyle w:val="PSI-Normal"/>
+        <w:numPr>
+          <w:ilvl w:val="0"/>
+          <w:numId w:val="27"/>
+        </w:numPr>
+      </w:pPr>
+      <w:r>
+        <w:t xml:space="preserve">Verificar que el sistema emita un mensaje de aviso informando sobre un error a la hora de cargar el programa correspondiente (campo incompleto, repetido, </w:t>
+      </w:r>
+      <w:proofErr w:type="spellStart"/>
+      <w:r>
+        <w:t>etc</w:t>
+      </w:r>
+      <w:proofErr w:type="spellEnd"/>
+      <w:r>
+        <w:t xml:space="preserve">). </w:t>
+      </w:r>
+    </w:p>
+    <w:p>
+      <w:pPr>
+        <w:pStyle w:val="PSI-Normal"/>
+        <w:numPr>
+          <w:ilvl w:val="0"/>
+          <w:numId w:val="27"/>
+        </w:numPr>
+      </w:pPr>
+      <w:r>
+        <w:t>Verificar que no se cargue en el sistema un programa que se ha cargado previamente con los campos iguales al actual.</w:t>
+      </w:r>
+    </w:p>
+    <w:p>
+      <w:pPr>
+        <w:pStyle w:val="PSI-Normal"/>
+        <w:numPr>
+          <w:ilvl w:val="0"/>
+          <w:numId w:val="27"/>
+        </w:numPr>
+      </w:pPr>
+      <w:r>
+        <w:t>Verificar que el sistema permita subir otro programa nuevamente.</w:t>
+      </w:r>
+    </w:p>
+    <w:p>
+      <w:pPr>
+        <w:pStyle w:val="PSI-Normal"/>
+        <w:numPr>
+          <w:ilvl w:val="0"/>
+          <w:numId w:val="27"/>
         </w:numPr>
       </w:pPr>
       <w:r>
@@ -5271,6 +5452,30 @@
     <w:p>
       <w:pPr>
         <w:pStyle w:val="PSI-Normal"/>
+        <w:numPr>
+          <w:ilvl w:val="0"/>
+          <w:numId w:val="27"/>
+        </w:numPr>
+      </w:pPr>
+      <w:r>
+        <w:t>Verificar que el sistema solo admita cargar archivos con extensión .PDF original.</w:t>
+      </w:r>
+    </w:p>
+    <w:p>
+      <w:pPr>
+        <w:pStyle w:val="PSI-Normal"/>
+        <w:numPr>
+          <w:ilvl w:val="0"/>
+          <w:numId w:val="27"/>
+        </w:numPr>
+      </w:pPr>
+      <w:r>
+        <w:t>Verificar que el sistema no admita la carga de archivos con extensión distinta de .PDF original.</w:t>
+      </w:r>
+    </w:p>
+    <w:p>
+      <w:pPr>
+        <w:pStyle w:val="PSI-Normal"/>
         <w:ind w:left="720" w:hanging="360"/>
       </w:pPr>
     </w:p>
@@ -5282,110 +5487,232 @@
     </w:p>
     <w:p>
       <w:pPr>
+        <w:pStyle w:val="PSI-Ttulo2"/>
+      </w:pPr>
+      <w:bookmarkStart w:id="18" w:name="_Toc32330003"/>
+      <w:r>
+        <w:t>CU Ver Información Asignatura:</w:t>
+      </w:r>
+      <w:bookmarkEnd w:id="18"/>
+      <w:r>
+        <w:t xml:space="preserve"> </w:t>
+      </w:r>
+    </w:p>
+    <w:p>
+      <w:pPr>
+        <w:pStyle w:val="PSI-Normal"/>
+        <w:numPr>
+          <w:ilvl w:val="0"/>
+          <w:numId w:val="28"/>
+        </w:numPr>
+      </w:pPr>
+      <w:r>
+        <w:t>Verificar la correcta escritura del texto mostrado y la correcta representación de símbolos especiales de la pantalla Asignaturas.</w:t>
+      </w:r>
+    </w:p>
+    <w:p>
+      <w:pPr>
+        <w:pStyle w:val="PSI-Normal"/>
+        <w:numPr>
+          <w:ilvl w:val="0"/>
+          <w:numId w:val="28"/>
+        </w:numPr>
+      </w:pPr>
+      <w:r>
+        <w:t>Verificar que se permita seleccionar una carrera.</w:t>
+      </w:r>
+    </w:p>
+    <w:p>
+      <w:pPr>
+        <w:pStyle w:val="PSI-Normal"/>
+        <w:numPr>
+          <w:ilvl w:val="0"/>
+          <w:numId w:val="28"/>
+        </w:numPr>
+      </w:pPr>
+      <w:r>
+        <w:lastRenderedPageBreak/>
+        <w:t>Verificar que se permita seleccionar un plan.</w:t>
+      </w:r>
+    </w:p>
+    <w:p>
+      <w:pPr>
+        <w:pStyle w:val="PSI-Normal"/>
+        <w:numPr>
+          <w:ilvl w:val="0"/>
+          <w:numId w:val="28"/>
+        </w:numPr>
+      </w:pPr>
+      <w:r>
+        <w:t>Verificar que se permita seleccionar una asignatura.</w:t>
+      </w:r>
+    </w:p>
+    <w:p>
+      <w:pPr>
+        <w:pStyle w:val="PSI-Normal"/>
+        <w:numPr>
+          <w:ilvl w:val="0"/>
+          <w:numId w:val="28"/>
+        </w:numPr>
+      </w:pPr>
+      <w:r>
+        <w:t>Verificar que se muestren correctamente los datos pertenecientes (docente y vigencia) a la asignatura seleccionada de una determinada carrera y plan.</w:t>
+      </w:r>
+    </w:p>
+    <w:p>
+      <w:pPr>
+        <w:pStyle w:val="PSI-Normal"/>
+        <w:numPr>
+          <w:ilvl w:val="0"/>
+          <w:numId w:val="28"/>
+        </w:numPr>
+      </w:pPr>
+      <w:r>
+        <w:t>Verificar que no se muestre ninguna información si no se ha seleccionado una carrera, plan y asignatura previamente.</w:t>
+      </w:r>
+    </w:p>
+    <w:p>
+      <w:pPr>
+        <w:pStyle w:val="PSI-Normal"/>
+        <w:numPr>
+          <w:ilvl w:val="0"/>
+          <w:numId w:val="28"/>
+        </w:numPr>
+      </w:pPr>
+      <w:r>
+        <w:t xml:space="preserve">Verificar que se muestren los datos solamente de la asignatura seleccionada. </w:t>
+      </w:r>
+    </w:p>
+    <w:p>
+      <w:pPr>
+        <w:pStyle w:val="PSI-Normal"/>
+        <w:numPr>
+          <w:ilvl w:val="0"/>
+          <w:numId w:val="28"/>
+        </w:numPr>
+      </w:pPr>
+      <w:r>
+        <w:t>Verificar que se muestren las asignaturas correspondientes a una determinada carrera y plan.</w:t>
+      </w:r>
+    </w:p>
+    <w:p>
+      <w:pPr>
+        <w:pStyle w:val="PSI-Normal"/>
+        <w:numPr>
+          <w:ilvl w:val="0"/>
+          <w:numId w:val="28"/>
+        </w:numPr>
+      </w:pPr>
+      <w:r>
+        <w:t>Verificar que el sistema permita cancelar la operación.</w:t>
+      </w:r>
+    </w:p>
+    <w:p>
+      <w:pPr>
         <w:pStyle w:val="PSI-Normal"/>
         <w:ind w:left="720" w:hanging="360"/>
       </w:pPr>
     </w:p>
     <w:p>
       <w:pPr>
+        <w:pStyle w:val="PSI-Normal"/>
+        <w:ind w:left="720" w:hanging="360"/>
+      </w:pPr>
+    </w:p>
+    <w:p>
+      <w:pPr>
+        <w:pStyle w:val="PSI-Normal"/>
+        <w:ind w:left="720" w:hanging="360"/>
+      </w:pPr>
+    </w:p>
+    <w:p>
+      <w:pPr>
         <w:pStyle w:val="PSI-Ttulo2"/>
       </w:pPr>
-      <w:bookmarkStart w:id="16" w:name="_Toc28093651"/>
-      <w:r>
-        <w:t>CU Seguir Programa:</w:t>
-      </w:r>
-      <w:bookmarkEnd w:id="16"/>
-    </w:p>
-    <w:p>
-      <w:pPr>
-        <w:pStyle w:val="PSI-Normal"/>
-        <w:numPr>
-          <w:ilvl w:val="0"/>
-          <w:numId w:val="25"/>
-        </w:numPr>
-      </w:pPr>
-      <w:r>
-        <w:t>Verificar la correcta escritura del texto mostrado y la correcta representación de símbolos especiales de la pantalla Seguir Programa.</w:t>
-      </w:r>
-    </w:p>
-    <w:p>
-      <w:pPr>
-        <w:pStyle w:val="PSI-Normal"/>
-        <w:numPr>
-          <w:ilvl w:val="0"/>
-          <w:numId w:val="25"/>
-        </w:numPr>
-      </w:pPr>
-      <w:r>
-        <w:t xml:space="preserve">Verificar que se pueda filtrar por el código de asignatura. </w:t>
-      </w:r>
-    </w:p>
-    <w:p>
-      <w:pPr>
-        <w:pStyle w:val="PSI-Normal"/>
-        <w:numPr>
-          <w:ilvl w:val="0"/>
-          <w:numId w:val="25"/>
-        </w:numPr>
-      </w:pPr>
-      <w:r>
-        <w:t>Verificar que se muestre la ubicación física de donde se encuentra el programa impreso aprobado para ser firmado.</w:t>
-      </w:r>
-    </w:p>
-    <w:p>
-      <w:pPr>
-        <w:pStyle w:val="PSI-Normal"/>
-        <w:numPr>
-          <w:ilvl w:val="0"/>
-          <w:numId w:val="25"/>
-        </w:numPr>
-      </w:pPr>
-      <w:r>
-        <w:t>Verificar que se pueda "marcar" la ubicación de un programa.</w:t>
-      </w:r>
-    </w:p>
-    <w:p>
-      <w:pPr>
-        <w:pStyle w:val="PSI-Normal"/>
-        <w:numPr>
-          <w:ilvl w:val="0"/>
-          <w:numId w:val="25"/>
-        </w:numPr>
-      </w:pPr>
-      <w:r>
-        <w:t>Verificar que se pueda modificar la ubicación de un programa a medida que va transitando el circuito de firmas.</w:t>
-      </w:r>
-    </w:p>
-    <w:p>
-      <w:pPr>
-        <w:pStyle w:val="PSI-Normal"/>
-        <w:numPr>
-          <w:ilvl w:val="0"/>
-          <w:numId w:val="25"/>
-        </w:numPr>
-      </w:pPr>
-      <w:r>
-        <w:t>Verificar que se pueda finalizar el seguimiento de un programa una vez que finalizó el circuito de firmas.</w:t>
-      </w:r>
-    </w:p>
-    <w:p>
-      <w:pPr>
-        <w:pStyle w:val="PSI-Normal"/>
-        <w:numPr>
-          <w:ilvl w:val="0"/>
-          <w:numId w:val="25"/>
-        </w:numPr>
-      </w:pPr>
-      <w:r>
-        <w:t>Verificar que el sistema permita seguir otro programa nuevamente.</w:t>
-      </w:r>
-    </w:p>
-    <w:p>
-      <w:pPr>
-        <w:pStyle w:val="PSI-Normal"/>
-        <w:numPr>
-          <w:ilvl w:val="0"/>
-          <w:numId w:val="25"/>
+      <w:bookmarkStart w:id="19" w:name="_Toc32330004"/>
+      <w:r>
+        <w:t>CU Visualizar Plan:</w:t>
+      </w:r>
+      <w:bookmarkEnd w:id="19"/>
+    </w:p>
+    <w:p>
+      <w:pPr>
+        <w:pStyle w:val="PSI-Normal"/>
+        <w:numPr>
+          <w:ilvl w:val="0"/>
+          <w:numId w:val="29"/>
+        </w:numPr>
+      </w:pPr>
+      <w:r>
+        <w:t>Verificar la correcta escritura del texto mostrado y la correcta representación de símbolos especiales de la pantalla Planes.</w:t>
+      </w:r>
+    </w:p>
+    <w:p>
+      <w:pPr>
+        <w:pStyle w:val="PSI-Normal"/>
+        <w:numPr>
+          <w:ilvl w:val="0"/>
+          <w:numId w:val="29"/>
+        </w:numPr>
+      </w:pPr>
+      <w:r>
+        <w:t>Verificar que se permita seleccionar una carrera.</w:t>
+      </w:r>
+    </w:p>
+    <w:p>
+      <w:pPr>
+        <w:pStyle w:val="PSI-Normal"/>
+        <w:numPr>
+          <w:ilvl w:val="0"/>
+          <w:numId w:val="29"/>
+        </w:numPr>
+      </w:pPr>
+      <w:r>
+        <w:t>Verificar que se permita seleccionar un plan.</w:t>
+      </w:r>
+    </w:p>
+    <w:p>
+      <w:pPr>
+        <w:pStyle w:val="PSI-Normal"/>
+        <w:numPr>
+          <w:ilvl w:val="0"/>
+          <w:numId w:val="29"/>
+        </w:numPr>
+      </w:pPr>
+      <w:r>
+        <w:t>Verificar que se visualicen solamente los planes de una determinada carrera seleccionada previamente.</w:t>
+      </w:r>
+    </w:p>
+    <w:p>
+      <w:pPr>
+        <w:pStyle w:val="PSI-Normal"/>
+        <w:numPr>
+          <w:ilvl w:val="0"/>
+          <w:numId w:val="29"/>
+        </w:numPr>
+      </w:pPr>
+      <w:r>
+        <w:t>Verificar que se visualice el plan seleccionado en una nueva pestaña del navegador correctamente.</w:t>
+      </w:r>
+    </w:p>
+    <w:p>
+      <w:pPr>
+        <w:pStyle w:val="PSI-Normal"/>
+        <w:numPr>
+          <w:ilvl w:val="0"/>
+          <w:numId w:val="29"/>
+        </w:numPr>
+      </w:pPr>
+      <w:r>
+        <w:t xml:space="preserve">Verificar que si un plan no se encuentra cargado en el sistema, no se permita seleccionar. </w:t>
+      </w:r>
+    </w:p>
+    <w:p>
+      <w:pPr>
+        <w:pStyle w:val="PSI-Normal"/>
+        <w:numPr>
+          <w:ilvl w:val="0"/>
+          <w:numId w:val="29"/>
         </w:numPr>
       </w:pPr>
       <w:r>
@@ -5395,37 +5722,56 @@
     <w:p>
       <w:pPr>
         <w:pStyle w:val="PSI-Normal"/>
+        <w:ind w:left="720" w:firstLine="0"/>
+      </w:pPr>
+    </w:p>
+    <w:p>
+      <w:pPr>
+        <w:pStyle w:val="PSI-Normal"/>
+        <w:ind w:left="720" w:firstLine="0"/>
       </w:pPr>
     </w:p>
     <w:p>
       <w:pPr>
         <w:pStyle w:val="PSI-Ttulo2"/>
       </w:pPr>
-      <w:bookmarkStart w:id="17" w:name="_Toc28093652"/>
+      <w:bookmarkStart w:id="20" w:name="_Toc32330005"/>
+      <w:r>
+        <w:t>CU Visualizar Programa:</w:t>
+      </w:r>
+      <w:bookmarkEnd w:id="20"/>
+    </w:p>
+    <w:p>
+      <w:pPr>
+        <w:pStyle w:val="PSI-Normal"/>
+        <w:numPr>
+          <w:ilvl w:val="0"/>
+          <w:numId w:val="30"/>
+        </w:numPr>
+      </w:pPr>
+      <w:r>
+        <w:t>Verificar la correcta escritura del texto mostrado y la correcta representación de símbolos especiales de la pantalla Programa.</w:t>
+      </w:r>
+    </w:p>
+    <w:p>
+      <w:pPr>
+        <w:pStyle w:val="PSI-Normal"/>
+        <w:numPr>
+          <w:ilvl w:val="0"/>
+          <w:numId w:val="30"/>
+        </w:numPr>
+      </w:pPr>
       <w:r>
         <w:lastRenderedPageBreak/>
-        <w:t>CU Subir Plan:</w:t>
-      </w:r>
-      <w:bookmarkEnd w:id="17"/>
-    </w:p>
-    <w:p>
-      <w:pPr>
-        <w:pStyle w:val="PSI-Normal"/>
-        <w:numPr>
-          <w:ilvl w:val="0"/>
-          <w:numId w:val="26"/>
-        </w:numPr>
-      </w:pPr>
-      <w:r>
-        <w:t>Verificar la correcta escritura del texto mostrado y la correcta representación de símbolos especiales de la pantalla Subir Plan.</w:t>
-      </w:r>
-    </w:p>
-    <w:p>
-      <w:pPr>
-        <w:pStyle w:val="PSI-Normal"/>
-        <w:numPr>
-          <w:ilvl w:val="0"/>
-          <w:numId w:val="26"/>
+        <w:t>Verificar que se permita seleccionar un año.</w:t>
+      </w:r>
+    </w:p>
+    <w:p>
+      <w:pPr>
+        <w:pStyle w:val="PSI-Normal"/>
+        <w:numPr>
+          <w:ilvl w:val="0"/>
+          <w:numId w:val="30"/>
         </w:numPr>
       </w:pPr>
       <w:r>
@@ -5437,87 +5783,55 @@
         <w:pStyle w:val="PSI-Normal"/>
         <w:numPr>
           <w:ilvl w:val="0"/>
-          <w:numId w:val="26"/>
-        </w:numPr>
-      </w:pPr>
-      <w:r>
-        <w:t>Verificar que se permita seleccionar un código de Plan.</w:t>
-      </w:r>
-    </w:p>
-    <w:p>
-      <w:pPr>
-        <w:pStyle w:val="PSI-Normal"/>
-        <w:numPr>
-          <w:ilvl w:val="0"/>
-          <w:numId w:val="26"/>
-        </w:numPr>
-      </w:pPr>
-      <w:r>
-        <w:t>Verificar que se cargue un Plan impreso escaneado luego de haber completado los campos carrera y código de Plan.</w:t>
-      </w:r>
-    </w:p>
-    <w:p>
-      <w:pPr>
-        <w:pStyle w:val="PSI-Normal"/>
-        <w:numPr>
-          <w:ilvl w:val="0"/>
-          <w:numId w:val="26"/>
-        </w:numPr>
-      </w:pPr>
-      <w:r>
-        <w:t xml:space="preserve">Verificar que el sistema emita un mensaje de aviso exitoso ante la carga del plan correspondiente. </w:t>
-      </w:r>
-    </w:p>
-    <w:p>
-      <w:pPr>
-        <w:pStyle w:val="PSI-Normal"/>
-        <w:numPr>
-          <w:ilvl w:val="0"/>
-          <w:numId w:val="26"/>
-        </w:numPr>
-      </w:pPr>
-      <w:r>
-        <w:t xml:space="preserve">Verificar que el sistema emita un mensaje de aviso informando sobre un error a la hora de cargar el plan correspondiente (campo incompleto, repetido, </w:t>
-      </w:r>
-      <w:proofErr w:type="spellStart"/>
-      <w:r>
-        <w:t>etc</w:t>
-      </w:r>
-      <w:proofErr w:type="spellEnd"/>
-      <w:r>
-        <w:t xml:space="preserve">). </w:t>
-      </w:r>
-    </w:p>
-    <w:p>
-      <w:pPr>
-        <w:pStyle w:val="PSI-Normal"/>
-        <w:numPr>
-          <w:ilvl w:val="0"/>
-          <w:numId w:val="26"/>
-        </w:numPr>
-      </w:pPr>
-      <w:r>
-        <w:t>Verificar que no se cargue en el sistema un plan que se ha cargado previamente con los campos iguales al actual.</w:t>
-      </w:r>
-    </w:p>
-    <w:p>
-      <w:pPr>
-        <w:pStyle w:val="PSI-Normal"/>
-        <w:numPr>
-          <w:ilvl w:val="0"/>
-          <w:numId w:val="26"/>
-        </w:numPr>
-      </w:pPr>
-      <w:r>
-        <w:t>Verificar que el sistema permita subir otro plan nuevamente.</w:t>
-      </w:r>
-    </w:p>
-    <w:p>
-      <w:pPr>
-        <w:pStyle w:val="PSI-Normal"/>
-        <w:numPr>
-          <w:ilvl w:val="0"/>
-          <w:numId w:val="26"/>
+          <w:numId w:val="30"/>
+        </w:numPr>
+      </w:pPr>
+      <w:r>
+        <w:t>Verificar que se visualice solamente el listado de programas de asignaturas correspondientes al año y carrera seleccionada.</w:t>
+      </w:r>
+    </w:p>
+    <w:p>
+      <w:pPr>
+        <w:pStyle w:val="PSI-Normal"/>
+        <w:numPr>
+          <w:ilvl w:val="0"/>
+          <w:numId w:val="30"/>
+        </w:numPr>
+      </w:pPr>
+      <w:r>
+        <w:t>Verificar que se visualice solamente el programa de una determinada asignatura filtrada previamente.</w:t>
+      </w:r>
+    </w:p>
+    <w:p>
+      <w:pPr>
+        <w:pStyle w:val="PSI-Normal"/>
+        <w:numPr>
+          <w:ilvl w:val="0"/>
+          <w:numId w:val="30"/>
+        </w:numPr>
+      </w:pPr>
+      <w:r>
+        <w:t>Verificar que se visualice el programa seleccionado en una nueva pestaña del navegador correctamente.</w:t>
+      </w:r>
+    </w:p>
+    <w:p>
+      <w:pPr>
+        <w:pStyle w:val="PSI-Normal"/>
+        <w:numPr>
+          <w:ilvl w:val="0"/>
+          <w:numId w:val="30"/>
+        </w:numPr>
+      </w:pPr>
+      <w:r>
+        <w:t xml:space="preserve">Verificar que si un programa no se encuentra cargado en el sistema, no se permita seleccionar. </w:t>
+      </w:r>
+    </w:p>
+    <w:p>
+      <w:pPr>
+        <w:pStyle w:val="PSI-Normal"/>
+        <w:numPr>
+          <w:ilvl w:val="0"/>
+          <w:numId w:val="30"/>
         </w:numPr>
       </w:pPr>
       <w:r>
@@ -5527,9 +5841,348 @@
     <w:p>
       <w:pPr>
         <w:pStyle w:val="PSI-Normal"/>
-        <w:numPr>
-          <w:ilvl w:val="0"/>
-          <w:numId w:val="26"/>
+        <w:ind w:left="720" w:firstLine="0"/>
+      </w:pPr>
+    </w:p>
+    <w:p>
+      <w:pPr>
+        <w:pStyle w:val="PSI-Normal"/>
+        <w:ind w:left="720" w:firstLine="0"/>
+      </w:pPr>
+    </w:p>
+    <w:p>
+      <w:pPr>
+        <w:pStyle w:val="PSI-Ttulo2"/>
+      </w:pPr>
+      <w:bookmarkStart w:id="21" w:name="_Toc32330006"/>
+      <w:r>
+        <w:t xml:space="preserve">CU Generar </w:t>
+      </w:r>
+      <w:r>
+        <w:t>Informe Gerencial:</w:t>
+      </w:r>
+      <w:bookmarkEnd w:id="21"/>
+      <w:r>
+        <w:t xml:space="preserve"> </w:t>
+      </w:r>
+    </w:p>
+    <w:p>
+      <w:pPr>
+        <w:pStyle w:val="PSI-Normal"/>
+        <w:numPr>
+          <w:ilvl w:val="0"/>
+          <w:numId w:val="31"/>
+        </w:numPr>
+      </w:pPr>
+      <w:r>
+        <w:t>Verificar la correcta escritura del texto mostrado y la correcta representación de símbolos especiales de la pantalla Informe.</w:t>
+      </w:r>
+    </w:p>
+    <w:p>
+      <w:pPr>
+        <w:pStyle w:val="PSI-Normal"/>
+        <w:numPr>
+          <w:ilvl w:val="0"/>
+          <w:numId w:val="31"/>
+        </w:numPr>
+      </w:pPr>
+      <w:r>
+        <w:t>Verificar que permita generar un informe detallado personalizable.</w:t>
+      </w:r>
+    </w:p>
+    <w:p>
+      <w:pPr>
+        <w:pStyle w:val="PSI-Normal"/>
+        <w:numPr>
+          <w:ilvl w:val="0"/>
+          <w:numId w:val="31"/>
+        </w:numPr>
+      </w:pPr>
+      <w:r>
+        <w:t>Verificar que se detalle la cantidad de avisos realizados por cada asignatura.</w:t>
+      </w:r>
+    </w:p>
+    <w:p>
+      <w:pPr>
+        <w:pStyle w:val="PSI-Normal"/>
+        <w:numPr>
+          <w:ilvl w:val="0"/>
+          <w:numId w:val="31"/>
+        </w:numPr>
+      </w:pPr>
+      <w:r>
+        <w:t>Verificar que se detalle la cantidad de avisos realizados por docente.</w:t>
+      </w:r>
+    </w:p>
+    <w:p>
+      <w:pPr>
+        <w:pStyle w:val="PSI-Normal"/>
+        <w:numPr>
+          <w:ilvl w:val="0"/>
+          <w:numId w:val="31"/>
+        </w:numPr>
+      </w:pPr>
+      <w:r>
+        <w:t>Verificar que se detalle la cantidad de avisos realizados por docente con sus respectivas asignaturas.</w:t>
+      </w:r>
+    </w:p>
+    <w:p>
+      <w:pPr>
+        <w:pStyle w:val="PSI-Normal"/>
+        <w:numPr>
+          <w:ilvl w:val="0"/>
+          <w:numId w:val="31"/>
+        </w:numPr>
+      </w:pPr>
+      <w:r>
+        <w:t>Verificar que se detalle la cantidad de avisos realizados por carrera.</w:t>
+      </w:r>
+    </w:p>
+    <w:p>
+      <w:pPr>
+        <w:pStyle w:val="PSI-Normal"/>
+        <w:numPr>
+          <w:ilvl w:val="0"/>
+          <w:numId w:val="31"/>
+        </w:numPr>
+      </w:pPr>
+      <w:r>
+        <w:t>Verificar que se marque en color rojo aquellos programas de asignatura que nunca fueron presentados.</w:t>
+      </w:r>
+    </w:p>
+    <w:p>
+      <w:pPr>
+        <w:pStyle w:val="PSI-Normal"/>
+        <w:numPr>
+          <w:ilvl w:val="0"/>
+          <w:numId w:val="31"/>
+        </w:numPr>
+      </w:pPr>
+      <w:r>
+        <w:t>Verificar que se marque en color amarillo aquellos programas de asignatura que se encuentren desactualizados.</w:t>
+      </w:r>
+    </w:p>
+    <w:p>
+      <w:pPr>
+        <w:pStyle w:val="PSI-Normal"/>
+        <w:numPr>
+          <w:ilvl w:val="0"/>
+          <w:numId w:val="31"/>
+        </w:numPr>
+      </w:pPr>
+      <w:r>
+        <w:t>Verificar que se marque en color verde aquellos programas de asignatura que se encuentren actualizados.</w:t>
+      </w:r>
+    </w:p>
+    <w:p>
+      <w:pPr>
+        <w:pStyle w:val="PSI-Normal"/>
+        <w:numPr>
+          <w:ilvl w:val="0"/>
+          <w:numId w:val="31"/>
+        </w:numPr>
+      </w:pPr>
+      <w:r>
+        <w:t xml:space="preserve">Verificar que se permita al empleado de Secretaría Académica generar nuevamente un nuevo informe. </w:t>
+      </w:r>
+    </w:p>
+    <w:p>
+      <w:pPr>
+        <w:pStyle w:val="PSI-Normal"/>
+        <w:numPr>
+          <w:ilvl w:val="0"/>
+          <w:numId w:val="31"/>
+        </w:numPr>
+      </w:pPr>
+      <w:r>
+        <w:t>Verificar que se genere el informe en una nueva pestaña del navegador.</w:t>
+      </w:r>
+    </w:p>
+    <w:p>
+      <w:pPr>
+        <w:pStyle w:val="PSI-Normal"/>
+        <w:numPr>
+          <w:ilvl w:val="0"/>
+          <w:numId w:val="31"/>
+        </w:numPr>
+      </w:pPr>
+      <w:r>
+        <w:lastRenderedPageBreak/>
+        <w:t>Verificar que el sistema permita cancelar la operación.</w:t>
+      </w:r>
+    </w:p>
+    <w:p>
+      <w:pPr>
+        <w:pStyle w:val="PSI-Normal"/>
+        <w:ind w:left="720" w:firstLine="0"/>
+      </w:pPr>
+    </w:p>
+    <w:p>
+      <w:pPr>
+        <w:pStyle w:val="PSI-Ttulo2"/>
+      </w:pPr>
+      <w:bookmarkStart w:id="22" w:name="_Toc32330007"/>
+      <w:r>
+        <w:t xml:space="preserve">CU </w:t>
+      </w:r>
+      <w:r>
+        <w:t xml:space="preserve">Realizar </w:t>
+      </w:r>
+      <w:r>
+        <w:t>C</w:t>
+      </w:r>
+      <w:r>
+        <w:t>arga M</w:t>
+      </w:r>
+      <w:r>
+        <w:t>asiva</w:t>
+      </w:r>
+      <w:r>
+        <w:t xml:space="preserve"> de Programas</w:t>
+      </w:r>
+      <w:r>
+        <w:t>:</w:t>
+      </w:r>
+      <w:bookmarkEnd w:id="22"/>
+    </w:p>
+    <w:p>
+      <w:pPr>
+        <w:pStyle w:val="PSI-Normal"/>
+        <w:numPr>
+          <w:ilvl w:val="0"/>
+          <w:numId w:val="32"/>
+        </w:numPr>
+      </w:pPr>
+      <w:r>
+        <w:t>Verificar la correcta escritura del texto mostrado y la correcta representación de símbolos especiales de la pantalla Subir Programa.</w:t>
+      </w:r>
+    </w:p>
+    <w:p>
+      <w:pPr>
+        <w:pStyle w:val="PSI-Normal"/>
+        <w:numPr>
+          <w:ilvl w:val="0"/>
+          <w:numId w:val="32"/>
+        </w:numPr>
+      </w:pPr>
+      <w:r>
+        <w:t>Verificar que el sistema permita cargar varios programas a la vez, en base al plan.</w:t>
+      </w:r>
+    </w:p>
+    <w:p>
+      <w:pPr>
+        <w:pStyle w:val="PSI-Normal"/>
+        <w:numPr>
+          <w:ilvl w:val="0"/>
+          <w:numId w:val="32"/>
+        </w:numPr>
+      </w:pPr>
+      <w:r>
+        <w:t>Verificar que el sistema permita cargar varios programas a la vez, en base al año.</w:t>
+      </w:r>
+    </w:p>
+    <w:p>
+      <w:pPr>
+        <w:pStyle w:val="PSI-Normal"/>
+        <w:numPr>
+          <w:ilvl w:val="0"/>
+          <w:numId w:val="32"/>
+        </w:numPr>
+      </w:pPr>
+      <w:r>
+        <w:t>Verificar que el sistema permita cargar varios programas a la vez, en base a la asignatura.</w:t>
+      </w:r>
+    </w:p>
+    <w:p>
+      <w:pPr>
+        <w:pStyle w:val="PSI-Normal"/>
+        <w:numPr>
+          <w:ilvl w:val="0"/>
+          <w:numId w:val="32"/>
+        </w:numPr>
+      </w:pPr>
+      <w:r>
+        <w:t>Verificar que el sistema permita cargar varios programas a la vez, en base al profesor.</w:t>
+      </w:r>
+    </w:p>
+    <w:p>
+      <w:pPr>
+        <w:pStyle w:val="PSI-Normal"/>
+        <w:numPr>
+          <w:ilvl w:val="0"/>
+          <w:numId w:val="32"/>
+        </w:numPr>
+      </w:pPr>
+      <w:r>
+        <w:t>Verificar que el sistema permita cargar varios programas a la vez, en base a la carrera.</w:t>
+      </w:r>
+    </w:p>
+    <w:p>
+      <w:pPr>
+        <w:pStyle w:val="PSI-Normal"/>
+        <w:numPr>
+          <w:ilvl w:val="0"/>
+          <w:numId w:val="32"/>
+        </w:numPr>
+      </w:pPr>
+      <w:r>
+        <w:t xml:space="preserve">Verificar que el sistema emita un mensaje de aviso exitoso ante la carga de los programas correspondientes. </w:t>
+      </w:r>
+    </w:p>
+    <w:p>
+      <w:pPr>
+        <w:pStyle w:val="PSI-Normal"/>
+        <w:numPr>
+          <w:ilvl w:val="0"/>
+          <w:numId w:val="32"/>
+        </w:numPr>
+      </w:pPr>
+      <w:r>
+        <w:t xml:space="preserve">Verificar que el sistema emita un mensaje de aviso informando sobre un error a la hora de cargar los programas correspondientes. </w:t>
+      </w:r>
+    </w:p>
+    <w:p>
+      <w:pPr>
+        <w:pStyle w:val="PSI-Normal"/>
+        <w:numPr>
+          <w:ilvl w:val="0"/>
+          <w:numId w:val="32"/>
+        </w:numPr>
+      </w:pPr>
+      <w:r>
+        <w:t xml:space="preserve">Verificar que no se carguen en el sistema los programas que han sido cargados previamente. </w:t>
+      </w:r>
+    </w:p>
+    <w:p>
+      <w:pPr>
+        <w:pStyle w:val="PSI-Normal"/>
+        <w:numPr>
+          <w:ilvl w:val="0"/>
+          <w:numId w:val="32"/>
+        </w:numPr>
+      </w:pPr>
+      <w:r>
+        <w:t>Verificar que el sistema permita subir otros programas nuevamente.</w:t>
+      </w:r>
+    </w:p>
+    <w:p>
+      <w:pPr>
+        <w:pStyle w:val="PSI-Normal"/>
+        <w:numPr>
+          <w:ilvl w:val="0"/>
+          <w:numId w:val="32"/>
+        </w:numPr>
+      </w:pPr>
+      <w:r>
+        <w:t>Verificar que el sistema permita cancelar la operación.</w:t>
+      </w:r>
+    </w:p>
+    <w:p>
+      <w:pPr>
+        <w:pStyle w:val="PSI-Normal"/>
+        <w:numPr>
+          <w:ilvl w:val="0"/>
+          <w:numId w:val="32"/>
         </w:numPr>
       </w:pPr>
       <w:r>
@@ -5541,1029 +6194,12 @@
         <w:pStyle w:val="PSI-Normal"/>
         <w:numPr>
           <w:ilvl w:val="0"/>
-          <w:numId w:val="26"/>
+          <w:numId w:val="32"/>
         </w:numPr>
       </w:pPr>
       <w:r>
         <w:t>Verificar que el sistema no admita la carga de archivos con extensión distinta de .PDF original.</w:t>
       </w:r>
-    </w:p>
-    <w:p>
-      <w:pPr>
-        <w:pStyle w:val="PSI-Normal"/>
-        <w:ind w:left="720" w:hanging="360"/>
-      </w:pPr>
-    </w:p>
-    <w:p>
-      <w:pPr>
-        <w:pStyle w:val="PSI-Normal"/>
-        <w:ind w:left="720" w:hanging="360"/>
-      </w:pPr>
-    </w:p>
-    <w:p>
-      <w:pPr>
-        <w:pStyle w:val="PSI-Ttulo2"/>
-      </w:pPr>
-      <w:bookmarkStart w:id="18" w:name="_Toc28093653"/>
-      <w:r>
-        <w:t>CU Subir Programa Firmado:</w:t>
-      </w:r>
-      <w:bookmarkEnd w:id="18"/>
-    </w:p>
-    <w:p>
-      <w:pPr>
-        <w:pStyle w:val="PSI-Normal"/>
-        <w:numPr>
-          <w:ilvl w:val="0"/>
-          <w:numId w:val="27"/>
-        </w:numPr>
-      </w:pPr>
-      <w:r>
-        <w:t>Verificar la correcta escritura del texto mostrado y la correcta representación de símbolos especiales de la pantalla Subir Programa.</w:t>
-      </w:r>
-    </w:p>
-    <w:p>
-      <w:pPr>
-        <w:pStyle w:val="PSI-Normal"/>
-        <w:numPr>
-          <w:ilvl w:val="0"/>
-          <w:numId w:val="27"/>
-        </w:numPr>
-      </w:pPr>
-      <w:r>
-        <w:t>Verificar que se permita seleccionar un año.</w:t>
-      </w:r>
-    </w:p>
-    <w:p>
-      <w:pPr>
-        <w:pStyle w:val="PSI-Normal"/>
-        <w:numPr>
-          <w:ilvl w:val="0"/>
-          <w:numId w:val="27"/>
-        </w:numPr>
-      </w:pPr>
-      <w:r>
-        <w:t>Verificar que se permita seleccionar una carrera.</w:t>
-      </w:r>
-    </w:p>
-    <w:p>
-      <w:pPr>
-        <w:pStyle w:val="PSI-Normal"/>
-        <w:numPr>
-          <w:ilvl w:val="0"/>
-          <w:numId w:val="27"/>
-        </w:numPr>
-      </w:pPr>
-      <w:r>
-        <w:t>Verificar que se permita seleccionar una asignatura.</w:t>
-      </w:r>
-    </w:p>
-    <w:p>
-      <w:pPr>
-        <w:pStyle w:val="PSI-Normal"/>
-        <w:numPr>
-          <w:ilvl w:val="0"/>
-          <w:numId w:val="27"/>
-        </w:numPr>
-      </w:pPr>
-      <w:r>
-        <w:t>Verificar que se cargue un Programa impreso escaneado luego de haber completado los campos año, carrera y asignatura.</w:t>
-      </w:r>
-    </w:p>
-    <w:p>
-      <w:pPr>
-        <w:pStyle w:val="PSI-Normal"/>
-        <w:numPr>
-          <w:ilvl w:val="0"/>
-          <w:numId w:val="27"/>
-        </w:numPr>
-      </w:pPr>
-      <w:r>
-        <w:t xml:space="preserve">Verificar que el sistema emita un mensaje de aviso exitoso ante la carga del programa correspondiente. </w:t>
-      </w:r>
-    </w:p>
-    <w:p>
-      <w:pPr>
-        <w:pStyle w:val="PSI-Normal"/>
-        <w:numPr>
-          <w:ilvl w:val="0"/>
-          <w:numId w:val="27"/>
-        </w:numPr>
-      </w:pPr>
-      <w:r>
-        <w:lastRenderedPageBreak/>
-        <w:t xml:space="preserve">Verificar que el sistema emita un mensaje de aviso informando sobre un error a la hora de cargar el programa correspondiente (campo incompleto, repetido, </w:t>
-      </w:r>
-      <w:proofErr w:type="spellStart"/>
-      <w:r>
-        <w:t>etc</w:t>
-      </w:r>
-      <w:proofErr w:type="spellEnd"/>
-      <w:r>
-        <w:t xml:space="preserve">). </w:t>
-      </w:r>
-    </w:p>
-    <w:p>
-      <w:pPr>
-        <w:pStyle w:val="PSI-Normal"/>
-        <w:numPr>
-          <w:ilvl w:val="0"/>
-          <w:numId w:val="27"/>
-        </w:numPr>
-      </w:pPr>
-      <w:r>
-        <w:t>Verificar que no se cargue en el sistema un programa que se ha cargado previamente con los campos iguales al actual.</w:t>
-      </w:r>
-    </w:p>
-    <w:p>
-      <w:pPr>
-        <w:pStyle w:val="PSI-Normal"/>
-        <w:numPr>
-          <w:ilvl w:val="0"/>
-          <w:numId w:val="27"/>
-        </w:numPr>
-      </w:pPr>
-      <w:r>
-        <w:t>Verificar que el sistema permita subir otro programa nuevamente.</w:t>
-      </w:r>
-    </w:p>
-    <w:p>
-      <w:pPr>
-        <w:pStyle w:val="PSI-Normal"/>
-        <w:numPr>
-          <w:ilvl w:val="0"/>
-          <w:numId w:val="27"/>
-        </w:numPr>
-      </w:pPr>
-      <w:r>
-        <w:t>Verificar que el sistema permita cancelar la operación.</w:t>
-      </w:r>
-    </w:p>
-    <w:p>
-      <w:pPr>
-        <w:pStyle w:val="PSI-Normal"/>
-        <w:numPr>
-          <w:ilvl w:val="0"/>
-          <w:numId w:val="27"/>
-        </w:numPr>
-      </w:pPr>
-      <w:r>
-        <w:t>Verificar que el sistema solo admita cargar archivos con extensión .PDF original.</w:t>
-      </w:r>
-    </w:p>
-    <w:p>
-      <w:pPr>
-        <w:pStyle w:val="PSI-Normal"/>
-        <w:numPr>
-          <w:ilvl w:val="0"/>
-          <w:numId w:val="27"/>
-        </w:numPr>
-      </w:pPr>
-      <w:r>
-        <w:t>Verificar que el sistema no admita la carga de archivos con extensión distinta de .PDF original.</w:t>
-      </w:r>
-    </w:p>
-    <w:p>
-      <w:pPr>
-        <w:pStyle w:val="PSI-Normal"/>
-        <w:ind w:left="720" w:hanging="360"/>
-      </w:pPr>
-    </w:p>
-    <w:p>
-      <w:pPr>
-        <w:pStyle w:val="PSI-Normal"/>
-        <w:ind w:left="720" w:hanging="360"/>
-      </w:pPr>
-    </w:p>
-    <w:p>
-      <w:pPr>
-        <w:pStyle w:val="PSI-Ttulo2"/>
-      </w:pPr>
-      <w:bookmarkStart w:id="19" w:name="_Toc28093654"/>
-      <w:r>
-        <w:t>CU Ver Información Asignatura:</w:t>
-      </w:r>
-      <w:bookmarkEnd w:id="19"/>
-      <w:r>
-        <w:t xml:space="preserve"> </w:t>
-      </w:r>
-    </w:p>
-    <w:p>
-      <w:pPr>
-        <w:pStyle w:val="PSI-Normal"/>
-        <w:numPr>
-          <w:ilvl w:val="0"/>
-          <w:numId w:val="28"/>
-        </w:numPr>
-      </w:pPr>
-      <w:r>
-        <w:t>Verificar la correcta escritura del texto mostrado y la correcta representación de símbolos especiales de la pantalla Asignaturas.</w:t>
-      </w:r>
-    </w:p>
-    <w:p>
-      <w:pPr>
-        <w:pStyle w:val="PSI-Normal"/>
-        <w:numPr>
-          <w:ilvl w:val="0"/>
-          <w:numId w:val="28"/>
-        </w:numPr>
-      </w:pPr>
-      <w:r>
-        <w:t>Verificar que se permita seleccionar una carrera.</w:t>
-      </w:r>
-    </w:p>
-    <w:p>
-      <w:pPr>
-        <w:pStyle w:val="PSI-Normal"/>
-        <w:numPr>
-          <w:ilvl w:val="0"/>
-          <w:numId w:val="28"/>
-        </w:numPr>
-      </w:pPr>
-      <w:r>
-        <w:t>Verificar que se permita seleccionar un plan.</w:t>
-      </w:r>
-    </w:p>
-    <w:p>
-      <w:pPr>
-        <w:pStyle w:val="PSI-Normal"/>
-        <w:numPr>
-          <w:ilvl w:val="0"/>
-          <w:numId w:val="28"/>
-        </w:numPr>
-      </w:pPr>
-      <w:r>
-        <w:t>Verificar que se permita seleccionar una asignatura.</w:t>
-      </w:r>
-    </w:p>
-    <w:p>
-      <w:pPr>
-        <w:pStyle w:val="PSI-Normal"/>
-        <w:numPr>
-          <w:ilvl w:val="0"/>
-          <w:numId w:val="28"/>
-        </w:numPr>
-      </w:pPr>
-      <w:r>
-        <w:t>Verificar que se muestren correctamente los datos pertenecientes (docente y vigencia) a la asignatura seleccionada de una determinada carrera y plan.</w:t>
-      </w:r>
-    </w:p>
-    <w:p>
-      <w:pPr>
-        <w:pStyle w:val="PSI-Normal"/>
-        <w:numPr>
-          <w:ilvl w:val="0"/>
-          <w:numId w:val="28"/>
-        </w:numPr>
-      </w:pPr>
-      <w:r>
-        <w:t>Verificar que no se muestre ninguna información si no se ha seleccionado una carrera, plan y asignatura previamente.</w:t>
-      </w:r>
-    </w:p>
-    <w:p>
-      <w:pPr>
-        <w:pStyle w:val="PSI-Normal"/>
-        <w:numPr>
-          <w:ilvl w:val="0"/>
-          <w:numId w:val="28"/>
-        </w:numPr>
-      </w:pPr>
-      <w:r>
-        <w:t xml:space="preserve">Verificar que se muestren los datos solamente de la asignatura seleccionada. </w:t>
-      </w:r>
-    </w:p>
-    <w:p>
-      <w:pPr>
-        <w:pStyle w:val="PSI-Normal"/>
-        <w:numPr>
-          <w:ilvl w:val="0"/>
-          <w:numId w:val="28"/>
-        </w:numPr>
-      </w:pPr>
-      <w:r>
-        <w:t>Verificar que se muestren las asignaturas correspondientes a una determinada carrera y plan.</w:t>
-      </w:r>
-    </w:p>
-    <w:p>
-      <w:pPr>
-        <w:pStyle w:val="PSI-Normal"/>
-        <w:numPr>
-          <w:ilvl w:val="0"/>
-          <w:numId w:val="28"/>
-        </w:numPr>
-      </w:pPr>
-      <w:r>
-        <w:t>Verificar que el sistema permita cancelar la operación.</w:t>
-      </w:r>
-    </w:p>
-    <w:p>
-      <w:pPr>
-        <w:pStyle w:val="PSI-Normal"/>
-        <w:ind w:left="720" w:hanging="360"/>
-      </w:pPr>
-    </w:p>
-    <w:p>
-      <w:pPr>
-        <w:pStyle w:val="PSI-Normal"/>
-        <w:ind w:left="720" w:hanging="360"/>
-      </w:pPr>
-    </w:p>
-    <w:p>
-      <w:pPr>
-        <w:pStyle w:val="PSI-Normal"/>
-        <w:ind w:left="720" w:hanging="360"/>
-      </w:pPr>
-    </w:p>
-    <w:p>
-      <w:pPr>
-        <w:pStyle w:val="PSI-Ttulo2"/>
-      </w:pPr>
-      <w:bookmarkStart w:id="20" w:name="_Toc28093655"/>
-      <w:r>
-        <w:lastRenderedPageBreak/>
-        <w:t>CU Visualizar Plan:</w:t>
-      </w:r>
-      <w:bookmarkEnd w:id="20"/>
-    </w:p>
-    <w:p>
-      <w:pPr>
-        <w:pStyle w:val="PSI-Normal"/>
-        <w:numPr>
-          <w:ilvl w:val="0"/>
-          <w:numId w:val="29"/>
-        </w:numPr>
-      </w:pPr>
-      <w:r>
-        <w:t>Verificar la correcta escritura del texto mostrado y la correcta representación de símbolos especiales de la pantalla Planes.</w:t>
-      </w:r>
-    </w:p>
-    <w:p>
-      <w:pPr>
-        <w:pStyle w:val="PSI-Normal"/>
-        <w:numPr>
-          <w:ilvl w:val="0"/>
-          <w:numId w:val="29"/>
-        </w:numPr>
-      </w:pPr>
-      <w:r>
-        <w:t>Verificar que se permita seleccionar una carrera.</w:t>
-      </w:r>
-    </w:p>
-    <w:p>
-      <w:pPr>
-        <w:pStyle w:val="PSI-Normal"/>
-        <w:numPr>
-          <w:ilvl w:val="0"/>
-          <w:numId w:val="29"/>
-        </w:numPr>
-      </w:pPr>
-      <w:r>
-        <w:t>Verificar que se permita seleccionar un plan.</w:t>
-      </w:r>
-    </w:p>
-    <w:p>
-      <w:pPr>
-        <w:pStyle w:val="PSI-Normal"/>
-        <w:numPr>
-          <w:ilvl w:val="0"/>
-          <w:numId w:val="29"/>
-        </w:numPr>
-      </w:pPr>
-      <w:r>
-        <w:t>Verificar que se visualicen solamente los planes de una determinada carrera seleccionada previamente.</w:t>
-      </w:r>
-    </w:p>
-    <w:p>
-      <w:pPr>
-        <w:pStyle w:val="PSI-Normal"/>
-        <w:numPr>
-          <w:ilvl w:val="0"/>
-          <w:numId w:val="29"/>
-        </w:numPr>
-      </w:pPr>
-      <w:r>
-        <w:t>Verificar que se visualice el plan seleccionado en una nueva pestaña del navegador correctamente.</w:t>
-      </w:r>
-    </w:p>
-    <w:p>
-      <w:pPr>
-        <w:pStyle w:val="PSI-Normal"/>
-        <w:numPr>
-          <w:ilvl w:val="0"/>
-          <w:numId w:val="29"/>
-        </w:numPr>
-      </w:pPr>
-      <w:r>
-        <w:t xml:space="preserve">Verificar que si un plan no se encuentra cargado en el sistema, no se permita seleccionar. </w:t>
-      </w:r>
-    </w:p>
-    <w:p>
-      <w:pPr>
-        <w:pStyle w:val="PSI-Normal"/>
-        <w:numPr>
-          <w:ilvl w:val="0"/>
-          <w:numId w:val="29"/>
-        </w:numPr>
-      </w:pPr>
-      <w:r>
-        <w:t>Verificar que el sistema permita cancelar la operación.</w:t>
-      </w:r>
-    </w:p>
-    <w:p>
-      <w:pPr>
-        <w:pStyle w:val="PSI-Normal"/>
-        <w:ind w:left="720" w:firstLine="0"/>
-      </w:pPr>
-    </w:p>
-    <w:p>
-      <w:pPr>
-        <w:pStyle w:val="PSI-Normal"/>
-        <w:ind w:left="720" w:firstLine="0"/>
-      </w:pPr>
-    </w:p>
-    <w:p>
-      <w:pPr>
-        <w:pStyle w:val="PSI-Ttulo2"/>
-      </w:pPr>
-      <w:bookmarkStart w:id="21" w:name="_Toc28093656"/>
-      <w:r>
-        <w:t>CU Visualizar Programa:</w:t>
-      </w:r>
-      <w:bookmarkEnd w:id="21"/>
-    </w:p>
-    <w:p>
-      <w:pPr>
-        <w:pStyle w:val="PSI-Normal"/>
-        <w:numPr>
-          <w:ilvl w:val="0"/>
-          <w:numId w:val="30"/>
-        </w:numPr>
-      </w:pPr>
-      <w:r>
-        <w:t>Verificar la correcta escritura del texto mostrado y la correcta representación de símbolos especiales de la pantalla Programa.</w:t>
-      </w:r>
-    </w:p>
-    <w:p>
-      <w:pPr>
-        <w:pStyle w:val="PSI-Normal"/>
-        <w:numPr>
-          <w:ilvl w:val="0"/>
-          <w:numId w:val="30"/>
-        </w:numPr>
-      </w:pPr>
-      <w:r>
-        <w:t>Verificar que se permita seleccionar un año.</w:t>
-      </w:r>
-    </w:p>
-    <w:p>
-      <w:pPr>
-        <w:pStyle w:val="PSI-Normal"/>
-        <w:numPr>
-          <w:ilvl w:val="0"/>
-          <w:numId w:val="30"/>
-        </w:numPr>
-      </w:pPr>
-      <w:r>
-        <w:t>Verificar que se permita seleccionar una carrera.</w:t>
-      </w:r>
-    </w:p>
-    <w:p>
-      <w:pPr>
-        <w:pStyle w:val="PSI-Normal"/>
-        <w:numPr>
-          <w:ilvl w:val="0"/>
-          <w:numId w:val="30"/>
-        </w:numPr>
-      </w:pPr>
-      <w:r>
-        <w:t>Verificar que se visualice solamente el listado de programas de asignaturas correspondientes al año y carrera seleccionada.</w:t>
-      </w:r>
-    </w:p>
-    <w:p>
-      <w:pPr>
-        <w:pStyle w:val="PSI-Normal"/>
-        <w:numPr>
-          <w:ilvl w:val="0"/>
-          <w:numId w:val="30"/>
-        </w:numPr>
-      </w:pPr>
-      <w:r>
-        <w:t>Verificar que se visualice solamente el programa de una determinada asignatura filtrada previamente.</w:t>
-      </w:r>
-    </w:p>
-    <w:p>
-      <w:pPr>
-        <w:pStyle w:val="PSI-Normal"/>
-        <w:numPr>
-          <w:ilvl w:val="0"/>
-          <w:numId w:val="30"/>
-        </w:numPr>
-      </w:pPr>
-      <w:r>
-        <w:t>Verificar que se visualice el programa seleccionado en una nueva pestaña del navegador correctamente.</w:t>
-      </w:r>
-    </w:p>
-    <w:p>
-      <w:pPr>
-        <w:pStyle w:val="PSI-Normal"/>
-        <w:numPr>
-          <w:ilvl w:val="0"/>
-          <w:numId w:val="30"/>
-        </w:numPr>
-      </w:pPr>
-      <w:r>
-        <w:t xml:space="preserve">Verificar que si un programa no se encuentra cargado en el sistema, no se permita seleccionar. </w:t>
-      </w:r>
-    </w:p>
-    <w:p>
-      <w:pPr>
-        <w:pStyle w:val="PSI-Normal"/>
-        <w:numPr>
-          <w:ilvl w:val="0"/>
-          <w:numId w:val="30"/>
-        </w:numPr>
-      </w:pPr>
-      <w:r>
-        <w:t>Verificar que el sistema permita cancelar la operación.</w:t>
-      </w:r>
-    </w:p>
-    <w:p>
-      <w:pPr>
-        <w:pStyle w:val="PSI-Normal"/>
-        <w:ind w:left="720" w:firstLine="0"/>
-      </w:pPr>
-    </w:p>
-    <w:p>
-      <w:pPr>
-        <w:pStyle w:val="PSI-Normal"/>
-        <w:ind w:left="720" w:firstLine="0"/>
-      </w:pPr>
-    </w:p>
-    <w:p>
-      <w:pPr>
-        <w:pStyle w:val="PSI-Ttulo2"/>
-      </w:pPr>
-      <w:bookmarkStart w:id="22" w:name="_Toc28093657"/>
-      <w:r>
-        <w:lastRenderedPageBreak/>
-        <w:t>Informe Gerencial:</w:t>
-      </w:r>
-      <w:bookmarkEnd w:id="22"/>
-      <w:r>
-        <w:t xml:space="preserve"> </w:t>
-      </w:r>
-    </w:p>
-    <w:p>
-      <w:pPr>
-        <w:pStyle w:val="PSI-Normal"/>
-        <w:numPr>
-          <w:ilvl w:val="0"/>
-          <w:numId w:val="31"/>
-        </w:numPr>
-      </w:pPr>
-      <w:r>
-        <w:t>Verificar la correcta escritura del texto mostrado y la correcta representación de símbolos especiales de la pantalla Informe.</w:t>
-      </w:r>
-    </w:p>
-    <w:p>
-      <w:pPr>
-        <w:pStyle w:val="PSI-Normal"/>
-        <w:numPr>
-          <w:ilvl w:val="0"/>
-          <w:numId w:val="31"/>
-        </w:numPr>
-      </w:pPr>
-      <w:r>
-        <w:t>Verificar que permita generar un informe detallado personalizable.</w:t>
-      </w:r>
-    </w:p>
-    <w:p>
-      <w:pPr>
-        <w:pStyle w:val="PSI-Normal"/>
-        <w:numPr>
-          <w:ilvl w:val="0"/>
-          <w:numId w:val="31"/>
-        </w:numPr>
-      </w:pPr>
-      <w:r>
-        <w:t>Verificar que se detalle la cantidad de avisos realizados por cada asignatura.</w:t>
-      </w:r>
-    </w:p>
-    <w:p>
-      <w:pPr>
-        <w:pStyle w:val="PSI-Normal"/>
-        <w:numPr>
-          <w:ilvl w:val="0"/>
-          <w:numId w:val="31"/>
-        </w:numPr>
-      </w:pPr>
-      <w:r>
-        <w:t>Verificar que se detalle la cantidad de avisos realizados por docente.</w:t>
-      </w:r>
-    </w:p>
-    <w:p>
-      <w:pPr>
-        <w:pStyle w:val="PSI-Normal"/>
-        <w:numPr>
-          <w:ilvl w:val="0"/>
-          <w:numId w:val="31"/>
-        </w:numPr>
-      </w:pPr>
-      <w:r>
-        <w:t>Verificar que se detalle la cantidad de avisos realizados por docente con sus respectivas asignaturas.</w:t>
-      </w:r>
-    </w:p>
-    <w:p>
-      <w:pPr>
-        <w:pStyle w:val="PSI-Normal"/>
-        <w:numPr>
-          <w:ilvl w:val="0"/>
-          <w:numId w:val="31"/>
-        </w:numPr>
-      </w:pPr>
-      <w:r>
-        <w:t>Verificar que se detalle la cantidad de avisos realizados por carrera.</w:t>
-      </w:r>
-    </w:p>
-    <w:p>
-      <w:pPr>
-        <w:pStyle w:val="PSI-Normal"/>
-        <w:numPr>
-          <w:ilvl w:val="0"/>
-          <w:numId w:val="31"/>
-        </w:numPr>
-      </w:pPr>
-      <w:r>
-        <w:t>Verificar que se marque en color rojo aquellos programas de asignatura que nunca fueron presentados.</w:t>
-      </w:r>
-    </w:p>
-    <w:p>
-      <w:pPr>
-        <w:pStyle w:val="PSI-Normal"/>
-        <w:numPr>
-          <w:ilvl w:val="0"/>
-          <w:numId w:val="31"/>
-        </w:numPr>
-      </w:pPr>
-      <w:r>
-        <w:t>Verificar que se marque en color amarillo aquellos programas de asignatura que se encuentren desactualizados.</w:t>
-      </w:r>
-    </w:p>
-    <w:p>
-      <w:pPr>
-        <w:pStyle w:val="PSI-Normal"/>
-        <w:numPr>
-          <w:ilvl w:val="0"/>
-          <w:numId w:val="31"/>
-        </w:numPr>
-      </w:pPr>
-      <w:r>
-        <w:t>Verificar que se marque en color verde aquellos programas de asignatura que se encuentren actualizados.</w:t>
-      </w:r>
-    </w:p>
-    <w:p>
-      <w:pPr>
-        <w:pStyle w:val="PSI-Normal"/>
-        <w:numPr>
-          <w:ilvl w:val="0"/>
-          <w:numId w:val="31"/>
-        </w:numPr>
-      </w:pPr>
-      <w:r>
-        <w:t xml:space="preserve">Verificar que se permita al empleado de Secretaría Académica generar nuevamente un nuevo informe. </w:t>
-      </w:r>
-    </w:p>
-    <w:p>
-      <w:pPr>
-        <w:pStyle w:val="PSI-Normal"/>
-        <w:numPr>
-          <w:ilvl w:val="0"/>
-          <w:numId w:val="31"/>
-        </w:numPr>
-      </w:pPr>
-      <w:r>
-        <w:t>Verificar que se genere el informe en una nueva pestaña del navegador.</w:t>
-      </w:r>
-    </w:p>
-    <w:p>
-      <w:pPr>
-        <w:pStyle w:val="PSI-Normal"/>
-        <w:numPr>
-          <w:ilvl w:val="0"/>
-          <w:numId w:val="31"/>
-        </w:numPr>
-      </w:pPr>
-      <w:r>
-        <w:t>Verificar que el sistema permita cancelar la operación.</w:t>
-      </w:r>
-    </w:p>
-    <w:p>
-      <w:pPr>
-        <w:pStyle w:val="PSI-Normal"/>
-        <w:ind w:left="720" w:firstLine="0"/>
-      </w:pPr>
-    </w:p>
-    <w:p>
-      <w:pPr>
-        <w:pStyle w:val="PSI-Ttulo2"/>
-      </w:pPr>
-      <w:bookmarkStart w:id="23" w:name="_Toc28093658"/>
-      <w:r>
-        <w:t>C</w:t>
-      </w:r>
-      <w:r>
-        <w:t>arga masiva:</w:t>
-      </w:r>
-      <w:bookmarkEnd w:id="23"/>
-    </w:p>
-    <w:p>
-      <w:pPr>
-        <w:pStyle w:val="PSI-Normal"/>
-        <w:numPr>
-          <w:ilvl w:val="0"/>
-          <w:numId w:val="32"/>
-        </w:numPr>
-      </w:pPr>
-      <w:r>
-        <w:t>Verificar la correcta escritura del texto mostrado y la correcta representación de símbolos especiales de la pantalla Subir Programa.</w:t>
-      </w:r>
-    </w:p>
-    <w:p>
-      <w:pPr>
-        <w:pStyle w:val="PSI-Normal"/>
-        <w:numPr>
-          <w:ilvl w:val="0"/>
-          <w:numId w:val="32"/>
-        </w:numPr>
-      </w:pPr>
-      <w:r>
-        <w:t>Verificar que el sistema permita cargar varios programas a la vez, en base al plan.</w:t>
-      </w:r>
-    </w:p>
-    <w:p>
-      <w:pPr>
-        <w:pStyle w:val="PSI-Normal"/>
-        <w:numPr>
-          <w:ilvl w:val="0"/>
-          <w:numId w:val="32"/>
-        </w:numPr>
-      </w:pPr>
-      <w:r>
-        <w:t>Verificar que el sistema permita cargar varios programas a la vez, en base al año.</w:t>
-      </w:r>
-    </w:p>
-    <w:p>
-      <w:pPr>
-        <w:pStyle w:val="PSI-Normal"/>
-        <w:numPr>
-          <w:ilvl w:val="0"/>
-          <w:numId w:val="32"/>
-        </w:numPr>
-      </w:pPr>
-      <w:r>
-        <w:t>Verificar que el sistema permita cargar varios programas a la vez, en base a la asignatura.</w:t>
-      </w:r>
-    </w:p>
-    <w:p>
-      <w:pPr>
-        <w:pStyle w:val="PSI-Normal"/>
-        <w:numPr>
-          <w:ilvl w:val="0"/>
-          <w:numId w:val="32"/>
-        </w:numPr>
-      </w:pPr>
-      <w:r>
-        <w:t>Verificar que el sistema permita cargar varios programas a la vez, en base al profesor.</w:t>
-      </w:r>
-    </w:p>
-    <w:p>
-      <w:pPr>
-        <w:pStyle w:val="PSI-Normal"/>
-        <w:numPr>
-          <w:ilvl w:val="0"/>
-          <w:numId w:val="32"/>
-        </w:numPr>
-      </w:pPr>
-      <w:r>
-        <w:lastRenderedPageBreak/>
-        <w:t>Verificar que el sistema permita cargar varios programas a la vez, en base a la carrera.</w:t>
-      </w:r>
-    </w:p>
-    <w:p>
-      <w:pPr>
-        <w:pStyle w:val="PSI-Normal"/>
-        <w:numPr>
-          <w:ilvl w:val="0"/>
-          <w:numId w:val="32"/>
-        </w:numPr>
-      </w:pPr>
-      <w:r>
-        <w:t xml:space="preserve">Verificar que el sistema emita un mensaje de aviso exitoso ante la carga de los programas correspondientes. </w:t>
-      </w:r>
-    </w:p>
-    <w:p>
-      <w:pPr>
-        <w:pStyle w:val="PSI-Normal"/>
-        <w:numPr>
-          <w:ilvl w:val="0"/>
-          <w:numId w:val="32"/>
-        </w:numPr>
-      </w:pPr>
-      <w:r>
-        <w:t xml:space="preserve">Verificar que el sistema emita un mensaje de aviso informando sobre un error a la hora de cargar los programas correspondientes. </w:t>
-      </w:r>
-    </w:p>
-    <w:p>
-      <w:pPr>
-        <w:pStyle w:val="PSI-Normal"/>
-        <w:numPr>
-          <w:ilvl w:val="0"/>
-          <w:numId w:val="32"/>
-        </w:numPr>
-      </w:pPr>
-      <w:r>
-        <w:t xml:space="preserve">Verificar que no se carguen en el sistema los programas que han sido cargados previamente. </w:t>
-      </w:r>
-    </w:p>
-    <w:p>
-      <w:pPr>
-        <w:pStyle w:val="PSI-Normal"/>
-        <w:numPr>
-          <w:ilvl w:val="0"/>
-          <w:numId w:val="32"/>
-        </w:numPr>
-      </w:pPr>
-      <w:r>
-        <w:t>Verificar que el sistema permita subir otros programas nuevamente.</w:t>
-      </w:r>
-    </w:p>
-    <w:p>
-      <w:pPr>
-        <w:pStyle w:val="PSI-Normal"/>
-        <w:numPr>
-          <w:ilvl w:val="0"/>
-          <w:numId w:val="32"/>
-        </w:numPr>
-      </w:pPr>
-      <w:r>
-        <w:t>Verificar que el sistema permita cancelar la operación.</w:t>
-      </w:r>
-    </w:p>
-    <w:p>
-      <w:pPr>
-        <w:pStyle w:val="PSI-Normal"/>
-        <w:numPr>
-          <w:ilvl w:val="0"/>
-          <w:numId w:val="32"/>
-        </w:numPr>
-      </w:pPr>
-      <w:r>
-        <w:t>Verificar que el sistema solo admita cargar archivos con extensión .PDF original.</w:t>
-      </w:r>
-    </w:p>
-    <w:p>
-      <w:pPr>
-        <w:pStyle w:val="PSI-Normal"/>
-        <w:numPr>
-          <w:ilvl w:val="0"/>
-          <w:numId w:val="32"/>
-        </w:numPr>
-      </w:pPr>
-      <w:r>
-        <w:t>Verificar que el sistema no admita la carga de archivos con extensión distinta de .PDF original.</w:t>
-      </w:r>
-    </w:p>
-    <w:p>
-      <w:pPr>
-        <w:pStyle w:val="PSI-Normal"/>
-        <w:ind w:left="720" w:firstLine="0"/>
-        <w:rPr>
-          <w:b/>
-        </w:rPr>
-      </w:pPr>
-    </w:p>
-    <w:p>
-      <w:pPr>
-        <w:pStyle w:val="PSI-Normal"/>
-        <w:ind w:left="720" w:firstLine="0"/>
-        <w:rPr>
-          <w:b/>
-        </w:rPr>
-      </w:pPr>
-    </w:p>
-    <w:p>
-      <w:pPr>
-        <w:pStyle w:val="PSI-Normal"/>
-        <w:ind w:left="720" w:firstLine="0"/>
-        <w:rPr>
-          <w:b/>
-        </w:rPr>
-      </w:pPr>
-    </w:p>
-    <w:p>
-      <w:pPr>
-        <w:pStyle w:val="PSI-Ttulo2"/>
-      </w:pPr>
-      <w:bookmarkStart w:id="24" w:name="_Toc28093659"/>
-      <w:r>
-        <w:t>G</w:t>
-      </w:r>
-      <w:r>
-        <w:t>estión de vigencia de programa</w:t>
-      </w:r>
-      <w:r>
-        <w:t>:</w:t>
-      </w:r>
-      <w:bookmarkEnd w:id="24"/>
-      <w:r>
-        <w:t xml:space="preserve"> </w:t>
-      </w:r>
-    </w:p>
-    <w:p>
-      <w:pPr>
-        <w:pStyle w:val="PSI-Normal"/>
-        <w:numPr>
-          <w:ilvl w:val="0"/>
-          <w:numId w:val="33"/>
-        </w:numPr>
-      </w:pPr>
-      <w:r>
-        <w:t>Verificar la correcta escritura del texto mostrado y la correcta representación de símbolos especiales de la pantalla Vigencia.</w:t>
-      </w:r>
-    </w:p>
-    <w:p>
-      <w:pPr>
-        <w:pStyle w:val="PSI-Normal"/>
-        <w:numPr>
-          <w:ilvl w:val="0"/>
-          <w:numId w:val="33"/>
-        </w:numPr>
-      </w:pPr>
-      <w:r>
-        <w:t xml:space="preserve">Verificar que la vigencia de cada programa se calcule en base a la manera especificada. </w:t>
-      </w:r>
-    </w:p>
-    <w:p>
-      <w:pPr>
-        <w:pStyle w:val="PSI-Normal"/>
-        <w:numPr>
-          <w:ilvl w:val="0"/>
-          <w:numId w:val="33"/>
-        </w:numPr>
-      </w:pPr>
-      <w:r>
-        <w:t xml:space="preserve">Verificar que cuando la vigencia expire, se detalle que se debe presentar un nuevo programa. </w:t>
-      </w:r>
-    </w:p>
-    <w:p>
-      <w:pPr>
-        <w:pStyle w:val="PSI-Normal"/>
-        <w:numPr>
-          <w:ilvl w:val="0"/>
-          <w:numId w:val="33"/>
-        </w:numPr>
-      </w:pPr>
-      <w:r>
-        <w:t xml:space="preserve">Verificar que mientras la vigencia continúe vigente, no se detalle que se deba presentar un nuevo programa. </w:t>
-      </w:r>
-    </w:p>
-    <w:p>
-      <w:pPr>
-        <w:pStyle w:val="PSI-Normal"/>
-        <w:numPr>
-          <w:ilvl w:val="0"/>
-          <w:numId w:val="33"/>
-        </w:numPr>
-      </w:pPr>
-      <w:r>
-        <w:t>Verificar que se permita al empleado de Secretaría Académica actualizar las fechas de vigencia de cada programa.</w:t>
-      </w:r>
-    </w:p>
-    <w:p>
-      <w:pPr>
-        <w:pStyle w:val="PSI-Normal"/>
-        <w:numPr>
-          <w:ilvl w:val="0"/>
-          <w:numId w:val="33"/>
-        </w:numPr>
-      </w:pPr>
-      <w:r>
-        <w:t>Verificar que el sistema permita cancelar la operación.</w:t>
-      </w:r>
-    </w:p>
-    <w:p>
-      <w:pPr>
-        <w:pStyle w:val="PSI-Normal"/>
-        <w:ind w:left="720" w:firstLine="0"/>
-        <w:rPr>
-          <w:b/>
-        </w:rPr>
-      </w:pPr>
-    </w:p>
-    <w:p>
-      <w:pPr>
-        <w:pStyle w:val="PSI-Normal"/>
-      </w:pPr>
     </w:p>
     <w:sectPr>
       <w:headerReference w:type="even" r:id="rId11"/>
@@ -6769,7 +6405,7 @@
             <w:rFonts w:asciiTheme="majorHAnsi" w:hAnsiTheme="majorHAnsi" w:cstheme="majorHAnsi"/>
             <w:noProof/>
           </w:rPr>
-          <w:t>21</w:t>
+          <w:t>20</w:t>
         </w:r>
         <w:r>
           <w:rPr>
@@ -6908,7 +6544,7 @@
                   <a:blip r:embed="rId1">
                     <a:extLst>
                       <a:ext uri="{28A0092B-C50C-407E-A947-70E740481C1C}">
-                        <a14:useLocalDpi xmlns:a14="http://schemas.microsoft.com/office/drawing/2010/main" xmlns:wps="http://schemas.microsoft.com/office/word/2010/wordprocessingShape" xmlns:wpi="http://schemas.microsoft.com/office/word/2010/wordprocessingInk" xmlns:wpg="http://schemas.microsoft.com/office/word/2010/wordprocessingGroup" xmlns:w16se="http://schemas.microsoft.com/office/word/2015/wordml/symex" xmlns:w15="http://schemas.microsoft.com/office/word/2012/wordml" xmlns:w14="http://schemas.microsoft.com/office/word/2010/wordml" xmlns:w="http://schemas.openxmlformats.org/wordprocessingml/2006/main" xmlns:w10="urn:schemas-microsoft-com:office:word" xmlns:wp14="http://schemas.microsoft.com/office/word/2010/wordprocessingDrawing" xmlns:v="urn:schemas-microsoft-com:vml" xmlns:o="urn:schemas-microsoft-com:office:office" xmlns:mc="http://schemas.openxmlformats.org/markup-compatibility/2006" xmlns:cx1="http://schemas.microsoft.com/office/drawing/2015/9/8/chartex" xmlns:cx="http://schemas.microsoft.com/office/drawing/2014/chartex" xmlns:wpc="http://schemas.microsoft.com/office/word/2010/wordprocessingCanvas" xmlns="" val="0"/>
+                        <a14:useLocalDpi xmlns="" xmlns:wpc="http://schemas.microsoft.com/office/word/2010/wordprocessingCanvas" xmlns:cx="http://schemas.microsoft.com/office/drawing/2014/chartex" xmlns:cx1="http://schemas.microsoft.com/office/drawing/2015/9/8/chartex" xmlns:mc="http://schemas.openxmlformats.org/markup-compatibility/2006" xmlns:o="urn:schemas-microsoft-com:office:office" xmlns:v="urn:schemas-microsoft-com:vml" xmlns:wp14="http://schemas.microsoft.com/office/word/2010/wordprocessingDrawing" xmlns:w10="urn:schemas-microsoft-com:office:word" xmlns:w="http://schemas.openxmlformats.org/wordprocessingml/2006/main" xmlns:w14="http://schemas.microsoft.com/office/word/2010/wordml" xmlns:w15="http://schemas.microsoft.com/office/word/2012/wordml" xmlns:w16se="http://schemas.microsoft.com/office/word/2015/wordml/symex" xmlns:wpg="http://schemas.microsoft.com/office/word/2010/wordprocessingGroup" xmlns:wpi="http://schemas.microsoft.com/office/word/2010/wordprocessingInk" xmlns:wps="http://schemas.microsoft.com/office/word/2010/wordprocessingShape" xmlns:a14="http://schemas.microsoft.com/office/drawing/2010/main" val="0"/>
                       </a:ext>
                     </a:extLst>
                   </a:blip>
@@ -10640,7 +10276,7 @@
     <w:nsid w:val="7DD64906"/>
     <w:multiLevelType w:val="hybridMultilevel"/>
     <w:tmpl w:val="795E7434"/>
-    <w:lvl w:ilvl="0">
+    <w:lvl w:ilvl="0" w:tplc="CCFA1632">
       <w:start w:val="1"/>
       <w:numFmt w:val="bullet"/>
       <w:pStyle w:val="PSI-ComentarioVieta"/>
@@ -10653,7 +10289,7 @@
         <w:rFonts w:ascii="Symbol" w:hAnsi="Symbol" w:hint="default"/>
       </w:rPr>
     </w:lvl>
-    <w:lvl w:ilvl="1" w:tentative="1">
+    <w:lvl w:ilvl="1" w:tplc="E2FA3F8C" w:tentative="1">
       <w:start w:val="1"/>
       <w:numFmt w:val="bullet"/>
       <w:lvlText w:val="o"/>
@@ -10665,7 +10301,7 @@
         <w:rFonts w:ascii="Courier New" w:hAnsi="Courier New" w:cs="Courier New" w:hint="default"/>
       </w:rPr>
     </w:lvl>
-    <w:lvl w:ilvl="2" w:tentative="1">
+    <w:lvl w:ilvl="2" w:tplc="2C6693C8" w:tentative="1">
       <w:start w:val="1"/>
       <w:numFmt w:val="bullet"/>
       <w:lvlText w:val=""/>
@@ -10677,7 +10313,7 @@
         <w:rFonts w:ascii="Wingdings" w:hAnsi="Wingdings" w:hint="default"/>
       </w:rPr>
     </w:lvl>
-    <w:lvl w:ilvl="3" w:tentative="1">
+    <w:lvl w:ilvl="3" w:tplc="C746613C" w:tentative="1">
       <w:start w:val="1"/>
       <w:numFmt w:val="bullet"/>
       <w:lvlText w:val=""/>
@@ -10689,7 +10325,7 @@
         <w:rFonts w:ascii="Symbol" w:hAnsi="Symbol" w:hint="default"/>
       </w:rPr>
     </w:lvl>
-    <w:lvl w:ilvl="4" w:tentative="1">
+    <w:lvl w:ilvl="4" w:tplc="D368C332" w:tentative="1">
       <w:start w:val="1"/>
       <w:numFmt w:val="bullet"/>
       <w:lvlText w:val="o"/>
@@ -10701,7 +10337,7 @@
         <w:rFonts w:ascii="Courier New" w:hAnsi="Courier New" w:cs="Courier New" w:hint="default"/>
       </w:rPr>
     </w:lvl>
-    <w:lvl w:ilvl="5" w:tentative="1">
+    <w:lvl w:ilvl="5" w:tplc="101206C6" w:tentative="1">
       <w:start w:val="1"/>
       <w:numFmt w:val="bullet"/>
       <w:lvlText w:val=""/>
@@ -10713,7 +10349,7 @@
         <w:rFonts w:ascii="Wingdings" w:hAnsi="Wingdings" w:hint="default"/>
       </w:rPr>
     </w:lvl>
-    <w:lvl w:ilvl="6" w:tentative="1">
+    <w:lvl w:ilvl="6" w:tplc="2F8C71F6" w:tentative="1">
       <w:start w:val="1"/>
       <w:numFmt w:val="bullet"/>
       <w:lvlText w:val=""/>
@@ -10725,7 +10361,7 @@
         <w:rFonts w:ascii="Symbol" w:hAnsi="Symbol" w:hint="default"/>
       </w:rPr>
     </w:lvl>
-    <w:lvl w:ilvl="7" w:tentative="1">
+    <w:lvl w:ilvl="7" w:tplc="8CDC3B0E" w:tentative="1">
       <w:start w:val="1"/>
       <w:numFmt w:val="bullet"/>
       <w:lvlText w:val="o"/>
@@ -10737,7 +10373,7 @@
         <w:rFonts w:ascii="Courier New" w:hAnsi="Courier New" w:cs="Courier New" w:hint="default"/>
       </w:rPr>
     </w:lvl>
-    <w:lvl w:ilvl="8" w:tentative="1">
+    <w:lvl w:ilvl="8" w:tplc="D542F784" w:tentative="1">
       <w:start w:val="1"/>
       <w:numFmt w:val="bullet"/>
       <w:lvlText w:val=""/>
@@ -11898,8 +11534,8 @@
       <w:contextualSpacing/>
     </w:pPr>
   </w:style>
-  <w:style w:type="table" w:customStyle="1" w:styleId="Listaclara-nfasis1">
-    <w:name w:val="Light List Accent 1"/>
+  <w:style w:type="table" w:customStyle="1" w:styleId="Listaclara-nfasis11">
+    <w:name w:val="Lista clara - Énfasis 11"/>
     <w:basedOn w:val="Tablanormal"/>
     <w:uiPriority w:val="61"/>
     <w:rsid w:val="00AC2DFA"/>
@@ -12304,7 +11940,7 @@
 </file>
 
 <file path=customXml/itemProps2.xml><?xml version="1.0" encoding="utf-8"?>
-<ds:datastoreItem xmlns:ds="http://schemas.openxmlformats.org/officeDocument/2006/customXml" ds:itemID="{B64C0051-ADAE-468E-B891-69EFC70D4E8F}">
+<ds:datastoreItem xmlns:ds="http://schemas.openxmlformats.org/officeDocument/2006/customXml" ds:itemID="{A49E6FC7-9753-4AB9-B353-86BB62DBB110}">
   <ds:schemaRefs>
     <ds:schemaRef ds:uri="http://schemas.openxmlformats.org/officeDocument/2006/bibliography"/>
   </ds:schemaRefs>

</xml_diff>

<commit_message>
-Elaboración de Casos de Prueba para los CU Enviar Notificación y Ver Vigencia de Programas.
-Agregación de pruebas a la Planificación de Pruebas preliminares.

-Actualización al documento de pruebas de la pantalla Asignaturas de Profesor.

-Actualización del Plan de Iteración.

-Actualización del documento Seguimiento de Pruebas.
</commit_message>
<xml_diff>
--- a/Construcción/Documentación Pruebas/Planificación de Pruebas Preliminares.docx
+++ b/Construcción/Documentación Pruebas/Planificación de Pruebas Preliminares.docx
@@ -331,7 +331,7 @@
                         <a:blip r:embed="rId9" cstate="print">
                           <a:extLst>
                             <a:ext uri="{28A0092B-C50C-407E-A947-70E740481C1C}">
-                              <a14:useLocalDpi xmlns="" xmlns:wpc="http://schemas.microsoft.com/office/word/2010/wordprocessingCanvas" xmlns:cx="http://schemas.microsoft.com/office/drawing/2014/chartex" xmlns:cx1="http://schemas.microsoft.com/office/drawing/2015/9/8/chartex" xmlns:mc="http://schemas.openxmlformats.org/markup-compatibility/2006" xmlns:o="urn:schemas-microsoft-com:office:office" xmlns:v="urn:schemas-microsoft-com:vml" xmlns:wp14="http://schemas.microsoft.com/office/word/2010/wordprocessingDrawing" xmlns:w10="urn:schemas-microsoft-com:office:word" xmlns:w="http://schemas.openxmlformats.org/wordprocessingml/2006/main" xmlns:w14="http://schemas.microsoft.com/office/word/2010/wordml" xmlns:w15="http://schemas.microsoft.com/office/word/2012/wordml" xmlns:w16se="http://schemas.microsoft.com/office/word/2015/wordml/symex" xmlns:wpg="http://schemas.microsoft.com/office/word/2010/wordprocessingGroup" xmlns:wpi="http://schemas.microsoft.com/office/word/2010/wordprocessingInk" xmlns:wps="http://schemas.microsoft.com/office/word/2010/wordprocessingShape" xmlns:a14="http://schemas.microsoft.com/office/drawing/2010/main" val="0"/>
+                              <a14:useLocalDpi xmlns:a14="http://schemas.microsoft.com/office/drawing/2010/main" xmlns:wps="http://schemas.microsoft.com/office/word/2010/wordprocessingShape" xmlns:wpi="http://schemas.microsoft.com/office/word/2010/wordprocessingInk" xmlns:wpg="http://schemas.microsoft.com/office/word/2010/wordprocessingGroup" xmlns:w16se="http://schemas.microsoft.com/office/word/2015/wordml/symex" xmlns:w15="http://schemas.microsoft.com/office/word/2012/wordml" xmlns:w14="http://schemas.microsoft.com/office/word/2010/wordml" xmlns:w="http://schemas.openxmlformats.org/wordprocessingml/2006/main" xmlns:w10="urn:schemas-microsoft-com:office:word" xmlns:wp14="http://schemas.microsoft.com/office/word/2010/wordprocessingDrawing" xmlns:v="urn:schemas-microsoft-com:vml" xmlns:o="urn:schemas-microsoft-com:office:office" xmlns:mc="http://schemas.openxmlformats.org/markup-compatibility/2006" xmlns:cx1="http://schemas.microsoft.com/office/drawing/2015/9/8/chartex" xmlns:cx="http://schemas.microsoft.com/office/drawing/2014/chartex" xmlns:wpc="http://schemas.microsoft.com/office/word/2010/wordprocessingCanvas" xmlns="" val="0"/>
                             </a:ext>
                           </a:extLst>
                         </a:blip>
@@ -474,7 +474,7 @@
                     <a:blip r:embed="rId9" cstate="print">
                       <a:extLst>
                         <a:ext uri="{28A0092B-C50C-407E-A947-70E740481C1C}">
-                          <a14:useLocalDpi xmlns="" xmlns:wpc="http://schemas.microsoft.com/office/word/2010/wordprocessingCanvas" xmlns:cx="http://schemas.microsoft.com/office/drawing/2014/chartex" xmlns:cx1="http://schemas.microsoft.com/office/drawing/2015/9/8/chartex" xmlns:mc="http://schemas.openxmlformats.org/markup-compatibility/2006" xmlns:o="urn:schemas-microsoft-com:office:office" xmlns:v="urn:schemas-microsoft-com:vml" xmlns:wp14="http://schemas.microsoft.com/office/word/2010/wordprocessingDrawing" xmlns:w10="urn:schemas-microsoft-com:office:word" xmlns:w="http://schemas.openxmlformats.org/wordprocessingml/2006/main" xmlns:w14="http://schemas.microsoft.com/office/word/2010/wordml" xmlns:w15="http://schemas.microsoft.com/office/word/2012/wordml" xmlns:w16se="http://schemas.microsoft.com/office/word/2015/wordml/symex" xmlns:wpg="http://schemas.microsoft.com/office/word/2010/wordprocessingGroup" xmlns:wpi="http://schemas.microsoft.com/office/word/2010/wordprocessingInk" xmlns:wps="http://schemas.microsoft.com/office/word/2010/wordprocessingShape" xmlns:a14="http://schemas.microsoft.com/office/drawing/2010/main" val="0"/>
+                          <a14:useLocalDpi xmlns:a14="http://schemas.microsoft.com/office/drawing/2010/main" xmlns:wps="http://schemas.microsoft.com/office/word/2010/wordprocessingShape" xmlns:wpi="http://schemas.microsoft.com/office/word/2010/wordprocessingInk" xmlns:wpg="http://schemas.microsoft.com/office/word/2010/wordprocessingGroup" xmlns:w16se="http://schemas.microsoft.com/office/word/2015/wordml/symex" xmlns:w15="http://schemas.microsoft.com/office/word/2012/wordml" xmlns:w14="http://schemas.microsoft.com/office/word/2010/wordml" xmlns:w="http://schemas.openxmlformats.org/wordprocessingml/2006/main" xmlns:w10="urn:schemas-microsoft-com:office:word" xmlns:wp14="http://schemas.microsoft.com/office/word/2010/wordprocessingDrawing" xmlns:v="urn:schemas-microsoft-com:vml" xmlns:o="urn:schemas-microsoft-com:office:office" xmlns:mc="http://schemas.openxmlformats.org/markup-compatibility/2006" xmlns:cx1="http://schemas.microsoft.com/office/drawing/2015/9/8/chartex" xmlns:cx="http://schemas.microsoft.com/office/drawing/2014/chartex" xmlns:wpc="http://schemas.microsoft.com/office/word/2010/wordprocessingCanvas" xmlns="" val="0"/>
                         </a:ext>
                       </a:extLst>
                     </a:blip>
@@ -558,7 +558,7 @@
           <w:r>
             <w:fldChar w:fldCharType="separate"/>
           </w:r>
-          <w:hyperlink w:anchor="_Toc32329987" w:history="1">
+          <w:hyperlink w:anchor="_Toc46667358" w:history="1">
             <w:r>
               <w:rPr>
                 <w:rStyle w:val="Hipervnculo"/>
@@ -585,7 +585,7 @@
                 <w:noProof/>
                 <w:webHidden/>
               </w:rPr>
-              <w:instrText xml:space="preserve"> PAGEREF _Toc32329987 \h </w:instrText>
+              <w:instrText xml:space="preserve"> PAGEREF _Toc46667358 \h </w:instrText>
             </w:r>
             <w:r>
               <w:rPr>
@@ -629,7 +629,7 @@
               <w:lang w:val="es-AR" w:eastAsia="es-AR"/>
             </w:rPr>
           </w:pPr>
-          <w:hyperlink w:anchor="_Toc32329988" w:history="1">
+          <w:hyperlink w:anchor="_Toc46667359" w:history="1">
             <w:r>
               <w:rPr>
                 <w:rStyle w:val="Hipervnculo"/>
@@ -656,7 +656,7 @@
                 <w:noProof/>
                 <w:webHidden/>
               </w:rPr>
-              <w:instrText xml:space="preserve"> PAGEREF _Toc32329988 \h </w:instrText>
+              <w:instrText xml:space="preserve"> PAGEREF _Toc46667359 \h </w:instrText>
             </w:r>
             <w:r>
               <w:rPr>
@@ -700,7 +700,7 @@
               <w:lang w:val="es-AR" w:eastAsia="es-AR"/>
             </w:rPr>
           </w:pPr>
-          <w:hyperlink w:anchor="_Toc32329989" w:history="1">
+          <w:hyperlink w:anchor="_Toc46667360" w:history="1">
             <w:r>
               <w:rPr>
                 <w:rStyle w:val="Hipervnculo"/>
@@ -727,7 +727,7 @@
                 <w:noProof/>
                 <w:webHidden/>
               </w:rPr>
-              <w:instrText xml:space="preserve"> PAGEREF _Toc32329989 \h </w:instrText>
+              <w:instrText xml:space="preserve"> PAGEREF _Toc46667360 \h </w:instrText>
             </w:r>
             <w:r>
               <w:rPr>
@@ -771,7 +771,7 @@
               <w:lang w:val="es-AR" w:eastAsia="es-AR"/>
             </w:rPr>
           </w:pPr>
-          <w:hyperlink w:anchor="_Toc32329990" w:history="1">
+          <w:hyperlink w:anchor="_Toc46667361" w:history="1">
             <w:r>
               <w:rPr>
                 <w:rStyle w:val="Hipervnculo"/>
@@ -798,7 +798,7 @@
                 <w:noProof/>
                 <w:webHidden/>
               </w:rPr>
-              <w:instrText xml:space="preserve"> PAGEREF _Toc32329990 \h </w:instrText>
+              <w:instrText xml:space="preserve"> PAGEREF _Toc46667361 \h </w:instrText>
             </w:r>
             <w:r>
               <w:rPr>
@@ -842,7 +842,7 @@
               <w:lang w:val="es-AR" w:eastAsia="es-AR"/>
             </w:rPr>
           </w:pPr>
-          <w:hyperlink w:anchor="_Toc32329991" w:history="1">
+          <w:hyperlink w:anchor="_Toc46667362" w:history="1">
             <w:r>
               <w:rPr>
                 <w:rStyle w:val="Hipervnculo"/>
@@ -869,7 +869,7 @@
                 <w:noProof/>
                 <w:webHidden/>
               </w:rPr>
-              <w:instrText xml:space="preserve"> PAGEREF _Toc32329991 \h </w:instrText>
+              <w:instrText xml:space="preserve"> PAGEREF _Toc46667362 \h </w:instrText>
             </w:r>
             <w:r>
               <w:rPr>
@@ -913,7 +913,7 @@
               <w:lang w:val="es-AR" w:eastAsia="es-AR"/>
             </w:rPr>
           </w:pPr>
-          <w:hyperlink w:anchor="_Toc32329992" w:history="1">
+          <w:hyperlink w:anchor="_Toc46667363" w:history="1">
             <w:r>
               <w:rPr>
                 <w:rStyle w:val="Hipervnculo"/>
@@ -940,7 +940,7 @@
                 <w:noProof/>
                 <w:webHidden/>
               </w:rPr>
-              <w:instrText xml:space="preserve"> PAGEREF _Toc32329992 \h </w:instrText>
+              <w:instrText xml:space="preserve"> PAGEREF _Toc46667363 \h </w:instrText>
             </w:r>
             <w:r>
               <w:rPr>
@@ -984,7 +984,7 @@
               <w:lang w:val="es-AR" w:eastAsia="es-AR"/>
             </w:rPr>
           </w:pPr>
-          <w:hyperlink w:anchor="_Toc32329993" w:history="1">
+          <w:hyperlink w:anchor="_Toc46667364" w:history="1">
             <w:r>
               <w:rPr>
                 <w:rStyle w:val="Hipervnculo"/>
@@ -1011,7 +1011,7 @@
                 <w:noProof/>
                 <w:webHidden/>
               </w:rPr>
-              <w:instrText xml:space="preserve"> PAGEREF _Toc32329993 \h </w:instrText>
+              <w:instrText xml:space="preserve"> PAGEREF _Toc46667364 \h </w:instrText>
             </w:r>
             <w:r>
               <w:rPr>
@@ -1055,7 +1055,7 @@
               <w:lang w:val="es-AR" w:eastAsia="es-AR"/>
             </w:rPr>
           </w:pPr>
-          <w:hyperlink w:anchor="_Toc32329994" w:history="1">
+          <w:hyperlink w:anchor="_Toc46667365" w:history="1">
             <w:r>
               <w:rPr>
                 <w:rStyle w:val="Hipervnculo"/>
@@ -1082,7 +1082,7 @@
                 <w:noProof/>
                 <w:webHidden/>
               </w:rPr>
-              <w:instrText xml:space="preserve"> PAGEREF _Toc32329994 \h </w:instrText>
+              <w:instrText xml:space="preserve"> PAGEREF _Toc46667365 \h </w:instrText>
             </w:r>
             <w:r>
               <w:rPr>
@@ -1126,7 +1126,7 @@
               <w:lang w:val="es-AR" w:eastAsia="es-AR"/>
             </w:rPr>
           </w:pPr>
-          <w:hyperlink w:anchor="_Toc32329995" w:history="1">
+          <w:hyperlink w:anchor="_Toc46667366" w:history="1">
             <w:r>
               <w:rPr>
                 <w:rStyle w:val="Hipervnculo"/>
@@ -1153,7 +1153,7 @@
                 <w:noProof/>
                 <w:webHidden/>
               </w:rPr>
-              <w:instrText xml:space="preserve"> PAGEREF _Toc32329995 \h </w:instrText>
+              <w:instrText xml:space="preserve"> PAGEREF _Toc46667366 \h </w:instrText>
             </w:r>
             <w:r>
               <w:rPr>
@@ -1197,7 +1197,7 @@
               <w:lang w:val="es-AR" w:eastAsia="es-AR"/>
             </w:rPr>
           </w:pPr>
-          <w:hyperlink w:anchor="_Toc32329996" w:history="1">
+          <w:hyperlink w:anchor="_Toc46667367" w:history="1">
             <w:r>
               <w:rPr>
                 <w:rStyle w:val="Hipervnculo"/>
@@ -1224,7 +1224,7 @@
                 <w:noProof/>
                 <w:webHidden/>
               </w:rPr>
-              <w:instrText xml:space="preserve"> PAGEREF _Toc32329996 \h </w:instrText>
+              <w:instrText xml:space="preserve"> PAGEREF _Toc46667367 \h </w:instrText>
             </w:r>
             <w:r>
               <w:rPr>
@@ -1268,7 +1268,7 @@
               <w:lang w:val="es-AR" w:eastAsia="es-AR"/>
             </w:rPr>
           </w:pPr>
-          <w:hyperlink w:anchor="_Toc32329997" w:history="1">
+          <w:hyperlink w:anchor="_Toc46667368" w:history="1">
             <w:r>
               <w:rPr>
                 <w:rStyle w:val="Hipervnculo"/>
@@ -1295,7 +1295,7 @@
                 <w:noProof/>
                 <w:webHidden/>
               </w:rPr>
-              <w:instrText xml:space="preserve"> PAGEREF _Toc32329997 \h </w:instrText>
+              <w:instrText xml:space="preserve"> PAGEREF _Toc46667368 \h </w:instrText>
             </w:r>
             <w:r>
               <w:rPr>
@@ -1339,7 +1339,7 @@
               <w:lang w:val="es-AR" w:eastAsia="es-AR"/>
             </w:rPr>
           </w:pPr>
-          <w:hyperlink w:anchor="_Toc32329998" w:history="1">
+          <w:hyperlink w:anchor="_Toc46667369" w:history="1">
             <w:r>
               <w:rPr>
                 <w:rStyle w:val="Hipervnculo"/>
@@ -1366,7 +1366,7 @@
                 <w:noProof/>
                 <w:webHidden/>
               </w:rPr>
-              <w:instrText xml:space="preserve"> PAGEREF _Toc32329998 \h </w:instrText>
+              <w:instrText xml:space="preserve"> PAGEREF _Toc46667369 \h </w:instrText>
             </w:r>
             <w:r>
               <w:rPr>
@@ -1410,7 +1410,7 @@
               <w:lang w:val="es-AR" w:eastAsia="es-AR"/>
             </w:rPr>
           </w:pPr>
-          <w:hyperlink w:anchor="_Toc32329999" w:history="1">
+          <w:hyperlink w:anchor="_Toc46667370" w:history="1">
             <w:r>
               <w:rPr>
                 <w:rStyle w:val="Hipervnculo"/>
@@ -1437,7 +1437,7 @@
                 <w:noProof/>
                 <w:webHidden/>
               </w:rPr>
-              <w:instrText xml:space="preserve"> PAGEREF _Toc32329999 \h </w:instrText>
+              <w:instrText xml:space="preserve"> PAGEREF _Toc46667370 \h </w:instrText>
             </w:r>
             <w:r>
               <w:rPr>
@@ -1481,7 +1481,7 @@
               <w:lang w:val="es-AR" w:eastAsia="es-AR"/>
             </w:rPr>
           </w:pPr>
-          <w:hyperlink w:anchor="_Toc32330000" w:history="1">
+          <w:hyperlink w:anchor="_Toc46667371" w:history="1">
             <w:r>
               <w:rPr>
                 <w:rStyle w:val="Hipervnculo"/>
@@ -1508,7 +1508,7 @@
                 <w:noProof/>
                 <w:webHidden/>
               </w:rPr>
-              <w:instrText xml:space="preserve"> PAGEREF _Toc32330000 \h </w:instrText>
+              <w:instrText xml:space="preserve"> PAGEREF _Toc46667371 \h </w:instrText>
             </w:r>
             <w:r>
               <w:rPr>
@@ -1552,7 +1552,7 @@
               <w:lang w:val="es-AR" w:eastAsia="es-AR"/>
             </w:rPr>
           </w:pPr>
-          <w:hyperlink w:anchor="_Toc32330001" w:history="1">
+          <w:hyperlink w:anchor="_Toc46667372" w:history="1">
             <w:r>
               <w:rPr>
                 <w:rStyle w:val="Hipervnculo"/>
@@ -1579,7 +1579,7 @@
                 <w:noProof/>
                 <w:webHidden/>
               </w:rPr>
-              <w:instrText xml:space="preserve"> PAGEREF _Toc32330001 \h </w:instrText>
+              <w:instrText xml:space="preserve"> PAGEREF _Toc46667372 \h </w:instrText>
             </w:r>
             <w:r>
               <w:rPr>
@@ -1623,7 +1623,7 @@
               <w:lang w:val="es-AR" w:eastAsia="es-AR"/>
             </w:rPr>
           </w:pPr>
-          <w:hyperlink w:anchor="_Toc32330002" w:history="1">
+          <w:hyperlink w:anchor="_Toc46667373" w:history="1">
             <w:r>
               <w:rPr>
                 <w:rStyle w:val="Hipervnculo"/>
@@ -1650,7 +1650,7 @@
                 <w:noProof/>
                 <w:webHidden/>
               </w:rPr>
-              <w:instrText xml:space="preserve"> PAGEREF _Toc32330002 \h </w:instrText>
+              <w:instrText xml:space="preserve"> PAGEREF _Toc46667373 \h </w:instrText>
             </w:r>
             <w:r>
               <w:rPr>
@@ -1694,13 +1694,13 @@
               <w:lang w:val="es-AR" w:eastAsia="es-AR"/>
             </w:rPr>
           </w:pPr>
-          <w:hyperlink w:anchor="_Toc32330003" w:history="1">
+          <w:hyperlink w:anchor="_Toc46667374" w:history="1">
             <w:r>
               <w:rPr>
                 <w:rStyle w:val="Hipervnculo"/>
                 <w:noProof/>
               </w:rPr>
-              <w:t>CU Ver Información Asignatura:</w:t>
+              <w:t>CU Ver Vigencia de Programas:</w:t>
             </w:r>
             <w:r>
               <w:rPr>
@@ -1721,7 +1721,7 @@
                 <w:noProof/>
                 <w:webHidden/>
               </w:rPr>
-              <w:instrText xml:space="preserve"> PAGEREF _Toc32330003 \h </w:instrText>
+              <w:instrText xml:space="preserve"> PAGEREF _Toc46667374 \h </w:instrText>
             </w:r>
             <w:r>
               <w:rPr>
@@ -1765,7 +1765,7 @@
               <w:lang w:val="es-AR" w:eastAsia="es-AR"/>
             </w:rPr>
           </w:pPr>
-          <w:hyperlink w:anchor="_Toc32330004" w:history="1">
+          <w:hyperlink w:anchor="_Toc46667375" w:history="1">
             <w:r>
               <w:rPr>
                 <w:rStyle w:val="Hipervnculo"/>
@@ -1792,7 +1792,7 @@
                 <w:noProof/>
                 <w:webHidden/>
               </w:rPr>
-              <w:instrText xml:space="preserve"> PAGEREF _Toc32330004 \h </w:instrText>
+              <w:instrText xml:space="preserve"> PAGEREF _Toc46667375 \h </w:instrText>
             </w:r>
             <w:r>
               <w:rPr>
@@ -1836,7 +1836,7 @@
               <w:lang w:val="es-AR" w:eastAsia="es-AR"/>
             </w:rPr>
           </w:pPr>
-          <w:hyperlink w:anchor="_Toc32330005" w:history="1">
+          <w:hyperlink w:anchor="_Toc46667376" w:history="1">
             <w:r>
               <w:rPr>
                 <w:rStyle w:val="Hipervnculo"/>
@@ -1863,7 +1863,7 @@
                 <w:noProof/>
                 <w:webHidden/>
               </w:rPr>
-              <w:instrText xml:space="preserve"> PAGEREF _Toc32330005 \h </w:instrText>
+              <w:instrText xml:space="preserve"> PAGEREF _Toc46667376 \h </w:instrText>
             </w:r>
             <w:r>
               <w:rPr>
@@ -1907,7 +1907,7 @@
               <w:lang w:val="es-AR" w:eastAsia="es-AR"/>
             </w:rPr>
           </w:pPr>
-          <w:hyperlink w:anchor="_Toc32330006" w:history="1">
+          <w:hyperlink w:anchor="_Toc46667377" w:history="1">
             <w:r>
               <w:rPr>
                 <w:rStyle w:val="Hipervnculo"/>
@@ -1934,7 +1934,7 @@
                 <w:noProof/>
                 <w:webHidden/>
               </w:rPr>
-              <w:instrText xml:space="preserve"> PAGEREF _Toc32330006 \h </w:instrText>
+              <w:instrText xml:space="preserve"> PAGEREF _Toc46667377 \h </w:instrText>
             </w:r>
             <w:r>
               <w:rPr>
@@ -1978,7 +1978,7 @@
               <w:lang w:val="es-AR" w:eastAsia="es-AR"/>
             </w:rPr>
           </w:pPr>
-          <w:hyperlink w:anchor="_Toc32330007" w:history="1">
+          <w:hyperlink w:anchor="_Toc46667378" w:history="1">
             <w:r>
               <w:rPr>
                 <w:rStyle w:val="Hipervnculo"/>
@@ -2005,7 +2005,7 @@
                 <w:noProof/>
                 <w:webHidden/>
               </w:rPr>
-              <w:instrText xml:space="preserve"> PAGEREF _Toc32330007 \h </w:instrText>
+              <w:instrText xml:space="preserve"> PAGEREF _Toc46667378 \h </w:instrText>
             </w:r>
             <w:r>
               <w:rPr>
@@ -2084,7 +2084,7 @@
         <w:pStyle w:val="PSI-Ttulo1"/>
       </w:pPr>
       <w:bookmarkStart w:id="0" w:name="_Toc524289893"/>
-      <w:bookmarkStart w:id="1" w:name="_Toc32329987"/>
+      <w:bookmarkStart w:id="1" w:name="_Toc46667358"/>
       <w:r>
         <w:t>Introducción</w:t>
       </w:r>
@@ -2096,7 +2096,7 @@
         <w:pStyle w:val="PSI-Ttulo2"/>
       </w:pPr>
       <w:bookmarkStart w:id="2" w:name="_Toc524289894"/>
-      <w:bookmarkStart w:id="3" w:name="_Toc32329988"/>
+      <w:bookmarkStart w:id="3" w:name="_Toc46667359"/>
       <w:r>
         <w:t>Propósito</w:t>
       </w:r>
@@ -2126,7 +2126,7 @@
       <w:pPr>
         <w:pStyle w:val="PSI-Ttulo1"/>
       </w:pPr>
-      <w:bookmarkStart w:id="4" w:name="_Toc32329989"/>
+      <w:bookmarkStart w:id="4" w:name="_Toc46667360"/>
       <w:r>
         <w:t>Listado de Pruebas</w:t>
       </w:r>
@@ -2144,7 +2144,7 @@
       <w:pPr>
         <w:pStyle w:val="PSI-Ttulo2"/>
       </w:pPr>
-      <w:bookmarkStart w:id="5" w:name="_Toc32329990"/>
+      <w:bookmarkStart w:id="5" w:name="_Toc46667361"/>
       <w:r>
         <w:t>CU Enviar Notificación:</w:t>
       </w:r>
@@ -2265,7 +2265,7 @@
       <w:pPr>
         <w:pStyle w:val="PSI-Ttulo2"/>
       </w:pPr>
-      <w:bookmarkStart w:id="6" w:name="_Toc32329991"/>
+      <w:bookmarkStart w:id="6" w:name="_Toc46667362"/>
       <w:r>
         <w:lastRenderedPageBreak/>
         <w:t>CU Generar Programa PDF:</w:t>
@@ -2399,7 +2399,7 @@
       <w:pPr>
         <w:pStyle w:val="PSI-Ttulo2"/>
       </w:pPr>
-      <w:bookmarkStart w:id="7" w:name="_Toc32329992"/>
+      <w:bookmarkStart w:id="7" w:name="_Toc46667363"/>
       <w:r>
         <w:t>CU Gestionar Asignatura:</w:t>
       </w:r>
@@ -2840,7 +2840,7 @@
       <w:pPr>
         <w:pStyle w:val="PSI-Ttulo2"/>
       </w:pPr>
-      <w:bookmarkStart w:id="8" w:name="_Toc32329993"/>
+      <w:bookmarkStart w:id="8" w:name="_Toc46667364"/>
       <w:r>
         <w:t>CU Gestionar Bibliografía:</w:t>
       </w:r>
@@ -3249,7 +3249,7 @@
       <w:pPr>
         <w:pStyle w:val="PSI-Ttulo2"/>
       </w:pPr>
-      <w:bookmarkStart w:id="9" w:name="_Toc32329994"/>
+      <w:bookmarkStart w:id="9" w:name="_Toc46667365"/>
       <w:r>
         <w:t>CU Gestionar Carrera:</w:t>
       </w:r>
@@ -3671,7 +3671,7 @@
       <w:pPr>
         <w:pStyle w:val="PSI-Ttulo2"/>
       </w:pPr>
-      <w:bookmarkStart w:id="10" w:name="_Toc32329995"/>
+      <w:bookmarkStart w:id="10" w:name="_Toc46667366"/>
       <w:r>
         <w:lastRenderedPageBreak/>
         <w:t>CU Gestionar Plan:</w:t>
@@ -4133,7 +4133,7 @@
       <w:pPr>
         <w:pStyle w:val="PSI-Ttulo2"/>
       </w:pPr>
-      <w:bookmarkStart w:id="11" w:name="_Toc32329996"/>
+      <w:bookmarkStart w:id="11" w:name="_Toc46667367"/>
       <w:r>
         <w:lastRenderedPageBreak/>
         <w:t>CU Gestionar Profesor:</w:t>
@@ -4534,7 +4534,7 @@
       <w:pPr>
         <w:pStyle w:val="PSI-Ttulo2"/>
       </w:pPr>
-      <w:bookmarkStart w:id="12" w:name="_Toc32329997"/>
+      <w:bookmarkStart w:id="12" w:name="_Toc46667368"/>
       <w:r>
         <w:t>CU Gestionar Programa:</w:t>
       </w:r>
@@ -4825,7 +4825,7 @@
       <w:pPr>
         <w:pStyle w:val="PSI-Ttulo2"/>
       </w:pPr>
-      <w:bookmarkStart w:id="13" w:name="_Toc32329998"/>
+      <w:bookmarkStart w:id="13" w:name="_Toc46667369"/>
       <w:r>
         <w:lastRenderedPageBreak/>
         <w:t>CU Ingresar al Sistema:</w:t>
@@ -4941,7 +4941,7 @@
       <w:pPr>
         <w:pStyle w:val="PSI-Ttulo2"/>
       </w:pPr>
-      <w:bookmarkStart w:id="14" w:name="_Toc32329999"/>
+      <w:bookmarkStart w:id="14" w:name="_Toc46667370"/>
       <w:r>
         <w:t>CU Revisar Programa:</w:t>
       </w:r>
@@ -5041,7 +5041,7 @@
       <w:pPr>
         <w:pStyle w:val="PSI-Ttulo2"/>
       </w:pPr>
-      <w:bookmarkStart w:id="15" w:name="_Toc32330000"/>
+      <w:bookmarkStart w:id="15" w:name="_Toc46667371"/>
       <w:r>
         <w:t>CU Seguir Programa:</w:t>
       </w:r>
@@ -5152,7 +5152,7 @@
       <w:pPr>
         <w:pStyle w:val="PSI-Ttulo2"/>
       </w:pPr>
-      <w:bookmarkStart w:id="16" w:name="_Toc32330001"/>
+      <w:bookmarkStart w:id="16" w:name="_Toc46667372"/>
       <w:r>
         <w:t>CU Subir Plan:</w:t>
       </w:r>
@@ -5315,7 +5315,7 @@
       <w:pPr>
         <w:pStyle w:val="PSI-Ttulo2"/>
       </w:pPr>
-      <w:bookmarkStart w:id="17" w:name="_Toc32330002"/>
+      <w:bookmarkStart w:id="17" w:name="_Toc46667373"/>
       <w:r>
         <w:t>CU Subir Programa Firmado:</w:t>
       </w:r>
@@ -5489,9 +5489,15 @@
       <w:pPr>
         <w:pStyle w:val="PSI-Ttulo2"/>
       </w:pPr>
-      <w:bookmarkStart w:id="18" w:name="_Toc32330003"/>
-      <w:r>
-        <w:t>CU Ver Información Asignatura:</w:t>
+      <w:bookmarkStart w:id="18" w:name="_Toc46667374"/>
+      <w:r>
+        <w:t xml:space="preserve">CU Ver </w:t>
+      </w:r>
+      <w:r>
+        <w:t>Vigencia de Programas</w:t>
+      </w:r>
+      <w:r>
+        <w:t>:</w:t>
       </w:r>
       <w:bookmarkEnd w:id="18"/>
       <w:r>
@@ -5629,7 +5635,7 @@
       <w:pPr>
         <w:pStyle w:val="PSI-Ttulo2"/>
       </w:pPr>
-      <w:bookmarkStart w:id="19" w:name="_Toc32330004"/>
+      <w:bookmarkStart w:id="19" w:name="_Toc46667375"/>
       <w:r>
         <w:t>CU Visualizar Plan:</w:t>
       </w:r>
@@ -5735,7 +5741,7 @@
       <w:pPr>
         <w:pStyle w:val="PSI-Ttulo2"/>
       </w:pPr>
-      <w:bookmarkStart w:id="20" w:name="_Toc32330005"/>
+      <w:bookmarkStart w:id="20" w:name="_Toc46667376"/>
       <w:r>
         <w:t>CU Visualizar Programa:</w:t>
       </w:r>
@@ -5854,7 +5860,7 @@
       <w:pPr>
         <w:pStyle w:val="PSI-Ttulo2"/>
       </w:pPr>
-      <w:bookmarkStart w:id="21" w:name="_Toc32330006"/>
+      <w:bookmarkStart w:id="21" w:name="_Toc46667377"/>
       <w:r>
         <w:t xml:space="preserve">CU Generar </w:t>
       </w:r>
@@ -6021,7 +6027,7 @@
       <w:pPr>
         <w:pStyle w:val="PSI-Ttulo2"/>
       </w:pPr>
-      <w:bookmarkStart w:id="22" w:name="_Toc32330007"/>
+      <w:bookmarkStart w:id="22" w:name="_Toc46667378"/>
       <w:r>
         <w:t xml:space="preserve">CU </w:t>
       </w:r>
@@ -6544,7 +6550,7 @@
                   <a:blip r:embed="rId1">
                     <a:extLst>
                       <a:ext uri="{28A0092B-C50C-407E-A947-70E740481C1C}">
-                        <a14:useLocalDpi xmlns="" xmlns:wpc="http://schemas.microsoft.com/office/word/2010/wordprocessingCanvas" xmlns:cx="http://schemas.microsoft.com/office/drawing/2014/chartex" xmlns:cx1="http://schemas.microsoft.com/office/drawing/2015/9/8/chartex" xmlns:mc="http://schemas.openxmlformats.org/markup-compatibility/2006" xmlns:o="urn:schemas-microsoft-com:office:office" xmlns:v="urn:schemas-microsoft-com:vml" xmlns:wp14="http://schemas.microsoft.com/office/word/2010/wordprocessingDrawing" xmlns:w10="urn:schemas-microsoft-com:office:word" xmlns:w="http://schemas.openxmlformats.org/wordprocessingml/2006/main" xmlns:w14="http://schemas.microsoft.com/office/word/2010/wordml" xmlns:w15="http://schemas.microsoft.com/office/word/2012/wordml" xmlns:w16se="http://schemas.microsoft.com/office/word/2015/wordml/symex" xmlns:wpg="http://schemas.microsoft.com/office/word/2010/wordprocessingGroup" xmlns:wpi="http://schemas.microsoft.com/office/word/2010/wordprocessingInk" xmlns:wps="http://schemas.microsoft.com/office/word/2010/wordprocessingShape" xmlns:a14="http://schemas.microsoft.com/office/drawing/2010/main" val="0"/>
+                        <a14:useLocalDpi xmlns:a14="http://schemas.microsoft.com/office/drawing/2010/main" xmlns:wps="http://schemas.microsoft.com/office/word/2010/wordprocessingShape" xmlns:wpi="http://schemas.microsoft.com/office/word/2010/wordprocessingInk" xmlns:wpg="http://schemas.microsoft.com/office/word/2010/wordprocessingGroup" xmlns:w16se="http://schemas.microsoft.com/office/word/2015/wordml/symex" xmlns:w15="http://schemas.microsoft.com/office/word/2012/wordml" xmlns:w14="http://schemas.microsoft.com/office/word/2010/wordml" xmlns:w="http://schemas.openxmlformats.org/wordprocessingml/2006/main" xmlns:w10="urn:schemas-microsoft-com:office:word" xmlns:wp14="http://schemas.microsoft.com/office/word/2010/wordprocessingDrawing" xmlns:v="urn:schemas-microsoft-com:vml" xmlns:o="urn:schemas-microsoft-com:office:office" xmlns:mc="http://schemas.openxmlformats.org/markup-compatibility/2006" xmlns:cx1="http://schemas.microsoft.com/office/drawing/2015/9/8/chartex" xmlns:cx="http://schemas.microsoft.com/office/drawing/2014/chartex" xmlns:wpc="http://schemas.microsoft.com/office/word/2010/wordprocessingCanvas" xmlns="" val="0"/>
                       </a:ext>
                     </a:extLst>
                   </a:blip>
@@ -11940,7 +11946,7 @@
 </file>
 
 <file path=customXml/itemProps2.xml><?xml version="1.0" encoding="utf-8"?>
-<ds:datastoreItem xmlns:ds="http://schemas.openxmlformats.org/officeDocument/2006/customXml" ds:itemID="{A49E6FC7-9753-4AB9-B353-86BB62DBB110}">
+<ds:datastoreItem xmlns:ds="http://schemas.openxmlformats.org/officeDocument/2006/customXml" ds:itemID="{637590B1-E69E-4C7E-8467-8D5924D7613F}">
   <ds:schemaRefs>
     <ds:schemaRef ds:uri="http://schemas.openxmlformats.org/officeDocument/2006/bibliography"/>
   </ds:schemaRefs>

</xml_diff>

<commit_message>
-Realización de Pruebas Iniciales CU Ver Vigencia de Programas. -Actualización del documento Pruebas Preliminares para que quede consistente. -Actualización de la especificación del CU Ver Vigencia de Programas para que quede consistente. -Modificación del diagrama de secuencia del CU Ver Vigencia de Programas. -Actualización del documento Seguimiento de Pruebas.
</commit_message>
<xml_diff>
--- a/Construcción/Documentación Pruebas/Planificación de Pruebas Preliminares.docx
+++ b/Construcción/Documentación Pruebas/Planificación de Pruebas Preliminares.docx
@@ -331,7 +331,7 @@
                         <a:blip r:embed="rId9" cstate="print">
                           <a:extLst>
                             <a:ext uri="{28A0092B-C50C-407E-A947-70E740481C1C}">
-                              <a14:useLocalDpi xmlns:a14="http://schemas.microsoft.com/office/drawing/2010/main" xmlns:wps="http://schemas.microsoft.com/office/word/2010/wordprocessingShape" xmlns:wpi="http://schemas.microsoft.com/office/word/2010/wordprocessingInk" xmlns:wpg="http://schemas.microsoft.com/office/word/2010/wordprocessingGroup" xmlns:w16se="http://schemas.microsoft.com/office/word/2015/wordml/symex" xmlns:w15="http://schemas.microsoft.com/office/word/2012/wordml" xmlns:w14="http://schemas.microsoft.com/office/word/2010/wordml" xmlns:w="http://schemas.openxmlformats.org/wordprocessingml/2006/main" xmlns:w10="urn:schemas-microsoft-com:office:word" xmlns:wp14="http://schemas.microsoft.com/office/word/2010/wordprocessingDrawing" xmlns:v="urn:schemas-microsoft-com:vml" xmlns:o="urn:schemas-microsoft-com:office:office" xmlns:mc="http://schemas.openxmlformats.org/markup-compatibility/2006" xmlns:cx1="http://schemas.microsoft.com/office/drawing/2015/9/8/chartex" xmlns:cx="http://schemas.microsoft.com/office/drawing/2014/chartex" xmlns:wpc="http://schemas.microsoft.com/office/word/2010/wordprocessingCanvas" xmlns="" val="0"/>
+                              <a14:useLocalDpi xmlns="" xmlns:wpc="http://schemas.microsoft.com/office/word/2010/wordprocessingCanvas" xmlns:cx="http://schemas.microsoft.com/office/drawing/2014/chartex" xmlns:cx1="http://schemas.microsoft.com/office/drawing/2015/9/8/chartex" xmlns:mc="http://schemas.openxmlformats.org/markup-compatibility/2006" xmlns:o="urn:schemas-microsoft-com:office:office" xmlns:v="urn:schemas-microsoft-com:vml" xmlns:wp14="http://schemas.microsoft.com/office/word/2010/wordprocessingDrawing" xmlns:w10="urn:schemas-microsoft-com:office:word" xmlns:w="http://schemas.openxmlformats.org/wordprocessingml/2006/main" xmlns:w14="http://schemas.microsoft.com/office/word/2010/wordml" xmlns:w15="http://schemas.microsoft.com/office/word/2012/wordml" xmlns:w16se="http://schemas.microsoft.com/office/word/2015/wordml/symex" xmlns:wpg="http://schemas.microsoft.com/office/word/2010/wordprocessingGroup" xmlns:wpi="http://schemas.microsoft.com/office/word/2010/wordprocessingInk" xmlns:wps="http://schemas.microsoft.com/office/word/2010/wordprocessingShape" xmlns:a14="http://schemas.microsoft.com/office/drawing/2010/main" val="0"/>
                             </a:ext>
                           </a:extLst>
                         </a:blip>
@@ -474,7 +474,7 @@
                     <a:blip r:embed="rId9" cstate="print">
                       <a:extLst>
                         <a:ext uri="{28A0092B-C50C-407E-A947-70E740481C1C}">
-                          <a14:useLocalDpi xmlns:a14="http://schemas.microsoft.com/office/drawing/2010/main" xmlns:wps="http://schemas.microsoft.com/office/word/2010/wordprocessingShape" xmlns:wpi="http://schemas.microsoft.com/office/word/2010/wordprocessingInk" xmlns:wpg="http://schemas.microsoft.com/office/word/2010/wordprocessingGroup" xmlns:w16se="http://schemas.microsoft.com/office/word/2015/wordml/symex" xmlns:w15="http://schemas.microsoft.com/office/word/2012/wordml" xmlns:w14="http://schemas.microsoft.com/office/word/2010/wordml" xmlns:w="http://schemas.openxmlformats.org/wordprocessingml/2006/main" xmlns:w10="urn:schemas-microsoft-com:office:word" xmlns:wp14="http://schemas.microsoft.com/office/word/2010/wordprocessingDrawing" xmlns:v="urn:schemas-microsoft-com:vml" xmlns:o="urn:schemas-microsoft-com:office:office" xmlns:mc="http://schemas.openxmlformats.org/markup-compatibility/2006" xmlns:cx1="http://schemas.microsoft.com/office/drawing/2015/9/8/chartex" xmlns:cx="http://schemas.microsoft.com/office/drawing/2014/chartex" xmlns:wpc="http://schemas.microsoft.com/office/word/2010/wordprocessingCanvas" xmlns="" val="0"/>
+                          <a14:useLocalDpi xmlns="" xmlns:wpc="http://schemas.microsoft.com/office/word/2010/wordprocessingCanvas" xmlns:cx="http://schemas.microsoft.com/office/drawing/2014/chartex" xmlns:cx1="http://schemas.microsoft.com/office/drawing/2015/9/8/chartex" xmlns:mc="http://schemas.openxmlformats.org/markup-compatibility/2006" xmlns:o="urn:schemas-microsoft-com:office:office" xmlns:v="urn:schemas-microsoft-com:vml" xmlns:wp14="http://schemas.microsoft.com/office/word/2010/wordprocessingDrawing" xmlns:w10="urn:schemas-microsoft-com:office:word" xmlns:w="http://schemas.openxmlformats.org/wordprocessingml/2006/main" xmlns:w14="http://schemas.microsoft.com/office/word/2010/wordml" xmlns:w15="http://schemas.microsoft.com/office/word/2012/wordml" xmlns:w16se="http://schemas.microsoft.com/office/word/2015/wordml/symex" xmlns:wpg="http://schemas.microsoft.com/office/word/2010/wordprocessingGroup" xmlns:wpi="http://schemas.microsoft.com/office/word/2010/wordprocessingInk" xmlns:wps="http://schemas.microsoft.com/office/word/2010/wordprocessingShape" xmlns:a14="http://schemas.microsoft.com/office/drawing/2010/main" val="0"/>
                         </a:ext>
                       </a:extLst>
                     </a:blip>
@@ -558,7 +558,7 @@
           <w:r>
             <w:fldChar w:fldCharType="separate"/>
           </w:r>
-          <w:hyperlink w:anchor="_Toc46667358" w:history="1">
+          <w:hyperlink w:anchor="_Toc46756807" w:history="1">
             <w:r>
               <w:rPr>
                 <w:rStyle w:val="Hipervnculo"/>
@@ -585,7 +585,7 @@
                 <w:noProof/>
                 <w:webHidden/>
               </w:rPr>
-              <w:instrText xml:space="preserve"> PAGEREF _Toc46667358 \h </w:instrText>
+              <w:instrText xml:space="preserve"> PAGEREF _Toc46756807 \h </w:instrText>
             </w:r>
             <w:r>
               <w:rPr>
@@ -629,7 +629,7 @@
               <w:lang w:val="es-AR" w:eastAsia="es-AR"/>
             </w:rPr>
           </w:pPr>
-          <w:hyperlink w:anchor="_Toc46667359" w:history="1">
+          <w:hyperlink w:anchor="_Toc46756808" w:history="1">
             <w:r>
               <w:rPr>
                 <w:rStyle w:val="Hipervnculo"/>
@@ -656,7 +656,7 @@
                 <w:noProof/>
                 <w:webHidden/>
               </w:rPr>
-              <w:instrText xml:space="preserve"> PAGEREF _Toc46667359 \h </w:instrText>
+              <w:instrText xml:space="preserve"> PAGEREF _Toc46756808 \h </w:instrText>
             </w:r>
             <w:r>
               <w:rPr>
@@ -700,7 +700,7 @@
               <w:lang w:val="es-AR" w:eastAsia="es-AR"/>
             </w:rPr>
           </w:pPr>
-          <w:hyperlink w:anchor="_Toc46667360" w:history="1">
+          <w:hyperlink w:anchor="_Toc46756809" w:history="1">
             <w:r>
               <w:rPr>
                 <w:rStyle w:val="Hipervnculo"/>
@@ -727,7 +727,7 @@
                 <w:noProof/>
                 <w:webHidden/>
               </w:rPr>
-              <w:instrText xml:space="preserve"> PAGEREF _Toc46667360 \h </w:instrText>
+              <w:instrText xml:space="preserve"> PAGEREF _Toc46756809 \h </w:instrText>
             </w:r>
             <w:r>
               <w:rPr>
@@ -771,7 +771,7 @@
               <w:lang w:val="es-AR" w:eastAsia="es-AR"/>
             </w:rPr>
           </w:pPr>
-          <w:hyperlink w:anchor="_Toc46667361" w:history="1">
+          <w:hyperlink w:anchor="_Toc46756810" w:history="1">
             <w:r>
               <w:rPr>
                 <w:rStyle w:val="Hipervnculo"/>
@@ -798,7 +798,7 @@
                 <w:noProof/>
                 <w:webHidden/>
               </w:rPr>
-              <w:instrText xml:space="preserve"> PAGEREF _Toc46667361 \h </w:instrText>
+              <w:instrText xml:space="preserve"> PAGEREF _Toc46756810 \h </w:instrText>
             </w:r>
             <w:r>
               <w:rPr>
@@ -842,7 +842,7 @@
               <w:lang w:val="es-AR" w:eastAsia="es-AR"/>
             </w:rPr>
           </w:pPr>
-          <w:hyperlink w:anchor="_Toc46667362" w:history="1">
+          <w:hyperlink w:anchor="_Toc46756811" w:history="1">
             <w:r>
               <w:rPr>
                 <w:rStyle w:val="Hipervnculo"/>
@@ -869,7 +869,7 @@
                 <w:noProof/>
                 <w:webHidden/>
               </w:rPr>
-              <w:instrText xml:space="preserve"> PAGEREF _Toc46667362 \h </w:instrText>
+              <w:instrText xml:space="preserve"> PAGEREF _Toc46756811 \h </w:instrText>
             </w:r>
             <w:r>
               <w:rPr>
@@ -913,7 +913,7 @@
               <w:lang w:val="es-AR" w:eastAsia="es-AR"/>
             </w:rPr>
           </w:pPr>
-          <w:hyperlink w:anchor="_Toc46667363" w:history="1">
+          <w:hyperlink w:anchor="_Toc46756812" w:history="1">
             <w:r>
               <w:rPr>
                 <w:rStyle w:val="Hipervnculo"/>
@@ -940,7 +940,7 @@
                 <w:noProof/>
                 <w:webHidden/>
               </w:rPr>
-              <w:instrText xml:space="preserve"> PAGEREF _Toc46667363 \h </w:instrText>
+              <w:instrText xml:space="preserve"> PAGEREF _Toc46756812 \h </w:instrText>
             </w:r>
             <w:r>
               <w:rPr>
@@ -984,7 +984,7 @@
               <w:lang w:val="es-AR" w:eastAsia="es-AR"/>
             </w:rPr>
           </w:pPr>
-          <w:hyperlink w:anchor="_Toc46667364" w:history="1">
+          <w:hyperlink w:anchor="_Toc46756813" w:history="1">
             <w:r>
               <w:rPr>
                 <w:rStyle w:val="Hipervnculo"/>
@@ -1011,7 +1011,7 @@
                 <w:noProof/>
                 <w:webHidden/>
               </w:rPr>
-              <w:instrText xml:space="preserve"> PAGEREF _Toc46667364 \h </w:instrText>
+              <w:instrText xml:space="preserve"> PAGEREF _Toc46756813 \h </w:instrText>
             </w:r>
             <w:r>
               <w:rPr>
@@ -1055,7 +1055,7 @@
               <w:lang w:val="es-AR" w:eastAsia="es-AR"/>
             </w:rPr>
           </w:pPr>
-          <w:hyperlink w:anchor="_Toc46667365" w:history="1">
+          <w:hyperlink w:anchor="_Toc46756814" w:history="1">
             <w:r>
               <w:rPr>
                 <w:rStyle w:val="Hipervnculo"/>
@@ -1082,7 +1082,7 @@
                 <w:noProof/>
                 <w:webHidden/>
               </w:rPr>
-              <w:instrText xml:space="preserve"> PAGEREF _Toc46667365 \h </w:instrText>
+              <w:instrText xml:space="preserve"> PAGEREF _Toc46756814 \h </w:instrText>
             </w:r>
             <w:r>
               <w:rPr>
@@ -1126,7 +1126,7 @@
               <w:lang w:val="es-AR" w:eastAsia="es-AR"/>
             </w:rPr>
           </w:pPr>
-          <w:hyperlink w:anchor="_Toc46667366" w:history="1">
+          <w:hyperlink w:anchor="_Toc46756815" w:history="1">
             <w:r>
               <w:rPr>
                 <w:rStyle w:val="Hipervnculo"/>
@@ -1153,7 +1153,7 @@
                 <w:noProof/>
                 <w:webHidden/>
               </w:rPr>
-              <w:instrText xml:space="preserve"> PAGEREF _Toc46667366 \h </w:instrText>
+              <w:instrText xml:space="preserve"> PAGEREF _Toc46756815 \h </w:instrText>
             </w:r>
             <w:r>
               <w:rPr>
@@ -1197,7 +1197,7 @@
               <w:lang w:val="es-AR" w:eastAsia="es-AR"/>
             </w:rPr>
           </w:pPr>
-          <w:hyperlink w:anchor="_Toc46667367" w:history="1">
+          <w:hyperlink w:anchor="_Toc46756816" w:history="1">
             <w:r>
               <w:rPr>
                 <w:rStyle w:val="Hipervnculo"/>
@@ -1224,7 +1224,7 @@
                 <w:noProof/>
                 <w:webHidden/>
               </w:rPr>
-              <w:instrText xml:space="preserve"> PAGEREF _Toc46667367 \h </w:instrText>
+              <w:instrText xml:space="preserve"> PAGEREF _Toc46756816 \h </w:instrText>
             </w:r>
             <w:r>
               <w:rPr>
@@ -1268,7 +1268,7 @@
               <w:lang w:val="es-AR" w:eastAsia="es-AR"/>
             </w:rPr>
           </w:pPr>
-          <w:hyperlink w:anchor="_Toc46667368" w:history="1">
+          <w:hyperlink w:anchor="_Toc46756817" w:history="1">
             <w:r>
               <w:rPr>
                 <w:rStyle w:val="Hipervnculo"/>
@@ -1295,7 +1295,7 @@
                 <w:noProof/>
                 <w:webHidden/>
               </w:rPr>
-              <w:instrText xml:space="preserve"> PAGEREF _Toc46667368 \h </w:instrText>
+              <w:instrText xml:space="preserve"> PAGEREF _Toc46756817 \h </w:instrText>
             </w:r>
             <w:r>
               <w:rPr>
@@ -1339,13 +1339,13 @@
               <w:lang w:val="es-AR" w:eastAsia="es-AR"/>
             </w:rPr>
           </w:pPr>
-          <w:hyperlink w:anchor="_Toc46667369" w:history="1">
+          <w:hyperlink w:anchor="_Toc46756818" w:history="1">
             <w:r>
               <w:rPr>
                 <w:rStyle w:val="Hipervnculo"/>
                 <w:noProof/>
               </w:rPr>
-              <w:t>CU Ingresar al Sistema:</w:t>
+              <w:t>CU Gestionar Usuario:</w:t>
             </w:r>
             <w:r>
               <w:rPr>
@@ -1366,7 +1366,7 @@
                 <w:noProof/>
                 <w:webHidden/>
               </w:rPr>
-              <w:instrText xml:space="preserve"> PAGEREF _Toc46667369 \h </w:instrText>
+              <w:instrText xml:space="preserve"> PAGEREF _Toc46756818 \h </w:instrText>
             </w:r>
             <w:r>
               <w:rPr>
@@ -1410,13 +1410,13 @@
               <w:lang w:val="es-AR" w:eastAsia="es-AR"/>
             </w:rPr>
           </w:pPr>
-          <w:hyperlink w:anchor="_Toc46667370" w:history="1">
+          <w:hyperlink w:anchor="_Toc46756819" w:history="1">
             <w:r>
               <w:rPr>
                 <w:rStyle w:val="Hipervnculo"/>
                 <w:noProof/>
               </w:rPr>
-              <w:t>CU Revisar Programa:</w:t>
+              <w:t>CU Ingresar al Sistema:</w:t>
             </w:r>
             <w:r>
               <w:rPr>
@@ -1437,7 +1437,7 @@
                 <w:noProof/>
                 <w:webHidden/>
               </w:rPr>
-              <w:instrText xml:space="preserve"> PAGEREF _Toc46667370 \h </w:instrText>
+              <w:instrText xml:space="preserve"> PAGEREF _Toc46756819 \h </w:instrText>
             </w:r>
             <w:r>
               <w:rPr>
@@ -1457,7 +1457,7 @@
                 <w:noProof/>
                 <w:webHidden/>
               </w:rPr>
-              <w:t>15</w:t>
+              <w:t>16</w:t>
             </w:r>
             <w:r>
               <w:rPr>
@@ -1481,13 +1481,13 @@
               <w:lang w:val="es-AR" w:eastAsia="es-AR"/>
             </w:rPr>
           </w:pPr>
-          <w:hyperlink w:anchor="_Toc46667371" w:history="1">
+          <w:hyperlink w:anchor="_Toc46756820" w:history="1">
             <w:r>
               <w:rPr>
                 <w:rStyle w:val="Hipervnculo"/>
                 <w:noProof/>
               </w:rPr>
-              <w:t>CU Seguir Programa:</w:t>
+              <w:t>CU Revisar Programa:</w:t>
             </w:r>
             <w:r>
               <w:rPr>
@@ -1508,7 +1508,7 @@
                 <w:noProof/>
                 <w:webHidden/>
               </w:rPr>
-              <w:instrText xml:space="preserve"> PAGEREF _Toc46667371 \h </w:instrText>
+              <w:instrText xml:space="preserve"> PAGEREF _Toc46756820 \h </w:instrText>
             </w:r>
             <w:r>
               <w:rPr>
@@ -1528,7 +1528,7 @@
                 <w:noProof/>
                 <w:webHidden/>
               </w:rPr>
-              <w:t>16</w:t>
+              <w:t>17</w:t>
             </w:r>
             <w:r>
               <w:rPr>
@@ -1552,13 +1552,13 @@
               <w:lang w:val="es-AR" w:eastAsia="es-AR"/>
             </w:rPr>
           </w:pPr>
-          <w:hyperlink w:anchor="_Toc46667372" w:history="1">
+          <w:hyperlink w:anchor="_Toc46756821" w:history="1">
             <w:r>
               <w:rPr>
                 <w:rStyle w:val="Hipervnculo"/>
                 <w:noProof/>
               </w:rPr>
-              <w:t>CU Subir Plan:</w:t>
+              <w:t>CU Seguir Programa:</w:t>
             </w:r>
             <w:r>
               <w:rPr>
@@ -1579,7 +1579,7 @@
                 <w:noProof/>
                 <w:webHidden/>
               </w:rPr>
-              <w:instrText xml:space="preserve"> PAGEREF _Toc46667372 \h </w:instrText>
+              <w:instrText xml:space="preserve"> PAGEREF _Toc46756821 \h </w:instrText>
             </w:r>
             <w:r>
               <w:rPr>
@@ -1599,7 +1599,7 @@
                 <w:noProof/>
                 <w:webHidden/>
               </w:rPr>
-              <w:t>16</w:t>
+              <w:t>17</w:t>
             </w:r>
             <w:r>
               <w:rPr>
@@ -1623,13 +1623,13 @@
               <w:lang w:val="es-AR" w:eastAsia="es-AR"/>
             </w:rPr>
           </w:pPr>
-          <w:hyperlink w:anchor="_Toc46667373" w:history="1">
+          <w:hyperlink w:anchor="_Toc46756822" w:history="1">
             <w:r>
               <w:rPr>
                 <w:rStyle w:val="Hipervnculo"/>
                 <w:noProof/>
               </w:rPr>
-              <w:t>CU Subir Programa Firmado:</w:t>
+              <w:t>CU Subir Plan:</w:t>
             </w:r>
             <w:r>
               <w:rPr>
@@ -1650,7 +1650,7 @@
                 <w:noProof/>
                 <w:webHidden/>
               </w:rPr>
-              <w:instrText xml:space="preserve"> PAGEREF _Toc46667373 \h </w:instrText>
+              <w:instrText xml:space="preserve"> PAGEREF _Toc46756822 \h </w:instrText>
             </w:r>
             <w:r>
               <w:rPr>
@@ -1694,13 +1694,13 @@
               <w:lang w:val="es-AR" w:eastAsia="es-AR"/>
             </w:rPr>
           </w:pPr>
-          <w:hyperlink w:anchor="_Toc46667374" w:history="1">
+          <w:hyperlink w:anchor="_Toc46756823" w:history="1">
             <w:r>
               <w:rPr>
                 <w:rStyle w:val="Hipervnculo"/>
                 <w:noProof/>
               </w:rPr>
-              <w:t>CU Ver Vigencia de Programas:</w:t>
+              <w:t>CU Subir Programa Firmado:</w:t>
             </w:r>
             <w:r>
               <w:rPr>
@@ -1721,7 +1721,7 @@
                 <w:noProof/>
                 <w:webHidden/>
               </w:rPr>
-              <w:instrText xml:space="preserve"> PAGEREF _Toc46667374 \h </w:instrText>
+              <w:instrText xml:space="preserve"> PAGEREF _Toc46756823 \h </w:instrText>
             </w:r>
             <w:r>
               <w:rPr>
@@ -1741,7 +1741,7 @@
                 <w:noProof/>
                 <w:webHidden/>
               </w:rPr>
-              <w:t>17</w:t>
+              <w:t>18</w:t>
             </w:r>
             <w:r>
               <w:rPr>
@@ -1765,13 +1765,13 @@
               <w:lang w:val="es-AR" w:eastAsia="es-AR"/>
             </w:rPr>
           </w:pPr>
-          <w:hyperlink w:anchor="_Toc46667375" w:history="1">
+          <w:hyperlink w:anchor="_Toc46756824" w:history="1">
             <w:r>
               <w:rPr>
                 <w:rStyle w:val="Hipervnculo"/>
                 <w:noProof/>
               </w:rPr>
-              <w:t>CU Visualizar Plan:</w:t>
+              <w:t>CU Ver Vigencia de Programas:</w:t>
             </w:r>
             <w:r>
               <w:rPr>
@@ -1792,7 +1792,7 @@
                 <w:noProof/>
                 <w:webHidden/>
               </w:rPr>
-              <w:instrText xml:space="preserve"> PAGEREF _Toc46667375 \h </w:instrText>
+              <w:instrText xml:space="preserve"> PAGEREF _Toc46756824 \h </w:instrText>
             </w:r>
             <w:r>
               <w:rPr>
@@ -1812,7 +1812,7 @@
                 <w:noProof/>
                 <w:webHidden/>
               </w:rPr>
-              <w:t>18</w:t>
+              <w:t>19</w:t>
             </w:r>
             <w:r>
               <w:rPr>
@@ -1836,13 +1836,13 @@
               <w:lang w:val="es-AR" w:eastAsia="es-AR"/>
             </w:rPr>
           </w:pPr>
-          <w:hyperlink w:anchor="_Toc46667376" w:history="1">
+          <w:hyperlink w:anchor="_Toc46756825" w:history="1">
             <w:r>
               <w:rPr>
                 <w:rStyle w:val="Hipervnculo"/>
                 <w:noProof/>
               </w:rPr>
-              <w:t>CU Visualizar Programa:</w:t>
+              <w:t>CU Visualizar Plan:</w:t>
             </w:r>
             <w:r>
               <w:rPr>
@@ -1863,7 +1863,7 @@
                 <w:noProof/>
                 <w:webHidden/>
               </w:rPr>
-              <w:instrText xml:space="preserve"> PAGEREF _Toc46667376 \h </w:instrText>
+              <w:instrText xml:space="preserve"> PAGEREF _Toc46756825 \h </w:instrText>
             </w:r>
             <w:r>
               <w:rPr>
@@ -1883,7 +1883,7 @@
                 <w:noProof/>
                 <w:webHidden/>
               </w:rPr>
-              <w:t>18</w:t>
+              <w:t>19</w:t>
             </w:r>
             <w:r>
               <w:rPr>
@@ -1907,13 +1907,13 @@
               <w:lang w:val="es-AR" w:eastAsia="es-AR"/>
             </w:rPr>
           </w:pPr>
-          <w:hyperlink w:anchor="_Toc46667377" w:history="1">
+          <w:hyperlink w:anchor="_Toc46756826" w:history="1">
             <w:r>
               <w:rPr>
                 <w:rStyle w:val="Hipervnculo"/>
                 <w:noProof/>
               </w:rPr>
-              <w:t>CU Generar Informe Gerencial:</w:t>
+              <w:t>CU Visualizar Programa:</w:t>
             </w:r>
             <w:r>
               <w:rPr>
@@ -1934,7 +1934,7 @@
                 <w:noProof/>
                 <w:webHidden/>
               </w:rPr>
-              <w:instrText xml:space="preserve"> PAGEREF _Toc46667377 \h </w:instrText>
+              <w:instrText xml:space="preserve"> PAGEREF _Toc46756826 \h </w:instrText>
             </w:r>
             <w:r>
               <w:rPr>
@@ -1954,7 +1954,7 @@
                 <w:noProof/>
                 <w:webHidden/>
               </w:rPr>
-              <w:t>19</w:t>
+              <w:t>20</w:t>
             </w:r>
             <w:r>
               <w:rPr>
@@ -1978,12 +1978,83 @@
               <w:lang w:val="es-AR" w:eastAsia="es-AR"/>
             </w:rPr>
           </w:pPr>
-          <w:hyperlink w:anchor="_Toc46667378" w:history="1">
+          <w:hyperlink w:anchor="_Toc46756827" w:history="1">
             <w:r>
               <w:rPr>
                 <w:rStyle w:val="Hipervnculo"/>
                 <w:noProof/>
               </w:rPr>
+              <w:t>CU Generar Informe Gerencial:</w:t>
+            </w:r>
+            <w:r>
+              <w:rPr>
+                <w:noProof/>
+                <w:webHidden/>
+              </w:rPr>
+              <w:tab/>
+            </w:r>
+            <w:r>
+              <w:rPr>
+                <w:noProof/>
+                <w:webHidden/>
+              </w:rPr>
+              <w:fldChar w:fldCharType="begin"/>
+            </w:r>
+            <w:r>
+              <w:rPr>
+                <w:noProof/>
+                <w:webHidden/>
+              </w:rPr>
+              <w:instrText xml:space="preserve"> PAGEREF _Toc46756827 \h </w:instrText>
+            </w:r>
+            <w:r>
+              <w:rPr>
+                <w:noProof/>
+                <w:webHidden/>
+              </w:rPr>
+            </w:r>
+            <w:r>
+              <w:rPr>
+                <w:noProof/>
+                <w:webHidden/>
+              </w:rPr>
+              <w:fldChar w:fldCharType="separate"/>
+            </w:r>
+            <w:r>
+              <w:rPr>
+                <w:noProof/>
+                <w:webHidden/>
+              </w:rPr>
+              <w:t>20</w:t>
+            </w:r>
+            <w:r>
+              <w:rPr>
+                <w:noProof/>
+                <w:webHidden/>
+              </w:rPr>
+              <w:fldChar w:fldCharType="end"/>
+            </w:r>
+          </w:hyperlink>
+        </w:p>
+        <w:p>
+          <w:pPr>
+            <w:pStyle w:val="TDC2"/>
+            <w:rPr>
+              <w:rFonts w:eastAsiaTheme="minorEastAsia"/>
+              <w:i w:val="0"/>
+              <w:iCs w:val="0"/>
+              <w:noProof/>
+              <w:sz w:val="22"/>
+              <w:szCs w:val="22"/>
+              <w:lang w:val="es-AR" w:eastAsia="es-AR"/>
+            </w:rPr>
+          </w:pPr>
+          <w:hyperlink w:anchor="_Toc46756828" w:history="1">
+            <w:r>
+              <w:rPr>
+                <w:rStyle w:val="Hipervnculo"/>
+                <w:noProof/>
+              </w:rPr>
               <w:t>CU Realizar Carga Masiva de Programas:</w:t>
             </w:r>
             <w:r>
@@ -2005,7 +2076,7 @@
                 <w:noProof/>
                 <w:webHidden/>
               </w:rPr>
-              <w:instrText xml:space="preserve"> PAGEREF _Toc46667378 \h </w:instrText>
+              <w:instrText xml:space="preserve"> PAGEREF _Toc46756828 \h </w:instrText>
             </w:r>
             <w:r>
               <w:rPr>
@@ -2025,7 +2096,7 @@
                 <w:noProof/>
                 <w:webHidden/>
               </w:rPr>
-              <w:t>20</w:t>
+              <w:t>21</w:t>
             </w:r>
             <w:r>
               <w:rPr>
@@ -2084,7 +2155,7 @@
         <w:pStyle w:val="PSI-Ttulo1"/>
       </w:pPr>
       <w:bookmarkStart w:id="0" w:name="_Toc524289893"/>
-      <w:bookmarkStart w:id="1" w:name="_Toc46667358"/>
+      <w:bookmarkStart w:id="1" w:name="_Toc46756807"/>
       <w:r>
         <w:t>Introducción</w:t>
       </w:r>
@@ -2096,7 +2167,7 @@
         <w:pStyle w:val="PSI-Ttulo2"/>
       </w:pPr>
       <w:bookmarkStart w:id="2" w:name="_Toc524289894"/>
-      <w:bookmarkStart w:id="3" w:name="_Toc46667359"/>
+      <w:bookmarkStart w:id="3" w:name="_Toc46756808"/>
       <w:r>
         <w:t>Propósito</w:t>
       </w:r>
@@ -2126,7 +2197,7 @@
       <w:pPr>
         <w:pStyle w:val="PSI-Ttulo1"/>
       </w:pPr>
-      <w:bookmarkStart w:id="4" w:name="_Toc46667360"/>
+      <w:bookmarkStart w:id="4" w:name="_Toc46756809"/>
       <w:r>
         <w:t>Listado de Pruebas</w:t>
       </w:r>
@@ -2144,7 +2215,7 @@
       <w:pPr>
         <w:pStyle w:val="PSI-Ttulo2"/>
       </w:pPr>
-      <w:bookmarkStart w:id="5" w:name="_Toc46667361"/>
+      <w:bookmarkStart w:id="5" w:name="_Toc46756810"/>
       <w:r>
         <w:t>CU Enviar Notificación:</w:t>
       </w:r>
@@ -2265,7 +2336,7 @@
       <w:pPr>
         <w:pStyle w:val="PSI-Ttulo2"/>
       </w:pPr>
-      <w:bookmarkStart w:id="6" w:name="_Toc46667362"/>
+      <w:bookmarkStart w:id="6" w:name="_Toc46756811"/>
       <w:r>
         <w:lastRenderedPageBreak/>
         <w:t>CU Generar Programa PDF:</w:t>
@@ -2399,7 +2470,7 @@
       <w:pPr>
         <w:pStyle w:val="PSI-Ttulo2"/>
       </w:pPr>
-      <w:bookmarkStart w:id="7" w:name="_Toc46667363"/>
+      <w:bookmarkStart w:id="7" w:name="_Toc46756812"/>
       <w:r>
         <w:t>CU Gestionar Asignatura:</w:t>
       </w:r>
@@ -2840,7 +2911,7 @@
       <w:pPr>
         <w:pStyle w:val="PSI-Ttulo2"/>
       </w:pPr>
-      <w:bookmarkStart w:id="8" w:name="_Toc46667364"/>
+      <w:bookmarkStart w:id="8" w:name="_Toc46756813"/>
       <w:r>
         <w:t>CU Gestionar Bibliografía:</w:t>
       </w:r>
@@ -3249,7 +3320,7 @@
       <w:pPr>
         <w:pStyle w:val="PSI-Ttulo2"/>
       </w:pPr>
-      <w:bookmarkStart w:id="9" w:name="_Toc46667365"/>
+      <w:bookmarkStart w:id="9" w:name="_Toc46756814"/>
       <w:r>
         <w:t>CU Gestionar Carrera:</w:t>
       </w:r>
@@ -3671,7 +3742,7 @@
       <w:pPr>
         <w:pStyle w:val="PSI-Ttulo2"/>
       </w:pPr>
-      <w:bookmarkStart w:id="10" w:name="_Toc46667366"/>
+      <w:bookmarkStart w:id="10" w:name="_Toc46756815"/>
       <w:r>
         <w:lastRenderedPageBreak/>
         <w:t>CU Gestionar Plan:</w:t>
@@ -4133,7 +4204,7 @@
       <w:pPr>
         <w:pStyle w:val="PSI-Ttulo2"/>
       </w:pPr>
-      <w:bookmarkStart w:id="11" w:name="_Toc46667367"/>
+      <w:bookmarkStart w:id="11" w:name="_Toc46756816"/>
       <w:r>
         <w:lastRenderedPageBreak/>
         <w:t>CU Gestionar Profesor:</w:t>
@@ -4534,7 +4605,7 @@
       <w:pPr>
         <w:pStyle w:val="PSI-Ttulo2"/>
       </w:pPr>
-      <w:bookmarkStart w:id="12" w:name="_Toc46667368"/>
+      <w:bookmarkStart w:id="12" w:name="_Toc46756817"/>
       <w:r>
         <w:t>CU Gestionar Programa:</w:t>
       </w:r>
@@ -4825,12 +4896,468 @@
       <w:pPr>
         <w:pStyle w:val="PSI-Ttulo2"/>
       </w:pPr>
-      <w:bookmarkStart w:id="13" w:name="_Toc46667369"/>
+      <w:bookmarkStart w:id="13" w:name="_Toc46756818"/>
       <w:r>
         <w:lastRenderedPageBreak/>
+        <w:t>CU Gestionar Usuario:</w:t>
+      </w:r>
+      <w:bookmarkEnd w:id="13"/>
+    </w:p>
+    <w:p>
+      <w:pPr>
+        <w:pStyle w:val="PSI-Normal"/>
+        <w:numPr>
+          <w:ilvl w:val="0"/>
+          <w:numId w:val="17"/>
+        </w:numPr>
+      </w:pPr>
+      <w:r>
+        <w:t xml:space="preserve">Verificar la correcta escritura del texto mostrado y la correcta representación de símbolos especiales de la pantalla Inicial Usuarios. </w:t>
+      </w:r>
+    </w:p>
+    <w:p>
+      <w:pPr>
+        <w:pStyle w:val="PSI-Normal"/>
+        <w:ind w:left="720" w:hanging="720"/>
+        <w:rPr>
+          <w:b/>
+        </w:rPr>
+      </w:pPr>
+      <w:r>
+        <w:rPr>
+          <w:b/>
+        </w:rPr>
+        <w:t>Alta:</w:t>
+      </w:r>
+    </w:p>
+    <w:p>
+      <w:pPr>
+        <w:pStyle w:val="PSI-Normal"/>
+        <w:numPr>
+          <w:ilvl w:val="0"/>
+          <w:numId w:val="17"/>
+        </w:numPr>
+      </w:pPr>
+      <w:r>
+        <w:t xml:space="preserve">Verificar la correcta escritura del texto mostrado y la correcta representación de símbolos especiales de la pantalla Alta </w:t>
+      </w:r>
+      <w:r>
+        <w:t>Usuario</w:t>
+      </w:r>
+      <w:r>
+        <w:t>s.</w:t>
+      </w:r>
+    </w:p>
+    <w:p>
+      <w:pPr>
+        <w:pStyle w:val="PSI-Normal"/>
+        <w:numPr>
+          <w:ilvl w:val="0"/>
+          <w:numId w:val="17"/>
+        </w:numPr>
+      </w:pPr>
+      <w:r>
+        <w:t xml:space="preserve">Verificar que permita dar de alta un </w:t>
+      </w:r>
+      <w:r>
+        <w:t>usuario</w:t>
+      </w:r>
+      <w:r>
+        <w:t xml:space="preserve"> ante el completado de todos los campos obligatorios de manera satisfactoria (sin redundancia y/o espacios vacíos)</w:t>
+      </w:r>
+    </w:p>
+    <w:p>
+      <w:pPr>
+        <w:pStyle w:val="PSI-Normal"/>
+        <w:numPr>
+          <w:ilvl w:val="0"/>
+          <w:numId w:val="17"/>
+        </w:numPr>
+      </w:pPr>
+      <w:r>
+        <w:t xml:space="preserve">Verificar que no permita dar de alta un </w:t>
+      </w:r>
+      <w:r>
+        <w:t>usuario</w:t>
+      </w:r>
+      <w:r>
+        <w:t xml:space="preserve"> si alguno de los campos obligatorios se encuentra incompleto. </w:t>
+      </w:r>
+    </w:p>
+    <w:p>
+      <w:pPr>
+        <w:pStyle w:val="PSI-Normal"/>
+        <w:numPr>
+          <w:ilvl w:val="0"/>
+          <w:numId w:val="17"/>
+        </w:numPr>
+      </w:pPr>
+      <w:r>
+        <w:t xml:space="preserve">Verificar que el sistema emita un mensaje de aviso exitoso ante el alta del </w:t>
+      </w:r>
+      <w:r>
+        <w:t>usuario</w:t>
+      </w:r>
+      <w:r>
+        <w:t xml:space="preserve">. </w:t>
+      </w:r>
+    </w:p>
+    <w:p>
+      <w:pPr>
+        <w:pStyle w:val="PSI-Normal"/>
+        <w:numPr>
+          <w:ilvl w:val="0"/>
+          <w:numId w:val="17"/>
+        </w:numPr>
+      </w:pPr>
+      <w:r>
+        <w:t xml:space="preserve">Verificar que el sistema emita un mensaje de aviso informando sobre un error a la hora de dar de alta (campo incompleto, </w:t>
+      </w:r>
+      <w:proofErr w:type="spellStart"/>
+      <w:r>
+        <w:t>etc</w:t>
+      </w:r>
+      <w:proofErr w:type="spellEnd"/>
+      <w:r>
+        <w:t xml:space="preserve">). </w:t>
+      </w:r>
+    </w:p>
+    <w:p>
+      <w:pPr>
+        <w:pStyle w:val="PSI-Normal"/>
+        <w:numPr>
+          <w:ilvl w:val="0"/>
+          <w:numId w:val="17"/>
+        </w:numPr>
+      </w:pPr>
+      <w:r>
+        <w:t>Verificar la integración con el Caso de Uso Gestionar Profesor.</w:t>
+      </w:r>
+    </w:p>
+    <w:p>
+      <w:pPr>
+        <w:pStyle w:val="PSI-Normal"/>
+        <w:numPr>
+          <w:ilvl w:val="0"/>
+          <w:numId w:val="17"/>
+        </w:numPr>
+      </w:pPr>
+      <w:r>
+        <w:t xml:space="preserve">Verificar que el sistema permita cancelar la operación (alta de </w:t>
+      </w:r>
+      <w:r>
+        <w:t>usuario</w:t>
+      </w:r>
+      <w:r>
+        <w:t>)</w:t>
+      </w:r>
+    </w:p>
+    <w:p>
+      <w:pPr>
+        <w:pStyle w:val="PSI-Normal"/>
+        <w:ind w:left="720" w:hanging="720"/>
+        <w:rPr>
+          <w:b/>
+        </w:rPr>
+      </w:pPr>
+    </w:p>
+    <w:p>
+      <w:pPr>
+        <w:pStyle w:val="PSI-Normal"/>
+        <w:ind w:left="720" w:hanging="720"/>
+        <w:rPr>
+          <w:b/>
+        </w:rPr>
+      </w:pPr>
+      <w:r>
+        <w:rPr>
+          <w:b/>
+        </w:rPr>
+        <w:t xml:space="preserve">Baja: </w:t>
+      </w:r>
+    </w:p>
+    <w:p>
+      <w:pPr>
+        <w:pStyle w:val="PSI-Normal"/>
+        <w:numPr>
+          <w:ilvl w:val="0"/>
+          <w:numId w:val="18"/>
+        </w:numPr>
+      </w:pPr>
+      <w:r>
+        <w:t xml:space="preserve">Verificar la correcta escritura del texto mostrado y la correcta representación de símbolos especiales de la pantalla Baja </w:t>
+      </w:r>
+      <w:r>
+        <w:t>usuarios</w:t>
+      </w:r>
+      <w:r>
+        <w:t>.</w:t>
+      </w:r>
+    </w:p>
+    <w:p>
+      <w:pPr>
+        <w:pStyle w:val="PSI-Normal"/>
+        <w:numPr>
+          <w:ilvl w:val="0"/>
+          <w:numId w:val="18"/>
+        </w:numPr>
+      </w:pPr>
+      <w:r>
+        <w:t xml:space="preserve">Verificar que permita dar de baja un </w:t>
+      </w:r>
+      <w:r>
+        <w:t>usuario</w:t>
+      </w:r>
+      <w:r>
+        <w:t xml:space="preserve"> seleccionado. </w:t>
+      </w:r>
+    </w:p>
+    <w:p>
+      <w:pPr>
+        <w:pStyle w:val="PSI-Normal"/>
+        <w:numPr>
+          <w:ilvl w:val="0"/>
+          <w:numId w:val="18"/>
+        </w:numPr>
+      </w:pPr>
+      <w:r>
+        <w:t xml:space="preserve">Verificar que el sistema emita un mensaje de aviso exitoso ante la baja del </w:t>
+      </w:r>
+      <w:r>
+        <w:t>usuario</w:t>
+      </w:r>
+      <w:r>
+        <w:t xml:space="preserve">. </w:t>
+      </w:r>
+    </w:p>
+    <w:p>
+      <w:pPr>
+        <w:pStyle w:val="PSI-Normal"/>
+        <w:numPr>
+          <w:ilvl w:val="0"/>
+          <w:numId w:val="18"/>
+        </w:numPr>
+      </w:pPr>
+      <w:r>
+        <w:t xml:space="preserve">Verificar que el sistema emita un mensaje de aviso informando sobre un error a la hora de dar de baja.  </w:t>
+      </w:r>
+    </w:p>
+    <w:p>
+      <w:pPr>
+        <w:pStyle w:val="PSI-Normal"/>
+        <w:numPr>
+          <w:ilvl w:val="0"/>
+          <w:numId w:val="18"/>
+        </w:numPr>
+      </w:pPr>
+      <w:r>
+        <w:t>Verificar la integración con el Caso de Uso Gestionar Profesor.</w:t>
+      </w:r>
+    </w:p>
+    <w:p>
+      <w:pPr>
+        <w:pStyle w:val="PSI-Normal"/>
+        <w:numPr>
+          <w:ilvl w:val="0"/>
+          <w:numId w:val="18"/>
+        </w:numPr>
+      </w:pPr>
+      <w:r>
+        <w:t xml:space="preserve">Verificar que el sistema permita cancelar la operación (baja de </w:t>
+      </w:r>
+      <w:r>
+        <w:t>usuario</w:t>
+      </w:r>
+      <w:r>
+        <w:t>)</w:t>
+      </w:r>
+    </w:p>
+    <w:p>
+      <w:pPr>
+        <w:pStyle w:val="PSI-Normal"/>
+        <w:ind w:left="1080" w:firstLine="0"/>
+      </w:pPr>
+    </w:p>
+    <w:p>
+      <w:pPr>
+        <w:pStyle w:val="PSI-Normal"/>
+        <w:ind w:left="720" w:hanging="720"/>
+        <w:rPr>
+          <w:b/>
+        </w:rPr>
+      </w:pPr>
+      <w:r>
+        <w:rPr>
+          <w:b/>
+        </w:rPr>
+        <w:t xml:space="preserve">Modificación: </w:t>
+      </w:r>
+    </w:p>
+    <w:p>
+      <w:pPr>
+        <w:pStyle w:val="PSI-Normal"/>
+        <w:numPr>
+          <w:ilvl w:val="0"/>
+          <w:numId w:val="19"/>
+        </w:numPr>
+      </w:pPr>
+      <w:r>
+        <w:t xml:space="preserve">Verificar la correcta escritura del texto mostrado y la correcta representación de símbolos especiales de la pantalla Modificación </w:t>
+      </w:r>
+      <w:r>
+        <w:t>usuario</w:t>
+      </w:r>
+      <w:r>
+        <w:t>s.</w:t>
+      </w:r>
+    </w:p>
+    <w:p>
+      <w:pPr>
+        <w:pStyle w:val="PSI-Normal"/>
+        <w:numPr>
+          <w:ilvl w:val="0"/>
+          <w:numId w:val="19"/>
+        </w:numPr>
+      </w:pPr>
+      <w:r>
+        <w:lastRenderedPageBreak/>
+        <w:t xml:space="preserve">Verificar que el sistema autocomplete todos los campos de un </w:t>
+      </w:r>
+      <w:r>
+        <w:t>usuario</w:t>
+      </w:r>
+      <w:r>
+        <w:t xml:space="preserve"> con los datos obtenidos de la BD.  </w:t>
+      </w:r>
+    </w:p>
+    <w:p>
+      <w:pPr>
+        <w:pStyle w:val="PSI-Normal"/>
+        <w:numPr>
+          <w:ilvl w:val="0"/>
+          <w:numId w:val="19"/>
+        </w:numPr>
+      </w:pPr>
+      <w:r>
+        <w:t xml:space="preserve">Verificar que permita modificar los campos correspondientes de un </w:t>
+      </w:r>
+      <w:r>
+        <w:t>usuario</w:t>
+      </w:r>
+      <w:r>
+        <w:t xml:space="preserve"> de manera satisfactoria (sin redundancia y/o espacios vacíos)</w:t>
+      </w:r>
+    </w:p>
+    <w:p>
+      <w:pPr>
+        <w:pStyle w:val="PSI-Normal"/>
+        <w:numPr>
+          <w:ilvl w:val="0"/>
+          <w:numId w:val="19"/>
+        </w:numPr>
+      </w:pPr>
+      <w:r>
+        <w:t xml:space="preserve">Verificar que no permita modificar los campos de un </w:t>
+      </w:r>
+      <w:r>
+        <w:t>usuario</w:t>
+      </w:r>
+      <w:r>
+        <w:t xml:space="preserve"> si alguno de los campos obligatorios se encuentra incompleto. </w:t>
+      </w:r>
+    </w:p>
+    <w:p>
+      <w:pPr>
+        <w:pStyle w:val="PSI-Normal"/>
+        <w:numPr>
+          <w:ilvl w:val="0"/>
+          <w:numId w:val="19"/>
+        </w:numPr>
+      </w:pPr>
+      <w:r>
+        <w:t>Verificar que el sistema emita un mensaje de aviso exitoso ante la modificación del</w:t>
+      </w:r>
+      <w:r>
+        <w:t xml:space="preserve"> </w:t>
+      </w:r>
+      <w:r>
+        <w:t>usuario</w:t>
+      </w:r>
+      <w:r>
+        <w:t xml:space="preserve">. </w:t>
+      </w:r>
+    </w:p>
+    <w:p>
+      <w:pPr>
+        <w:pStyle w:val="PSI-Normal"/>
+        <w:numPr>
+          <w:ilvl w:val="0"/>
+          <w:numId w:val="19"/>
+        </w:numPr>
+      </w:pPr>
+      <w:r>
+        <w:t xml:space="preserve">Verificar que el sistema emita un mensaje de aviso informando sobre un error a la hora de modificar (campo incompleto, repetido, </w:t>
+      </w:r>
+      <w:proofErr w:type="spellStart"/>
+      <w:r>
+        <w:t>etc</w:t>
+      </w:r>
+      <w:proofErr w:type="spellEnd"/>
+      <w:r>
+        <w:t xml:space="preserve">). </w:t>
+      </w:r>
+    </w:p>
+    <w:p>
+      <w:pPr>
+        <w:pStyle w:val="PSI-Normal"/>
+        <w:numPr>
+          <w:ilvl w:val="0"/>
+          <w:numId w:val="19"/>
+        </w:numPr>
+      </w:pPr>
+      <w:r>
+        <w:t>Verificar la integración con el Caso de Uso Gestionar Profesor.</w:t>
+      </w:r>
+    </w:p>
+    <w:p>
+      <w:pPr>
+        <w:pStyle w:val="PSI-Normal"/>
+        <w:numPr>
+          <w:ilvl w:val="0"/>
+          <w:numId w:val="19"/>
+        </w:numPr>
+      </w:pPr>
+      <w:r>
+        <w:t xml:space="preserve">Verificar que el sistema permita cancelar la operación (modificación de </w:t>
+      </w:r>
+      <w:r>
+        <w:t>usuario</w:t>
+      </w:r>
+      <w:r>
+        <w:t>)</w:t>
+      </w:r>
+    </w:p>
+    <w:p>
+      <w:pPr>
+        <w:pStyle w:val="PSI-Normal"/>
+        <w:ind w:left="720" w:hanging="360"/>
+      </w:pPr>
+    </w:p>
+    <w:p>
+      <w:pPr>
+        <w:pStyle w:val="PSI-Normal"/>
+        <w:ind w:left="720" w:hanging="360"/>
+      </w:pPr>
+    </w:p>
+    <w:p>
+      <w:pPr>
+        <w:pStyle w:val="PSI-Ttulo2"/>
+      </w:pPr>
+      <w:bookmarkStart w:id="14" w:name="_Toc46756819"/>
+      <w:r>
         <w:t>CU Ingresar al Sistema:</w:t>
       </w:r>
-      <w:bookmarkEnd w:id="13"/>
+      <w:bookmarkEnd w:id="14"/>
     </w:p>
     <w:p>
       <w:pPr>
@@ -4941,11 +5468,12 @@
       <w:pPr>
         <w:pStyle w:val="PSI-Ttulo2"/>
       </w:pPr>
-      <w:bookmarkStart w:id="14" w:name="_Toc46667370"/>
-      <w:r>
+      <w:bookmarkStart w:id="15" w:name="_Toc46756820"/>
+      <w:r>
+        <w:lastRenderedPageBreak/>
         <w:t>CU Revisar Programa:</w:t>
       </w:r>
-      <w:bookmarkEnd w:id="14"/>
+      <w:bookmarkEnd w:id="15"/>
     </w:p>
     <w:p>
       <w:pPr>
@@ -5041,11 +5569,11 @@
       <w:pPr>
         <w:pStyle w:val="PSI-Ttulo2"/>
       </w:pPr>
-      <w:bookmarkStart w:id="15" w:name="_Toc46667371"/>
+      <w:bookmarkStart w:id="16" w:name="_Toc46756821"/>
       <w:r>
         <w:t>CU Seguir Programa:</w:t>
       </w:r>
-      <w:bookmarkEnd w:id="15"/>
+      <w:bookmarkEnd w:id="16"/>
     </w:p>
     <w:p>
       <w:pPr>
@@ -5116,7 +5644,7 @@
         </w:numPr>
       </w:pPr>
       <w:r>
-        <w:t>Verificar que se pueda finalizar el seguimiento de un programa una vez que finalizó el circuito de firmas.</w:t>
+        <w:t>Verificar que el sistema permita seguir otro programa nuevamente.</w:t>
       </w:r>
     </w:p>
     <w:p>
@@ -5128,18 +5656,6 @@
         </w:numPr>
       </w:pPr>
       <w:r>
-        <w:t>Verificar que el sistema permita seguir otro programa nuevamente.</w:t>
-      </w:r>
-    </w:p>
-    <w:p>
-      <w:pPr>
-        <w:pStyle w:val="PSI-Normal"/>
-        <w:numPr>
-          <w:ilvl w:val="0"/>
-          <w:numId w:val="25"/>
-        </w:numPr>
-      </w:pPr>
-      <w:r>
         <w:t>Verificar que el sistema permita cancelar la operación.</w:t>
       </w:r>
     </w:p>
@@ -5152,11 +5668,11 @@
       <w:pPr>
         <w:pStyle w:val="PSI-Ttulo2"/>
       </w:pPr>
-      <w:bookmarkStart w:id="16" w:name="_Toc46667372"/>
+      <w:bookmarkStart w:id="17" w:name="_Toc46756822"/>
       <w:r>
         <w:t>CU Subir Plan:</w:t>
       </w:r>
-      <w:bookmarkEnd w:id="16"/>
+      <w:bookmarkEnd w:id="17"/>
     </w:p>
     <w:p>
       <w:pPr>
@@ -5179,6 +5695,7 @@
         </w:numPr>
       </w:pPr>
       <w:r>
+        <w:lastRenderedPageBreak/>
         <w:t>Verificar que se permita seleccionar una carrera.</w:t>
       </w:r>
     </w:p>
@@ -5283,7 +5800,181 @@
         </w:numPr>
       </w:pPr>
       <w:r>
+        <w:t>Verificar que el sistema solo admita cargar archivos con extensión .PDF original.</w:t>
+      </w:r>
+    </w:p>
+    <w:p>
+      <w:pPr>
+        <w:pStyle w:val="PSI-Normal"/>
+        <w:numPr>
+          <w:ilvl w:val="0"/>
+          <w:numId w:val="26"/>
+        </w:numPr>
+      </w:pPr>
+      <w:r>
+        <w:t>Verificar que el sistema no admita la carga de archivos con extensión distinta de .PDF original.</w:t>
+      </w:r>
+    </w:p>
+    <w:p>
+      <w:pPr>
+        <w:pStyle w:val="PSI-Normal"/>
+        <w:ind w:left="720" w:hanging="360"/>
+      </w:pPr>
+    </w:p>
+    <w:p>
+      <w:pPr>
+        <w:pStyle w:val="PSI-Normal"/>
+        <w:ind w:left="720" w:hanging="360"/>
+      </w:pPr>
+    </w:p>
+    <w:p>
+      <w:pPr>
+        <w:pStyle w:val="PSI-Ttulo2"/>
+      </w:pPr>
+      <w:bookmarkStart w:id="18" w:name="_Toc46756823"/>
+      <w:r>
+        <w:t>CU Subir Programa Firmado:</w:t>
+      </w:r>
+      <w:bookmarkEnd w:id="18"/>
+    </w:p>
+    <w:p>
+      <w:pPr>
+        <w:pStyle w:val="PSI-Normal"/>
+        <w:numPr>
+          <w:ilvl w:val="0"/>
+          <w:numId w:val="27"/>
+        </w:numPr>
+      </w:pPr>
+      <w:r>
+        <w:t>Verificar la correcta escritura del texto mostrado y la correcta representación de símbolos especiales de la pantalla Subir Programa.</w:t>
+      </w:r>
+    </w:p>
+    <w:p>
+      <w:pPr>
+        <w:pStyle w:val="PSI-Normal"/>
+        <w:numPr>
+          <w:ilvl w:val="0"/>
+          <w:numId w:val="27"/>
+        </w:numPr>
+      </w:pPr>
+      <w:r>
+        <w:t>Verificar que se permita seleccionar un año.</w:t>
+      </w:r>
+    </w:p>
+    <w:p>
+      <w:pPr>
+        <w:pStyle w:val="PSI-Normal"/>
+        <w:numPr>
+          <w:ilvl w:val="0"/>
+          <w:numId w:val="27"/>
+        </w:numPr>
+      </w:pPr>
+      <w:r>
+        <w:t>Verificar que se permita seleccionar una carrera.</w:t>
+      </w:r>
+    </w:p>
+    <w:p>
+      <w:pPr>
+        <w:pStyle w:val="PSI-Normal"/>
+        <w:numPr>
+          <w:ilvl w:val="0"/>
+          <w:numId w:val="27"/>
+        </w:numPr>
+      </w:pPr>
+      <w:r>
+        <w:t>Verificar que se permita seleccionar una asignatura.</w:t>
+      </w:r>
+    </w:p>
+    <w:p>
+      <w:pPr>
+        <w:pStyle w:val="PSI-Normal"/>
+        <w:numPr>
+          <w:ilvl w:val="0"/>
+          <w:numId w:val="27"/>
+        </w:numPr>
+      </w:pPr>
+      <w:r>
+        <w:t>Verificar que se cargue un Programa impreso escaneado luego de haber completado los campos año, carrera y asignatura.</w:t>
+      </w:r>
+    </w:p>
+    <w:p>
+      <w:pPr>
+        <w:pStyle w:val="PSI-Normal"/>
+        <w:numPr>
+          <w:ilvl w:val="0"/>
+          <w:numId w:val="27"/>
+        </w:numPr>
+      </w:pPr>
+      <w:r>
+        <w:t xml:space="preserve">Verificar que el sistema emita un mensaje de aviso exitoso ante la carga del programa correspondiente. </w:t>
+      </w:r>
+    </w:p>
+    <w:p>
+      <w:pPr>
+        <w:pStyle w:val="PSI-Normal"/>
+        <w:numPr>
+          <w:ilvl w:val="0"/>
+          <w:numId w:val="27"/>
+        </w:numPr>
+      </w:pPr>
+      <w:r>
+        <w:t xml:space="preserve">Verificar que el sistema emita un mensaje de aviso informando sobre un error a la hora de cargar el programa correspondiente (campo incompleto, repetido, </w:t>
+      </w:r>
+      <w:proofErr w:type="spellStart"/>
+      <w:r>
+        <w:t>etc</w:t>
+      </w:r>
+      <w:proofErr w:type="spellEnd"/>
+      <w:r>
+        <w:t xml:space="preserve">). </w:t>
+      </w:r>
+    </w:p>
+    <w:p>
+      <w:pPr>
+        <w:pStyle w:val="PSI-Normal"/>
+        <w:numPr>
+          <w:ilvl w:val="0"/>
+          <w:numId w:val="27"/>
+        </w:numPr>
+      </w:pPr>
+      <w:r>
+        <w:t>Verificar que no se cargue en el sistema un programa que se ha cargado previamente con los campos iguales al actual.</w:t>
+      </w:r>
+    </w:p>
+    <w:p>
+      <w:pPr>
+        <w:pStyle w:val="PSI-Normal"/>
+        <w:numPr>
+          <w:ilvl w:val="0"/>
+          <w:numId w:val="27"/>
+        </w:numPr>
+      </w:pPr>
+      <w:r>
         <w:lastRenderedPageBreak/>
+        <w:t>Verificar que el sistema permita subir otro programa nuevamente.</w:t>
+      </w:r>
+    </w:p>
+    <w:p>
+      <w:pPr>
+        <w:pStyle w:val="PSI-Normal"/>
+        <w:numPr>
+          <w:ilvl w:val="0"/>
+          <w:numId w:val="27"/>
+        </w:numPr>
+      </w:pPr>
+      <w:r>
+        <w:t>Verificar que el sistema permita cancelar la operación.</w:t>
+      </w:r>
+    </w:p>
+    <w:p>
+      <w:pPr>
+        <w:pStyle w:val="PSI-Normal"/>
+        <w:numPr>
+          <w:ilvl w:val="0"/>
+          <w:numId w:val="27"/>
+        </w:numPr>
+      </w:pPr>
+      <w:r>
         <w:t>Verificar que el sistema solo admita cargar archivos con extensión .PDF original.</w:t>
       </w:r>
     </w:p>
@@ -5292,7 +5983,7 @@
         <w:pStyle w:val="PSI-Normal"/>
         <w:numPr>
           <w:ilvl w:val="0"/>
-          <w:numId w:val="26"/>
+          <w:numId w:val="27"/>
         </w:numPr>
       </w:pPr>
       <w:r>
@@ -5315,18 +6006,534 @@
       <w:pPr>
         <w:pStyle w:val="PSI-Ttulo2"/>
       </w:pPr>
-      <w:bookmarkStart w:id="17" w:name="_Toc46667373"/>
-      <w:r>
-        <w:t>CU Subir Programa Firmado:</w:t>
-      </w:r>
-      <w:bookmarkEnd w:id="17"/>
-    </w:p>
-    <w:p>
-      <w:pPr>
-        <w:pStyle w:val="PSI-Normal"/>
-        <w:numPr>
-          <w:ilvl w:val="0"/>
-          <w:numId w:val="27"/>
+      <w:bookmarkStart w:id="19" w:name="_Toc46756824"/>
+      <w:r>
+        <w:t xml:space="preserve">CU Ver </w:t>
+      </w:r>
+      <w:r>
+        <w:t>Vigencia de Programas</w:t>
+      </w:r>
+      <w:r>
+        <w:t>:</w:t>
+      </w:r>
+      <w:bookmarkEnd w:id="19"/>
+      <w:r>
+        <w:t xml:space="preserve"> </w:t>
+      </w:r>
+    </w:p>
+    <w:p>
+      <w:pPr>
+        <w:pStyle w:val="PSI-Normal"/>
+        <w:numPr>
+          <w:ilvl w:val="0"/>
+          <w:numId w:val="28"/>
+        </w:numPr>
+      </w:pPr>
+      <w:r>
+        <w:t>Verificar la correcta escritura del texto mostrado y la correcta represent</w:t>
+      </w:r>
+      <w:r>
+        <w:t>ación de símbolos especiales de</w:t>
+      </w:r>
+      <w:r>
+        <w:t>l</w:t>
+      </w:r>
+      <w:r>
+        <w:t xml:space="preserve"> Panel Principal.</w:t>
+      </w:r>
+    </w:p>
+    <w:p>
+      <w:pPr>
+        <w:pStyle w:val="PSI-Normal"/>
+        <w:numPr>
+          <w:ilvl w:val="0"/>
+          <w:numId w:val="28"/>
+        </w:numPr>
+      </w:pPr>
+      <w:r>
+        <w:t>Verificar que se permita seleccionar una carrera.</w:t>
+      </w:r>
+    </w:p>
+    <w:p>
+      <w:pPr>
+        <w:pStyle w:val="PSI-Normal"/>
+        <w:numPr>
+          <w:ilvl w:val="0"/>
+          <w:numId w:val="28"/>
+        </w:numPr>
+      </w:pPr>
+      <w:r>
+        <w:t>Verificar que se muestren los programas de asignaturas del plan vigente de la carrera seleccionada.</w:t>
+      </w:r>
+    </w:p>
+    <w:p>
+      <w:pPr>
+        <w:pStyle w:val="PSI-Normal"/>
+        <w:numPr>
+          <w:ilvl w:val="0"/>
+          <w:numId w:val="28"/>
+        </w:numPr>
+      </w:pPr>
+      <w:r>
+        <w:t>Verificar que no se muestre ninguna información si no se ha seleccionado una carrera previamente.</w:t>
+      </w:r>
+    </w:p>
+    <w:p>
+      <w:pPr>
+        <w:pStyle w:val="PSI-Normal"/>
+        <w:numPr>
+          <w:ilvl w:val="0"/>
+          <w:numId w:val="28"/>
+        </w:numPr>
+      </w:pPr>
+      <w:r>
+        <w:t>Verificar que se puedan exportar los datos de cada uno de los programas de asignatura.</w:t>
+      </w:r>
+    </w:p>
+    <w:p>
+      <w:pPr>
+        <w:pStyle w:val="PSI-Normal"/>
+        <w:ind w:left="720" w:hanging="360"/>
+      </w:pPr>
+    </w:p>
+    <w:p>
+      <w:pPr>
+        <w:pStyle w:val="PSI-Normal"/>
+        <w:ind w:left="720" w:hanging="360"/>
+      </w:pPr>
+    </w:p>
+    <w:p>
+      <w:pPr>
+        <w:pStyle w:val="PSI-Normal"/>
+        <w:ind w:left="720" w:hanging="360"/>
+      </w:pPr>
+    </w:p>
+    <w:p>
+      <w:pPr>
+        <w:pStyle w:val="PSI-Ttulo2"/>
+      </w:pPr>
+      <w:bookmarkStart w:id="20" w:name="_Toc46756825"/>
+      <w:r>
+        <w:t>CU Visualizar Plan:</w:t>
+      </w:r>
+      <w:bookmarkEnd w:id="20"/>
+    </w:p>
+    <w:p>
+      <w:pPr>
+        <w:pStyle w:val="PSI-Normal"/>
+        <w:numPr>
+          <w:ilvl w:val="0"/>
+          <w:numId w:val="29"/>
+        </w:numPr>
+      </w:pPr>
+      <w:r>
+        <w:t>Verificar la correcta escritura del texto mostrado y la correcta representación de símbolos especiales de la pantalla Planes.</w:t>
+      </w:r>
+    </w:p>
+    <w:p>
+      <w:pPr>
+        <w:pStyle w:val="PSI-Normal"/>
+        <w:numPr>
+          <w:ilvl w:val="0"/>
+          <w:numId w:val="29"/>
+        </w:numPr>
+      </w:pPr>
+      <w:r>
+        <w:t>Verificar que se permita seleccionar una carrera.</w:t>
+      </w:r>
+    </w:p>
+    <w:p>
+      <w:pPr>
+        <w:pStyle w:val="PSI-Normal"/>
+        <w:numPr>
+          <w:ilvl w:val="0"/>
+          <w:numId w:val="29"/>
+        </w:numPr>
+      </w:pPr>
+      <w:r>
+        <w:t>Verificar que se permita seleccionar un plan.</w:t>
+      </w:r>
+    </w:p>
+    <w:p>
+      <w:pPr>
+        <w:pStyle w:val="PSI-Normal"/>
+        <w:numPr>
+          <w:ilvl w:val="0"/>
+          <w:numId w:val="29"/>
+        </w:numPr>
+      </w:pPr>
+      <w:r>
+        <w:t>Verificar que se visualicen solamente los planes de una determinada carrera seleccionada previamente.</w:t>
+      </w:r>
+    </w:p>
+    <w:p>
+      <w:pPr>
+        <w:pStyle w:val="PSI-Normal"/>
+        <w:numPr>
+          <w:ilvl w:val="0"/>
+          <w:numId w:val="29"/>
+        </w:numPr>
+      </w:pPr>
+      <w:r>
+        <w:t>Verificar que se visualice el plan seleccionado en una nueva pestaña del navegador correctamente.</w:t>
+      </w:r>
+    </w:p>
+    <w:p>
+      <w:pPr>
+        <w:pStyle w:val="PSI-Normal"/>
+        <w:numPr>
+          <w:ilvl w:val="0"/>
+          <w:numId w:val="29"/>
+        </w:numPr>
+      </w:pPr>
+      <w:r>
+        <w:lastRenderedPageBreak/>
+        <w:t xml:space="preserve">Verificar que si un plan no se encuentra cargado en el sistema, no se permita seleccionar. </w:t>
+      </w:r>
+    </w:p>
+    <w:p>
+      <w:pPr>
+        <w:pStyle w:val="PSI-Normal"/>
+        <w:numPr>
+          <w:ilvl w:val="0"/>
+          <w:numId w:val="29"/>
+        </w:numPr>
+      </w:pPr>
+      <w:r>
+        <w:t>Verificar que el sistema permita cancelar la operación.</w:t>
+      </w:r>
+    </w:p>
+    <w:p>
+      <w:pPr>
+        <w:pStyle w:val="PSI-Normal"/>
+        <w:ind w:left="720" w:firstLine="0"/>
+      </w:pPr>
+    </w:p>
+    <w:p>
+      <w:pPr>
+        <w:pStyle w:val="PSI-Normal"/>
+        <w:ind w:left="720" w:firstLine="0"/>
+      </w:pPr>
+    </w:p>
+    <w:p>
+      <w:pPr>
+        <w:pStyle w:val="PSI-Ttulo2"/>
+      </w:pPr>
+      <w:bookmarkStart w:id="21" w:name="_Toc46756826"/>
+      <w:r>
+        <w:t>CU Visualizar Programa:</w:t>
+      </w:r>
+      <w:bookmarkEnd w:id="21"/>
+    </w:p>
+    <w:p>
+      <w:pPr>
+        <w:pStyle w:val="PSI-Normal"/>
+        <w:numPr>
+          <w:ilvl w:val="0"/>
+          <w:numId w:val="30"/>
+        </w:numPr>
+      </w:pPr>
+      <w:r>
+        <w:t>Verificar la correcta escritura del texto mostrado y la correcta representación de símbolos especiales de la pantalla Programa.</w:t>
+      </w:r>
+    </w:p>
+    <w:p>
+      <w:pPr>
+        <w:pStyle w:val="PSI-Normal"/>
+        <w:numPr>
+          <w:ilvl w:val="0"/>
+          <w:numId w:val="30"/>
+        </w:numPr>
+      </w:pPr>
+      <w:r>
+        <w:t>Verificar que se permita seleccionar un año.</w:t>
+      </w:r>
+    </w:p>
+    <w:p>
+      <w:pPr>
+        <w:pStyle w:val="PSI-Normal"/>
+        <w:numPr>
+          <w:ilvl w:val="0"/>
+          <w:numId w:val="30"/>
+        </w:numPr>
+      </w:pPr>
+      <w:r>
+        <w:t>Verificar que se permita seleccionar una carrera.</w:t>
+      </w:r>
+    </w:p>
+    <w:p>
+      <w:pPr>
+        <w:pStyle w:val="PSI-Normal"/>
+        <w:numPr>
+          <w:ilvl w:val="0"/>
+          <w:numId w:val="30"/>
+        </w:numPr>
+      </w:pPr>
+      <w:r>
+        <w:t>Verificar que se visualice solamente el listado de programas de asignaturas correspondientes al año y carrera seleccionada.</w:t>
+      </w:r>
+    </w:p>
+    <w:p>
+      <w:pPr>
+        <w:pStyle w:val="PSI-Normal"/>
+        <w:numPr>
+          <w:ilvl w:val="0"/>
+          <w:numId w:val="30"/>
+        </w:numPr>
+      </w:pPr>
+      <w:r>
+        <w:t>Verificar que se visualice solamente el programa de una determinada asignatura filtrada previamente.</w:t>
+      </w:r>
+    </w:p>
+    <w:p>
+      <w:pPr>
+        <w:pStyle w:val="PSI-Normal"/>
+        <w:numPr>
+          <w:ilvl w:val="0"/>
+          <w:numId w:val="30"/>
+        </w:numPr>
+      </w:pPr>
+      <w:r>
+        <w:t>Verificar que se visualice el programa seleccionado en una nueva pestaña del navegador correctamente.</w:t>
+      </w:r>
+    </w:p>
+    <w:p>
+      <w:pPr>
+        <w:pStyle w:val="PSI-Normal"/>
+        <w:numPr>
+          <w:ilvl w:val="0"/>
+          <w:numId w:val="30"/>
+        </w:numPr>
+      </w:pPr>
+      <w:r>
+        <w:t xml:space="preserve">Verificar que si un programa no se encuentra cargado en el sistema, no se permita seleccionar. </w:t>
+      </w:r>
+    </w:p>
+    <w:p>
+      <w:pPr>
+        <w:pStyle w:val="PSI-Normal"/>
+        <w:numPr>
+          <w:ilvl w:val="0"/>
+          <w:numId w:val="30"/>
+        </w:numPr>
+      </w:pPr>
+      <w:r>
+        <w:t>Verificar que el sistema permita cancelar la operación.</w:t>
+      </w:r>
+    </w:p>
+    <w:p>
+      <w:pPr>
+        <w:pStyle w:val="PSI-Normal"/>
+        <w:ind w:left="720" w:firstLine="0"/>
+      </w:pPr>
+    </w:p>
+    <w:p>
+      <w:pPr>
+        <w:pStyle w:val="PSI-Normal"/>
+        <w:ind w:left="720" w:firstLine="0"/>
+      </w:pPr>
+    </w:p>
+    <w:p>
+      <w:pPr>
+        <w:pStyle w:val="PSI-Ttulo2"/>
+      </w:pPr>
+      <w:bookmarkStart w:id="22" w:name="_Toc46756827"/>
+      <w:r>
+        <w:t xml:space="preserve">CU Generar </w:t>
+      </w:r>
+      <w:r>
+        <w:t>Informe Gerencial:</w:t>
+      </w:r>
+      <w:bookmarkEnd w:id="22"/>
+      <w:r>
+        <w:t xml:space="preserve"> </w:t>
+      </w:r>
+    </w:p>
+    <w:p>
+      <w:pPr>
+        <w:pStyle w:val="PSI-Normal"/>
+        <w:numPr>
+          <w:ilvl w:val="0"/>
+          <w:numId w:val="31"/>
+        </w:numPr>
+      </w:pPr>
+      <w:r>
+        <w:t>Verificar la correcta escritura del texto mostrado y la correcta representación de símbolos especiales de la pantalla Informe.</w:t>
+      </w:r>
+    </w:p>
+    <w:p>
+      <w:pPr>
+        <w:pStyle w:val="PSI-Normal"/>
+        <w:numPr>
+          <w:ilvl w:val="0"/>
+          <w:numId w:val="31"/>
+        </w:numPr>
+      </w:pPr>
+      <w:r>
+        <w:t>Verificar que permita generar un informe detallado personalizable.</w:t>
+      </w:r>
+    </w:p>
+    <w:p>
+      <w:pPr>
+        <w:pStyle w:val="PSI-Normal"/>
+        <w:numPr>
+          <w:ilvl w:val="0"/>
+          <w:numId w:val="31"/>
+        </w:numPr>
+      </w:pPr>
+      <w:r>
+        <w:t>Verificar que se detalle la cantidad de avisos realizados por cada asignatura.</w:t>
+      </w:r>
+    </w:p>
+    <w:p>
+      <w:pPr>
+        <w:pStyle w:val="PSI-Normal"/>
+        <w:numPr>
+          <w:ilvl w:val="0"/>
+          <w:numId w:val="31"/>
+        </w:numPr>
+      </w:pPr>
+      <w:r>
+        <w:t>Verificar que se detalle la cantidad de avisos realizados por docente.</w:t>
+      </w:r>
+    </w:p>
+    <w:p>
+      <w:pPr>
+        <w:pStyle w:val="PSI-Normal"/>
+        <w:numPr>
+          <w:ilvl w:val="0"/>
+          <w:numId w:val="31"/>
+        </w:numPr>
+      </w:pPr>
+      <w:r>
+        <w:t>Verificar que se detalle la cantidad de avisos realizados por docente con sus respectivas asignaturas.</w:t>
+      </w:r>
+    </w:p>
+    <w:p>
+      <w:pPr>
+        <w:pStyle w:val="PSI-Normal"/>
+        <w:numPr>
+          <w:ilvl w:val="0"/>
+          <w:numId w:val="31"/>
+        </w:numPr>
+      </w:pPr>
+      <w:r>
+        <w:t>Verificar que se detalle la cantidad de avisos realizados por carrera.</w:t>
+      </w:r>
+    </w:p>
+    <w:p>
+      <w:pPr>
+        <w:pStyle w:val="PSI-Normal"/>
+        <w:numPr>
+          <w:ilvl w:val="0"/>
+          <w:numId w:val="31"/>
+        </w:numPr>
+      </w:pPr>
+      <w:r>
+        <w:lastRenderedPageBreak/>
+        <w:t>Verificar que se marque en color rojo aquellos programas de asignatura que nunca fueron presentados.</w:t>
+      </w:r>
+    </w:p>
+    <w:p>
+      <w:pPr>
+        <w:pStyle w:val="PSI-Normal"/>
+        <w:numPr>
+          <w:ilvl w:val="0"/>
+          <w:numId w:val="31"/>
+        </w:numPr>
+      </w:pPr>
+      <w:r>
+        <w:t>Verificar que se marque en color amarillo aquellos programas de asignatura que se encuentren desactualizados.</w:t>
+      </w:r>
+    </w:p>
+    <w:p>
+      <w:pPr>
+        <w:pStyle w:val="PSI-Normal"/>
+        <w:numPr>
+          <w:ilvl w:val="0"/>
+          <w:numId w:val="31"/>
+        </w:numPr>
+      </w:pPr>
+      <w:r>
+        <w:t>Verificar que se marque en color verde aquellos programas de asignatura que se encuentren actualizados.</w:t>
+      </w:r>
+    </w:p>
+    <w:p>
+      <w:pPr>
+        <w:pStyle w:val="PSI-Normal"/>
+        <w:numPr>
+          <w:ilvl w:val="0"/>
+          <w:numId w:val="31"/>
+        </w:numPr>
+      </w:pPr>
+      <w:r>
+        <w:t xml:space="preserve">Verificar que se permita al empleado de Secretaría Académica generar nuevamente un nuevo informe. </w:t>
+      </w:r>
+    </w:p>
+    <w:p>
+      <w:pPr>
+        <w:pStyle w:val="PSI-Normal"/>
+        <w:numPr>
+          <w:ilvl w:val="0"/>
+          <w:numId w:val="31"/>
+        </w:numPr>
+      </w:pPr>
+      <w:r>
+        <w:t>Verificar que se genere el informe en una nueva pestaña del navegador.</w:t>
+      </w:r>
+    </w:p>
+    <w:p>
+      <w:pPr>
+        <w:pStyle w:val="PSI-Normal"/>
+        <w:numPr>
+          <w:ilvl w:val="0"/>
+          <w:numId w:val="31"/>
+        </w:numPr>
+      </w:pPr>
+      <w:r>
+        <w:t>Verificar que el sistema permita cancelar la operación.</w:t>
+      </w:r>
+    </w:p>
+    <w:p>
+      <w:pPr>
+        <w:pStyle w:val="PSI-Normal"/>
+        <w:ind w:left="720" w:firstLine="0"/>
+      </w:pPr>
+    </w:p>
+    <w:p>
+      <w:pPr>
+        <w:pStyle w:val="PSI-Ttulo2"/>
+      </w:pPr>
+      <w:bookmarkStart w:id="23" w:name="_Toc46756828"/>
+      <w:r>
+        <w:t xml:space="preserve">CU </w:t>
+      </w:r>
+      <w:r>
+        <w:t xml:space="preserve">Realizar </w:t>
+      </w:r>
+      <w:r>
+        <w:t>C</w:t>
+      </w:r>
+      <w:r>
+        <w:t>arga M</w:t>
+      </w:r>
+      <w:r>
+        <w:t>asiva</w:t>
+      </w:r>
+      <w:r>
+        <w:t xml:space="preserve"> de Programas</w:t>
+      </w:r>
+      <w:r>
+        <w:t>:</w:t>
+      </w:r>
+      <w:bookmarkEnd w:id="23"/>
+    </w:p>
+    <w:p>
+      <w:pPr>
+        <w:pStyle w:val="PSI-Normal"/>
+        <w:numPr>
+          <w:ilvl w:val="0"/>
+          <w:numId w:val="32"/>
         </w:numPr>
       </w:pPr>
       <w:r>
@@ -5338,111 +6545,115 @@
         <w:pStyle w:val="PSI-Normal"/>
         <w:numPr>
           <w:ilvl w:val="0"/>
-          <w:numId w:val="27"/>
-        </w:numPr>
-      </w:pPr>
-      <w:r>
-        <w:t>Verificar que se permita seleccionar un año.</w:t>
-      </w:r>
-    </w:p>
-    <w:p>
-      <w:pPr>
-        <w:pStyle w:val="PSI-Normal"/>
-        <w:numPr>
-          <w:ilvl w:val="0"/>
-          <w:numId w:val="27"/>
-        </w:numPr>
-      </w:pPr>
-      <w:r>
-        <w:t>Verificar que se permita seleccionar una carrera.</w:t>
-      </w:r>
-    </w:p>
-    <w:p>
-      <w:pPr>
-        <w:pStyle w:val="PSI-Normal"/>
-        <w:numPr>
-          <w:ilvl w:val="0"/>
-          <w:numId w:val="27"/>
-        </w:numPr>
-      </w:pPr>
-      <w:r>
-        <w:t>Verificar que se permita seleccionar una asignatura.</w:t>
-      </w:r>
-    </w:p>
-    <w:p>
-      <w:pPr>
-        <w:pStyle w:val="PSI-Normal"/>
-        <w:numPr>
-          <w:ilvl w:val="0"/>
-          <w:numId w:val="27"/>
-        </w:numPr>
-      </w:pPr>
-      <w:r>
-        <w:t>Verificar que se cargue un Programa impreso escaneado luego de haber completado los campos año, carrera y asignatura.</w:t>
-      </w:r>
-    </w:p>
-    <w:p>
-      <w:pPr>
-        <w:pStyle w:val="PSI-Normal"/>
-        <w:numPr>
-          <w:ilvl w:val="0"/>
-          <w:numId w:val="27"/>
-        </w:numPr>
-      </w:pPr>
-      <w:r>
-        <w:t xml:space="preserve">Verificar que el sistema emita un mensaje de aviso exitoso ante la carga del programa correspondiente. </w:t>
-      </w:r>
-    </w:p>
-    <w:p>
-      <w:pPr>
-        <w:pStyle w:val="PSI-Normal"/>
-        <w:numPr>
-          <w:ilvl w:val="0"/>
-          <w:numId w:val="27"/>
-        </w:numPr>
-      </w:pPr>
-      <w:r>
-        <w:t xml:space="preserve">Verificar que el sistema emita un mensaje de aviso informando sobre un error a la hora de cargar el programa correspondiente (campo incompleto, repetido, </w:t>
-      </w:r>
-      <w:proofErr w:type="spellStart"/>
-      <w:r>
-        <w:t>etc</w:t>
-      </w:r>
-      <w:proofErr w:type="spellEnd"/>
-      <w:r>
-        <w:t xml:space="preserve">). </w:t>
-      </w:r>
-    </w:p>
-    <w:p>
-      <w:pPr>
-        <w:pStyle w:val="PSI-Normal"/>
-        <w:numPr>
-          <w:ilvl w:val="0"/>
-          <w:numId w:val="27"/>
-        </w:numPr>
-      </w:pPr>
-      <w:r>
-        <w:t>Verificar que no se cargue en el sistema un programa que se ha cargado previamente con los campos iguales al actual.</w:t>
-      </w:r>
-    </w:p>
-    <w:p>
-      <w:pPr>
-        <w:pStyle w:val="PSI-Normal"/>
-        <w:numPr>
-          <w:ilvl w:val="0"/>
-          <w:numId w:val="27"/>
-        </w:numPr>
-      </w:pPr>
-      <w:r>
-        <w:t>Verificar que el sistema permita subir otro programa nuevamente.</w:t>
-      </w:r>
-    </w:p>
-    <w:p>
-      <w:pPr>
-        <w:pStyle w:val="PSI-Normal"/>
-        <w:numPr>
-          <w:ilvl w:val="0"/>
-          <w:numId w:val="27"/>
+          <w:numId w:val="32"/>
+        </w:numPr>
+      </w:pPr>
+      <w:r>
+        <w:t>Verificar que el sistema permita cargar varios programas a la vez, en base al plan.</w:t>
+      </w:r>
+    </w:p>
+    <w:p>
+      <w:pPr>
+        <w:pStyle w:val="PSI-Normal"/>
+        <w:numPr>
+          <w:ilvl w:val="0"/>
+          <w:numId w:val="32"/>
+        </w:numPr>
+      </w:pPr>
+      <w:r>
+        <w:t>Verificar que el sistema permita cargar varios programas a la vez, en base al año.</w:t>
+      </w:r>
+    </w:p>
+    <w:p>
+      <w:pPr>
+        <w:pStyle w:val="PSI-Normal"/>
+        <w:numPr>
+          <w:ilvl w:val="0"/>
+          <w:numId w:val="32"/>
+        </w:numPr>
+      </w:pPr>
+      <w:r>
+        <w:t>Verificar que el sistema permita cargar varios programas a la vez, en base a la asignatura.</w:t>
+      </w:r>
+    </w:p>
+    <w:p>
+      <w:pPr>
+        <w:pStyle w:val="PSI-Normal"/>
+        <w:numPr>
+          <w:ilvl w:val="0"/>
+          <w:numId w:val="32"/>
+        </w:numPr>
+      </w:pPr>
+      <w:r>
+        <w:t>Verificar que el sistema permita cargar varios programas a la vez, en base al profesor.</w:t>
+      </w:r>
+    </w:p>
+    <w:p>
+      <w:pPr>
+        <w:pStyle w:val="PSI-Normal"/>
+        <w:numPr>
+          <w:ilvl w:val="0"/>
+          <w:numId w:val="32"/>
+        </w:numPr>
+      </w:pPr>
+      <w:r>
+        <w:t>Verificar que el sistema permita cargar varios programas a la vez, en base a la carrera.</w:t>
+      </w:r>
+    </w:p>
+    <w:p>
+      <w:pPr>
+        <w:pStyle w:val="PSI-Normal"/>
+        <w:numPr>
+          <w:ilvl w:val="0"/>
+          <w:numId w:val="32"/>
+        </w:numPr>
+      </w:pPr>
+      <w:r>
+        <w:t xml:space="preserve">Verificar que el sistema emita un mensaje de aviso exitoso ante la carga de los programas correspondientes. </w:t>
+      </w:r>
+    </w:p>
+    <w:p>
+      <w:pPr>
+        <w:pStyle w:val="PSI-Normal"/>
+        <w:numPr>
+          <w:ilvl w:val="0"/>
+          <w:numId w:val="32"/>
+        </w:numPr>
+      </w:pPr>
+      <w:r>
+        <w:t xml:space="preserve">Verificar que el sistema emita un mensaje de aviso informando sobre un error a la hora de cargar los programas correspondientes. </w:t>
+      </w:r>
+    </w:p>
+    <w:p>
+      <w:pPr>
+        <w:pStyle w:val="PSI-Normal"/>
+        <w:numPr>
+          <w:ilvl w:val="0"/>
+          <w:numId w:val="32"/>
+        </w:numPr>
+      </w:pPr>
+      <w:r>
+        <w:t xml:space="preserve">Verificar que no se carguen en el sistema los programas que han sido cargados previamente. </w:t>
+      </w:r>
+    </w:p>
+    <w:p>
+      <w:pPr>
+        <w:pStyle w:val="PSI-Normal"/>
+        <w:numPr>
+          <w:ilvl w:val="0"/>
+          <w:numId w:val="32"/>
+        </w:numPr>
+      </w:pPr>
+      <w:r>
+        <w:t>Verificar que el sistema permita subir otros programas nuevamente.</w:t>
+      </w:r>
+    </w:p>
+    <w:p>
+      <w:pPr>
+        <w:pStyle w:val="PSI-Normal"/>
+        <w:numPr>
+          <w:ilvl w:val="0"/>
+          <w:numId w:val="32"/>
         </w:numPr>
       </w:pPr>
       <w:r>
@@ -5454,7 +6665,7 @@
         <w:pStyle w:val="PSI-Normal"/>
         <w:numPr>
           <w:ilvl w:val="0"/>
-          <w:numId w:val="27"/>
+          <w:numId w:val="32"/>
         </w:numPr>
       </w:pPr>
       <w:r>
@@ -5466,744 +6677,11 @@
         <w:pStyle w:val="PSI-Normal"/>
         <w:numPr>
           <w:ilvl w:val="0"/>
-          <w:numId w:val="27"/>
-        </w:numPr>
-      </w:pPr>
-      <w:r>
-        <w:t>Verificar que el sistema no admita la carga de archivos con extensión distinta de .PDF original.</w:t>
-      </w:r>
-    </w:p>
-    <w:p>
-      <w:pPr>
-        <w:pStyle w:val="PSI-Normal"/>
-        <w:ind w:left="720" w:hanging="360"/>
-      </w:pPr>
-    </w:p>
-    <w:p>
-      <w:pPr>
-        <w:pStyle w:val="PSI-Normal"/>
-        <w:ind w:left="720" w:hanging="360"/>
-      </w:pPr>
-    </w:p>
-    <w:p>
-      <w:pPr>
-        <w:pStyle w:val="PSI-Ttulo2"/>
-      </w:pPr>
-      <w:bookmarkStart w:id="18" w:name="_Toc46667374"/>
-      <w:r>
-        <w:t xml:space="preserve">CU Ver </w:t>
-      </w:r>
-      <w:r>
-        <w:t>Vigencia de Programas</w:t>
-      </w:r>
-      <w:r>
-        <w:t>:</w:t>
-      </w:r>
-      <w:bookmarkEnd w:id="18"/>
-      <w:r>
-        <w:t xml:space="preserve"> </w:t>
-      </w:r>
-    </w:p>
-    <w:p>
-      <w:pPr>
-        <w:pStyle w:val="PSI-Normal"/>
-        <w:numPr>
-          <w:ilvl w:val="0"/>
-          <w:numId w:val="28"/>
-        </w:numPr>
-      </w:pPr>
-      <w:r>
-        <w:t>Verificar la correcta escritura del texto mostrado y la correcta representación de símbolos especiales de la pantalla Asignaturas.</w:t>
-      </w:r>
-    </w:p>
-    <w:p>
-      <w:pPr>
-        <w:pStyle w:val="PSI-Normal"/>
-        <w:numPr>
-          <w:ilvl w:val="0"/>
-          <w:numId w:val="28"/>
-        </w:numPr>
-      </w:pPr>
-      <w:r>
-        <w:t>Verificar que se permita seleccionar una carrera.</w:t>
-      </w:r>
-    </w:p>
-    <w:p>
-      <w:pPr>
-        <w:pStyle w:val="PSI-Normal"/>
-        <w:numPr>
-          <w:ilvl w:val="0"/>
-          <w:numId w:val="28"/>
+          <w:numId w:val="32"/>
         </w:numPr>
       </w:pPr>
       <w:r>
         <w:lastRenderedPageBreak/>
-        <w:t>Verificar que se permita seleccionar un plan.</w:t>
-      </w:r>
-    </w:p>
-    <w:p>
-      <w:pPr>
-        <w:pStyle w:val="PSI-Normal"/>
-        <w:numPr>
-          <w:ilvl w:val="0"/>
-          <w:numId w:val="28"/>
-        </w:numPr>
-      </w:pPr>
-      <w:r>
-        <w:t>Verificar que se permita seleccionar una asignatura.</w:t>
-      </w:r>
-    </w:p>
-    <w:p>
-      <w:pPr>
-        <w:pStyle w:val="PSI-Normal"/>
-        <w:numPr>
-          <w:ilvl w:val="0"/>
-          <w:numId w:val="28"/>
-        </w:numPr>
-      </w:pPr>
-      <w:r>
-        <w:t>Verificar que se muestren correctamente los datos pertenecientes (docente y vigencia) a la asignatura seleccionada de una determinada carrera y plan.</w:t>
-      </w:r>
-    </w:p>
-    <w:p>
-      <w:pPr>
-        <w:pStyle w:val="PSI-Normal"/>
-        <w:numPr>
-          <w:ilvl w:val="0"/>
-          <w:numId w:val="28"/>
-        </w:numPr>
-      </w:pPr>
-      <w:r>
-        <w:t>Verificar que no se muestre ninguna información si no se ha seleccionado una carrera, plan y asignatura previamente.</w:t>
-      </w:r>
-    </w:p>
-    <w:p>
-      <w:pPr>
-        <w:pStyle w:val="PSI-Normal"/>
-        <w:numPr>
-          <w:ilvl w:val="0"/>
-          <w:numId w:val="28"/>
-        </w:numPr>
-      </w:pPr>
-      <w:r>
-        <w:t xml:space="preserve">Verificar que se muestren los datos solamente de la asignatura seleccionada. </w:t>
-      </w:r>
-    </w:p>
-    <w:p>
-      <w:pPr>
-        <w:pStyle w:val="PSI-Normal"/>
-        <w:numPr>
-          <w:ilvl w:val="0"/>
-          <w:numId w:val="28"/>
-        </w:numPr>
-      </w:pPr>
-      <w:r>
-        <w:t>Verificar que se muestren las asignaturas correspondientes a una determinada carrera y plan.</w:t>
-      </w:r>
-    </w:p>
-    <w:p>
-      <w:pPr>
-        <w:pStyle w:val="PSI-Normal"/>
-        <w:numPr>
-          <w:ilvl w:val="0"/>
-          <w:numId w:val="28"/>
-        </w:numPr>
-      </w:pPr>
-      <w:r>
-        <w:t>Verificar que el sistema permita cancelar la operación.</w:t>
-      </w:r>
-    </w:p>
-    <w:p>
-      <w:pPr>
-        <w:pStyle w:val="PSI-Normal"/>
-        <w:ind w:left="720" w:hanging="360"/>
-      </w:pPr>
-    </w:p>
-    <w:p>
-      <w:pPr>
-        <w:pStyle w:val="PSI-Normal"/>
-        <w:ind w:left="720" w:hanging="360"/>
-      </w:pPr>
-    </w:p>
-    <w:p>
-      <w:pPr>
-        <w:pStyle w:val="PSI-Normal"/>
-        <w:ind w:left="720" w:hanging="360"/>
-      </w:pPr>
-    </w:p>
-    <w:p>
-      <w:pPr>
-        <w:pStyle w:val="PSI-Ttulo2"/>
-      </w:pPr>
-      <w:bookmarkStart w:id="19" w:name="_Toc46667375"/>
-      <w:r>
-        <w:t>CU Visualizar Plan:</w:t>
-      </w:r>
-      <w:bookmarkEnd w:id="19"/>
-    </w:p>
-    <w:p>
-      <w:pPr>
-        <w:pStyle w:val="PSI-Normal"/>
-        <w:numPr>
-          <w:ilvl w:val="0"/>
-          <w:numId w:val="29"/>
-        </w:numPr>
-      </w:pPr>
-      <w:r>
-        <w:t>Verificar la correcta escritura del texto mostrado y la correcta representación de símbolos especiales de la pantalla Planes.</w:t>
-      </w:r>
-    </w:p>
-    <w:p>
-      <w:pPr>
-        <w:pStyle w:val="PSI-Normal"/>
-        <w:numPr>
-          <w:ilvl w:val="0"/>
-          <w:numId w:val="29"/>
-        </w:numPr>
-      </w:pPr>
-      <w:r>
-        <w:t>Verificar que se permita seleccionar una carrera.</w:t>
-      </w:r>
-    </w:p>
-    <w:p>
-      <w:pPr>
-        <w:pStyle w:val="PSI-Normal"/>
-        <w:numPr>
-          <w:ilvl w:val="0"/>
-          <w:numId w:val="29"/>
-        </w:numPr>
-      </w:pPr>
-      <w:r>
-        <w:t>Verificar que se permita seleccionar un plan.</w:t>
-      </w:r>
-    </w:p>
-    <w:p>
-      <w:pPr>
-        <w:pStyle w:val="PSI-Normal"/>
-        <w:numPr>
-          <w:ilvl w:val="0"/>
-          <w:numId w:val="29"/>
-        </w:numPr>
-      </w:pPr>
-      <w:r>
-        <w:t>Verificar que se visualicen solamente los planes de una determinada carrera seleccionada previamente.</w:t>
-      </w:r>
-    </w:p>
-    <w:p>
-      <w:pPr>
-        <w:pStyle w:val="PSI-Normal"/>
-        <w:numPr>
-          <w:ilvl w:val="0"/>
-          <w:numId w:val="29"/>
-        </w:numPr>
-      </w:pPr>
-      <w:r>
-        <w:t>Verificar que se visualice el plan seleccionado en una nueva pestaña del navegador correctamente.</w:t>
-      </w:r>
-    </w:p>
-    <w:p>
-      <w:pPr>
-        <w:pStyle w:val="PSI-Normal"/>
-        <w:numPr>
-          <w:ilvl w:val="0"/>
-          <w:numId w:val="29"/>
-        </w:numPr>
-      </w:pPr>
-      <w:r>
-        <w:t xml:space="preserve">Verificar que si un plan no se encuentra cargado en el sistema, no se permita seleccionar. </w:t>
-      </w:r>
-    </w:p>
-    <w:p>
-      <w:pPr>
-        <w:pStyle w:val="PSI-Normal"/>
-        <w:numPr>
-          <w:ilvl w:val="0"/>
-          <w:numId w:val="29"/>
-        </w:numPr>
-      </w:pPr>
-      <w:r>
-        <w:t>Verificar que el sistema permita cancelar la operación.</w:t>
-      </w:r>
-    </w:p>
-    <w:p>
-      <w:pPr>
-        <w:pStyle w:val="PSI-Normal"/>
-        <w:ind w:left="720" w:firstLine="0"/>
-      </w:pPr>
-    </w:p>
-    <w:p>
-      <w:pPr>
-        <w:pStyle w:val="PSI-Normal"/>
-        <w:ind w:left="720" w:firstLine="0"/>
-      </w:pPr>
-    </w:p>
-    <w:p>
-      <w:pPr>
-        <w:pStyle w:val="PSI-Ttulo2"/>
-      </w:pPr>
-      <w:bookmarkStart w:id="20" w:name="_Toc46667376"/>
-      <w:r>
-        <w:t>CU Visualizar Programa:</w:t>
-      </w:r>
-      <w:bookmarkEnd w:id="20"/>
-    </w:p>
-    <w:p>
-      <w:pPr>
-        <w:pStyle w:val="PSI-Normal"/>
-        <w:numPr>
-          <w:ilvl w:val="0"/>
-          <w:numId w:val="30"/>
-        </w:numPr>
-      </w:pPr>
-      <w:r>
-        <w:t>Verificar la correcta escritura del texto mostrado y la correcta representación de símbolos especiales de la pantalla Programa.</w:t>
-      </w:r>
-    </w:p>
-    <w:p>
-      <w:pPr>
-        <w:pStyle w:val="PSI-Normal"/>
-        <w:numPr>
-          <w:ilvl w:val="0"/>
-          <w:numId w:val="30"/>
-        </w:numPr>
-      </w:pPr>
-      <w:r>
-        <w:lastRenderedPageBreak/>
-        <w:t>Verificar que se permita seleccionar un año.</w:t>
-      </w:r>
-    </w:p>
-    <w:p>
-      <w:pPr>
-        <w:pStyle w:val="PSI-Normal"/>
-        <w:numPr>
-          <w:ilvl w:val="0"/>
-          <w:numId w:val="30"/>
-        </w:numPr>
-      </w:pPr>
-      <w:r>
-        <w:t>Verificar que se permita seleccionar una carrera.</w:t>
-      </w:r>
-    </w:p>
-    <w:p>
-      <w:pPr>
-        <w:pStyle w:val="PSI-Normal"/>
-        <w:numPr>
-          <w:ilvl w:val="0"/>
-          <w:numId w:val="30"/>
-        </w:numPr>
-      </w:pPr>
-      <w:r>
-        <w:t>Verificar que se visualice solamente el listado de programas de asignaturas correspondientes al año y carrera seleccionada.</w:t>
-      </w:r>
-    </w:p>
-    <w:p>
-      <w:pPr>
-        <w:pStyle w:val="PSI-Normal"/>
-        <w:numPr>
-          <w:ilvl w:val="0"/>
-          <w:numId w:val="30"/>
-        </w:numPr>
-      </w:pPr>
-      <w:r>
-        <w:t>Verificar que se visualice solamente el programa de una determinada asignatura filtrada previamente.</w:t>
-      </w:r>
-    </w:p>
-    <w:p>
-      <w:pPr>
-        <w:pStyle w:val="PSI-Normal"/>
-        <w:numPr>
-          <w:ilvl w:val="0"/>
-          <w:numId w:val="30"/>
-        </w:numPr>
-      </w:pPr>
-      <w:r>
-        <w:t>Verificar que se visualice el programa seleccionado en una nueva pestaña del navegador correctamente.</w:t>
-      </w:r>
-    </w:p>
-    <w:p>
-      <w:pPr>
-        <w:pStyle w:val="PSI-Normal"/>
-        <w:numPr>
-          <w:ilvl w:val="0"/>
-          <w:numId w:val="30"/>
-        </w:numPr>
-      </w:pPr>
-      <w:r>
-        <w:t xml:space="preserve">Verificar que si un programa no se encuentra cargado en el sistema, no se permita seleccionar. </w:t>
-      </w:r>
-    </w:p>
-    <w:p>
-      <w:pPr>
-        <w:pStyle w:val="PSI-Normal"/>
-        <w:numPr>
-          <w:ilvl w:val="0"/>
-          <w:numId w:val="30"/>
-        </w:numPr>
-      </w:pPr>
-      <w:r>
-        <w:t>Verificar que el sistema permita cancelar la operación.</w:t>
-      </w:r>
-    </w:p>
-    <w:p>
-      <w:pPr>
-        <w:pStyle w:val="PSI-Normal"/>
-        <w:ind w:left="720" w:firstLine="0"/>
-      </w:pPr>
-    </w:p>
-    <w:p>
-      <w:pPr>
-        <w:pStyle w:val="PSI-Normal"/>
-        <w:ind w:left="720" w:firstLine="0"/>
-      </w:pPr>
-    </w:p>
-    <w:p>
-      <w:pPr>
-        <w:pStyle w:val="PSI-Ttulo2"/>
-      </w:pPr>
-      <w:bookmarkStart w:id="21" w:name="_Toc46667377"/>
-      <w:r>
-        <w:t xml:space="preserve">CU Generar </w:t>
-      </w:r>
-      <w:r>
-        <w:t>Informe Gerencial:</w:t>
-      </w:r>
-      <w:bookmarkEnd w:id="21"/>
-      <w:r>
-        <w:t xml:space="preserve"> </w:t>
-      </w:r>
-    </w:p>
-    <w:p>
-      <w:pPr>
-        <w:pStyle w:val="PSI-Normal"/>
-        <w:numPr>
-          <w:ilvl w:val="0"/>
-          <w:numId w:val="31"/>
-        </w:numPr>
-      </w:pPr>
-      <w:r>
-        <w:t>Verificar la correcta escritura del texto mostrado y la correcta representación de símbolos especiales de la pantalla Informe.</w:t>
-      </w:r>
-    </w:p>
-    <w:p>
-      <w:pPr>
-        <w:pStyle w:val="PSI-Normal"/>
-        <w:numPr>
-          <w:ilvl w:val="0"/>
-          <w:numId w:val="31"/>
-        </w:numPr>
-      </w:pPr>
-      <w:r>
-        <w:t>Verificar que permita generar un informe detallado personalizable.</w:t>
-      </w:r>
-    </w:p>
-    <w:p>
-      <w:pPr>
-        <w:pStyle w:val="PSI-Normal"/>
-        <w:numPr>
-          <w:ilvl w:val="0"/>
-          <w:numId w:val="31"/>
-        </w:numPr>
-      </w:pPr>
-      <w:r>
-        <w:t>Verificar que se detalle la cantidad de avisos realizados por cada asignatura.</w:t>
-      </w:r>
-    </w:p>
-    <w:p>
-      <w:pPr>
-        <w:pStyle w:val="PSI-Normal"/>
-        <w:numPr>
-          <w:ilvl w:val="0"/>
-          <w:numId w:val="31"/>
-        </w:numPr>
-      </w:pPr>
-      <w:r>
-        <w:t>Verificar que se detalle la cantidad de avisos realizados por docente.</w:t>
-      </w:r>
-    </w:p>
-    <w:p>
-      <w:pPr>
-        <w:pStyle w:val="PSI-Normal"/>
-        <w:numPr>
-          <w:ilvl w:val="0"/>
-          <w:numId w:val="31"/>
-        </w:numPr>
-      </w:pPr>
-      <w:r>
-        <w:t>Verificar que se detalle la cantidad de avisos realizados por docente con sus respectivas asignaturas.</w:t>
-      </w:r>
-    </w:p>
-    <w:p>
-      <w:pPr>
-        <w:pStyle w:val="PSI-Normal"/>
-        <w:numPr>
-          <w:ilvl w:val="0"/>
-          <w:numId w:val="31"/>
-        </w:numPr>
-      </w:pPr>
-      <w:r>
-        <w:t>Verificar que se detalle la cantidad de avisos realizados por carrera.</w:t>
-      </w:r>
-    </w:p>
-    <w:p>
-      <w:pPr>
-        <w:pStyle w:val="PSI-Normal"/>
-        <w:numPr>
-          <w:ilvl w:val="0"/>
-          <w:numId w:val="31"/>
-        </w:numPr>
-      </w:pPr>
-      <w:r>
-        <w:t>Verificar que se marque en color rojo aquellos programas de asignatura que nunca fueron presentados.</w:t>
-      </w:r>
-    </w:p>
-    <w:p>
-      <w:pPr>
-        <w:pStyle w:val="PSI-Normal"/>
-        <w:numPr>
-          <w:ilvl w:val="0"/>
-          <w:numId w:val="31"/>
-        </w:numPr>
-      </w:pPr>
-      <w:r>
-        <w:t>Verificar que se marque en color amarillo aquellos programas de asignatura que se encuentren desactualizados.</w:t>
-      </w:r>
-    </w:p>
-    <w:p>
-      <w:pPr>
-        <w:pStyle w:val="PSI-Normal"/>
-        <w:numPr>
-          <w:ilvl w:val="0"/>
-          <w:numId w:val="31"/>
-        </w:numPr>
-      </w:pPr>
-      <w:r>
-        <w:t>Verificar que se marque en color verde aquellos programas de asignatura que se encuentren actualizados.</w:t>
-      </w:r>
-    </w:p>
-    <w:p>
-      <w:pPr>
-        <w:pStyle w:val="PSI-Normal"/>
-        <w:numPr>
-          <w:ilvl w:val="0"/>
-          <w:numId w:val="31"/>
-        </w:numPr>
-      </w:pPr>
-      <w:r>
-        <w:t xml:space="preserve">Verificar que se permita al empleado de Secretaría Académica generar nuevamente un nuevo informe. </w:t>
-      </w:r>
-    </w:p>
-    <w:p>
-      <w:pPr>
-        <w:pStyle w:val="PSI-Normal"/>
-        <w:numPr>
-          <w:ilvl w:val="0"/>
-          <w:numId w:val="31"/>
-        </w:numPr>
-      </w:pPr>
-      <w:r>
-        <w:t>Verificar que se genere el informe en una nueva pestaña del navegador.</w:t>
-      </w:r>
-    </w:p>
-    <w:p>
-      <w:pPr>
-        <w:pStyle w:val="PSI-Normal"/>
-        <w:numPr>
-          <w:ilvl w:val="0"/>
-          <w:numId w:val="31"/>
-        </w:numPr>
-      </w:pPr>
-      <w:r>
-        <w:lastRenderedPageBreak/>
-        <w:t>Verificar que el sistema permita cancelar la operación.</w:t>
-      </w:r>
-    </w:p>
-    <w:p>
-      <w:pPr>
-        <w:pStyle w:val="PSI-Normal"/>
-        <w:ind w:left="720" w:firstLine="0"/>
-      </w:pPr>
-    </w:p>
-    <w:p>
-      <w:pPr>
-        <w:pStyle w:val="PSI-Ttulo2"/>
-      </w:pPr>
-      <w:bookmarkStart w:id="22" w:name="_Toc46667378"/>
-      <w:r>
-        <w:t xml:space="preserve">CU </w:t>
-      </w:r>
-      <w:r>
-        <w:t xml:space="preserve">Realizar </w:t>
-      </w:r>
-      <w:r>
-        <w:t>C</w:t>
-      </w:r>
-      <w:r>
-        <w:t>arga M</w:t>
-      </w:r>
-      <w:r>
-        <w:t>asiva</w:t>
-      </w:r>
-      <w:r>
-        <w:t xml:space="preserve"> de Programas</w:t>
-      </w:r>
-      <w:r>
-        <w:t>:</w:t>
-      </w:r>
-      <w:bookmarkEnd w:id="22"/>
-    </w:p>
-    <w:p>
-      <w:pPr>
-        <w:pStyle w:val="PSI-Normal"/>
-        <w:numPr>
-          <w:ilvl w:val="0"/>
-          <w:numId w:val="32"/>
-        </w:numPr>
-      </w:pPr>
-      <w:r>
-        <w:t>Verificar la correcta escritura del texto mostrado y la correcta representación de símbolos especiales de la pantalla Subir Programa.</w:t>
-      </w:r>
-    </w:p>
-    <w:p>
-      <w:pPr>
-        <w:pStyle w:val="PSI-Normal"/>
-        <w:numPr>
-          <w:ilvl w:val="0"/>
-          <w:numId w:val="32"/>
-        </w:numPr>
-      </w:pPr>
-      <w:r>
-        <w:t>Verificar que el sistema permita cargar varios programas a la vez, en base al plan.</w:t>
-      </w:r>
-    </w:p>
-    <w:p>
-      <w:pPr>
-        <w:pStyle w:val="PSI-Normal"/>
-        <w:numPr>
-          <w:ilvl w:val="0"/>
-          <w:numId w:val="32"/>
-        </w:numPr>
-      </w:pPr>
-      <w:r>
-        <w:t>Verificar que el sistema permita cargar varios programas a la vez, en base al año.</w:t>
-      </w:r>
-    </w:p>
-    <w:p>
-      <w:pPr>
-        <w:pStyle w:val="PSI-Normal"/>
-        <w:numPr>
-          <w:ilvl w:val="0"/>
-          <w:numId w:val="32"/>
-        </w:numPr>
-      </w:pPr>
-      <w:r>
-        <w:t>Verificar que el sistema permita cargar varios programas a la vez, en base a la asignatura.</w:t>
-      </w:r>
-    </w:p>
-    <w:p>
-      <w:pPr>
-        <w:pStyle w:val="PSI-Normal"/>
-        <w:numPr>
-          <w:ilvl w:val="0"/>
-          <w:numId w:val="32"/>
-        </w:numPr>
-      </w:pPr>
-      <w:r>
-        <w:t>Verificar que el sistema permita cargar varios programas a la vez, en base al profesor.</w:t>
-      </w:r>
-    </w:p>
-    <w:p>
-      <w:pPr>
-        <w:pStyle w:val="PSI-Normal"/>
-        <w:numPr>
-          <w:ilvl w:val="0"/>
-          <w:numId w:val="32"/>
-        </w:numPr>
-      </w:pPr>
-      <w:r>
-        <w:t>Verificar que el sistema permita cargar varios programas a la vez, en base a la carrera.</w:t>
-      </w:r>
-    </w:p>
-    <w:p>
-      <w:pPr>
-        <w:pStyle w:val="PSI-Normal"/>
-        <w:numPr>
-          <w:ilvl w:val="0"/>
-          <w:numId w:val="32"/>
-        </w:numPr>
-      </w:pPr>
-      <w:r>
-        <w:t xml:space="preserve">Verificar que el sistema emita un mensaje de aviso exitoso ante la carga de los programas correspondientes. </w:t>
-      </w:r>
-    </w:p>
-    <w:p>
-      <w:pPr>
-        <w:pStyle w:val="PSI-Normal"/>
-        <w:numPr>
-          <w:ilvl w:val="0"/>
-          <w:numId w:val="32"/>
-        </w:numPr>
-      </w:pPr>
-      <w:r>
-        <w:t xml:space="preserve">Verificar que el sistema emita un mensaje de aviso informando sobre un error a la hora de cargar los programas correspondientes. </w:t>
-      </w:r>
-    </w:p>
-    <w:p>
-      <w:pPr>
-        <w:pStyle w:val="PSI-Normal"/>
-        <w:numPr>
-          <w:ilvl w:val="0"/>
-          <w:numId w:val="32"/>
-        </w:numPr>
-      </w:pPr>
-      <w:r>
-        <w:t xml:space="preserve">Verificar que no se carguen en el sistema los programas que han sido cargados previamente. </w:t>
-      </w:r>
-    </w:p>
-    <w:p>
-      <w:pPr>
-        <w:pStyle w:val="PSI-Normal"/>
-        <w:numPr>
-          <w:ilvl w:val="0"/>
-          <w:numId w:val="32"/>
-        </w:numPr>
-      </w:pPr>
-      <w:r>
-        <w:t>Verificar que el sistema permita subir otros programas nuevamente.</w:t>
-      </w:r>
-    </w:p>
-    <w:p>
-      <w:pPr>
-        <w:pStyle w:val="PSI-Normal"/>
-        <w:numPr>
-          <w:ilvl w:val="0"/>
-          <w:numId w:val="32"/>
-        </w:numPr>
-      </w:pPr>
-      <w:r>
-        <w:t>Verificar que el sistema permita cancelar la operación.</w:t>
-      </w:r>
-    </w:p>
-    <w:p>
-      <w:pPr>
-        <w:pStyle w:val="PSI-Normal"/>
-        <w:numPr>
-          <w:ilvl w:val="0"/>
-          <w:numId w:val="32"/>
-        </w:numPr>
-      </w:pPr>
-      <w:r>
-        <w:t>Verificar que el sistema solo admita cargar archivos con extensión .PDF original.</w:t>
-      </w:r>
-    </w:p>
-    <w:p>
-      <w:pPr>
-        <w:pStyle w:val="PSI-Normal"/>
-        <w:numPr>
-          <w:ilvl w:val="0"/>
-          <w:numId w:val="32"/>
-        </w:numPr>
-      </w:pPr>
-      <w:r>
         <w:t>Verificar que el sistema no admita la carga de archivos con extensión distinta de .PDF original.</w:t>
       </w:r>
     </w:p>
@@ -6411,7 +6889,7 @@
             <w:rFonts w:asciiTheme="majorHAnsi" w:hAnsiTheme="majorHAnsi" w:cstheme="majorHAnsi"/>
             <w:noProof/>
           </w:rPr>
-          <w:t>20</w:t>
+          <w:t>22</w:t>
         </w:r>
         <w:r>
           <w:rPr>
@@ -6550,7 +7028,7 @@
                   <a:blip r:embed="rId1">
                     <a:extLst>
                       <a:ext uri="{28A0092B-C50C-407E-A947-70E740481C1C}">
-                        <a14:useLocalDpi xmlns:a14="http://schemas.microsoft.com/office/drawing/2010/main" xmlns:wps="http://schemas.microsoft.com/office/word/2010/wordprocessingShape" xmlns:wpi="http://schemas.microsoft.com/office/word/2010/wordprocessingInk" xmlns:wpg="http://schemas.microsoft.com/office/word/2010/wordprocessingGroup" xmlns:w16se="http://schemas.microsoft.com/office/word/2015/wordml/symex" xmlns:w15="http://schemas.microsoft.com/office/word/2012/wordml" xmlns:w14="http://schemas.microsoft.com/office/word/2010/wordml" xmlns:w="http://schemas.openxmlformats.org/wordprocessingml/2006/main" xmlns:w10="urn:schemas-microsoft-com:office:word" xmlns:wp14="http://schemas.microsoft.com/office/word/2010/wordprocessingDrawing" xmlns:v="urn:schemas-microsoft-com:vml" xmlns:o="urn:schemas-microsoft-com:office:office" xmlns:mc="http://schemas.openxmlformats.org/markup-compatibility/2006" xmlns:cx1="http://schemas.microsoft.com/office/drawing/2015/9/8/chartex" xmlns:cx="http://schemas.microsoft.com/office/drawing/2014/chartex" xmlns:wpc="http://schemas.microsoft.com/office/word/2010/wordprocessingCanvas" xmlns="" val="0"/>
+                        <a14:useLocalDpi xmlns="" xmlns:wpc="http://schemas.microsoft.com/office/word/2010/wordprocessingCanvas" xmlns:cx="http://schemas.microsoft.com/office/drawing/2014/chartex" xmlns:cx1="http://schemas.microsoft.com/office/drawing/2015/9/8/chartex" xmlns:mc="http://schemas.openxmlformats.org/markup-compatibility/2006" xmlns:o="urn:schemas-microsoft-com:office:office" xmlns:v="urn:schemas-microsoft-com:vml" xmlns:wp14="http://schemas.microsoft.com/office/word/2010/wordprocessingDrawing" xmlns:w10="urn:schemas-microsoft-com:office:word" xmlns:w="http://schemas.openxmlformats.org/wordprocessingml/2006/main" xmlns:w14="http://schemas.microsoft.com/office/word/2010/wordml" xmlns:w15="http://schemas.microsoft.com/office/word/2012/wordml" xmlns:w16se="http://schemas.microsoft.com/office/word/2015/wordml/symex" xmlns:wpg="http://schemas.microsoft.com/office/word/2010/wordprocessingGroup" xmlns:wpi="http://schemas.microsoft.com/office/word/2010/wordprocessingInk" xmlns:wps="http://schemas.microsoft.com/office/word/2010/wordprocessingShape" xmlns:a14="http://schemas.microsoft.com/office/drawing/2010/main" val="0"/>
                       </a:ext>
                     </a:extLst>
                   </a:blip>
@@ -11946,7 +12424,7 @@
 </file>
 
 <file path=customXml/itemProps2.xml><?xml version="1.0" encoding="utf-8"?>
-<ds:datastoreItem xmlns:ds="http://schemas.openxmlformats.org/officeDocument/2006/customXml" ds:itemID="{637590B1-E69E-4C7E-8467-8D5924D7613F}">
+<ds:datastoreItem xmlns:ds="http://schemas.openxmlformats.org/officeDocument/2006/customXml" ds:itemID="{DD853DCD-9754-4355-9B7C-81BA3D529D8D}">
   <ds:schemaRefs>
     <ds:schemaRef ds:uri="http://schemas.openxmlformats.org/officeDocument/2006/bibliography"/>
   </ds:schemaRefs>

</xml_diff>